<commit_message>
Many updates from lab
</commit_message>
<xml_diff>
--- a/doc/IPA Dokumentation Lars Gächter.docx
+++ b/doc/IPA Dokumentation Lars Gächter.docx
@@ -144,7 +144,7 @@
           <w:b/>
           <w:noProof/>
         </w:rPr>
-        <w:t>Dienstag, 18. Mai 2021</w:t>
+        <w:t>Mittwoch, 19. Mai 2021</w:t>
       </w:r>
       <w:r>
         <w:rPr>
@@ -4746,27 +4746,14 @@
       <w:r>
         <w:t xml:space="preserve">Abbildung </w:t>
       </w:r>
-      <w:r>
-        <w:fldChar w:fldCharType="begin"/>
-      </w:r>
-      <w:r>
-        <w:instrText xml:space="preserve"> SEQ Abbildung \* ARABIC </w:instrText>
-      </w:r>
-      <w:r>
-        <w:fldChar w:fldCharType="separate"/>
-      </w:r>
-      <w:r>
-        <w:rPr>
-          <w:noProof/>
-        </w:rPr>
-        <w:t>1</w:t>
-      </w:r>
-      <w:r>
-        <w:rPr>
-          <w:noProof/>
-        </w:rPr>
-        <w:fldChar w:fldCharType="end"/>
-      </w:r>
+      <w:fldSimple w:instr=" SEQ Abbildung \* ARABIC ">
+        <w:r>
+          <w:rPr>
+            <w:noProof/>
+          </w:rPr>
+          <w:t>1</w:t>
+        </w:r>
+      </w:fldSimple>
       <w:r>
         <w:t xml:space="preserve">: </w:t>
       </w:r>
@@ -5950,27 +5937,14 @@
       <w:r>
         <w:t xml:space="preserve">Tabelle </w:t>
       </w:r>
-      <w:r>
-        <w:fldChar w:fldCharType="begin"/>
-      </w:r>
-      <w:r>
-        <w:instrText xml:space="preserve"> SEQ Tabelle \* ARABIC </w:instrText>
-      </w:r>
-      <w:r>
-        <w:fldChar w:fldCharType="separate"/>
-      </w:r>
-      <w:r>
-        <w:rPr>
-          <w:noProof/>
-        </w:rPr>
-        <w:t>2</w:t>
-      </w:r>
-      <w:r>
-        <w:rPr>
-          <w:noProof/>
-        </w:rPr>
-        <w:fldChar w:fldCharType="end"/>
-      </w:r>
+      <w:fldSimple w:instr=" SEQ Tabelle \* ARABIC ">
+        <w:r>
+          <w:rPr>
+            <w:noProof/>
+          </w:rPr>
+          <w:t>2</w:t>
+        </w:r>
+      </w:fldSimple>
       <w:r>
         <w:t xml:space="preserve">: Tagesprotokoll vom </w:t>
       </w:r>
@@ -6332,18 +6306,10 @@
             </w:tcBorders>
           </w:tcPr>
           <w:p>
-            <w:pPr>
-              <w:rPr>
-                <w:lang/>
-              </w:rPr>
-            </w:pPr>
             <w:r>
               <w:t>13:15-</w:t>
             </w:r>
             <w:r>
-              <w:rPr>
-                <w:lang/>
-              </w:rPr>
               <w:t>14:45</w:t>
             </w:r>
           </w:p>
@@ -6440,15 +6406,7 @@
             </w:tcBorders>
           </w:tcPr>
           <w:p>
-            <w:pPr>
-              <w:rPr>
-                <w:lang/>
-              </w:rPr>
-            </w:pPr>
-            <w:r>
-              <w:rPr>
-                <w:lang/>
-              </w:rPr>
+            <w:r>
               <w:t>14:45-16:00</w:t>
             </w:r>
           </w:p>
@@ -6513,9 +6471,6 @@
           </w:tcPr>
           <w:p>
             <w:r>
-              <w:rPr>
-                <w:lang/>
-              </w:rPr>
               <w:t>16:00-17:30</w:t>
             </w:r>
           </w:p>
@@ -6530,15 +6485,7 @@
             </w:tcBorders>
           </w:tcPr>
           <w:p>
-            <w:pPr>
-              <w:rPr>
-                <w:lang/>
-              </w:rPr>
-            </w:pPr>
-            <w:r>
-              <w:rPr>
-                <w:lang/>
-              </w:rPr>
+            <w:r>
               <w:t>Besprechung meiner IPA mit Aubsildner und nachträglich Notizen machen.</w:t>
             </w:r>
           </w:p>
@@ -6553,15 +6500,7 @@
             </w:tcBorders>
           </w:tcPr>
           <w:p>
-            <w:pPr>
-              <w:rPr>
-                <w:lang/>
-              </w:rPr>
-            </w:pPr>
-            <w:r>
-              <w:rPr>
-                <w:lang/>
-              </w:rPr>
+            <w:r>
               <w:t>Weiss nun mehr was ich in meiner IPA zu beachten habe.</w:t>
             </w:r>
           </w:p>
@@ -7177,27 +7116,14 @@
       <w:r>
         <w:t xml:space="preserve">Tabelle </w:t>
       </w:r>
-      <w:r>
-        <w:fldChar w:fldCharType="begin"/>
-      </w:r>
-      <w:r>
-        <w:instrText xml:space="preserve"> SEQ Tabelle \* ARABIC </w:instrText>
-      </w:r>
-      <w:r>
-        <w:fldChar w:fldCharType="separate"/>
-      </w:r>
-      <w:r>
-        <w:rPr>
-          <w:noProof/>
-        </w:rPr>
-        <w:t>4</w:t>
-      </w:r>
-      <w:r>
-        <w:rPr>
-          <w:noProof/>
-        </w:rPr>
-        <w:fldChar w:fldCharType="end"/>
-      </w:r>
+      <w:fldSimple w:instr=" SEQ Tabelle \* ARABIC ">
+        <w:r>
+          <w:rPr>
+            <w:noProof/>
+          </w:rPr>
+          <w:t>4</w:t>
+        </w:r>
+      </w:fldSimple>
       <w:r>
         <w:t xml:space="preserve">: </w:t>
       </w:r>
@@ -7293,27 +7219,13 @@
             </w:tcBorders>
           </w:tcPr>
           <w:p>
-            <w:pPr>
-              <w:rPr>
-                <w:lang/>
-              </w:rPr>
-            </w:pPr>
-            <w:r>
-              <w:rPr>
-                <w:lang/>
-              </w:rPr>
+            <w:r>
               <w:t xml:space="preserve">Vorentscheidungen treffen, ERM lower camel case statt snake case, </w:t>
             </w:r>
             <w:r>
-              <w:rPr>
-                <w:lang/>
-              </w:rPr>
               <w:t>Projektaufbauorganisation</w:t>
             </w:r>
             <w:r>
-              <w:rPr>
-                <w:lang/>
-              </w:rPr>
               <w:t xml:space="preserve"> Kundin hinzufügen, mit Code realisierung</w:t>
             </w:r>
             <w:r>
@@ -7323,15 +7235,9 @@
               <w:t xml:space="preserve"> und Architektur</w:t>
             </w:r>
             <w:r>
-              <w:rPr>
-                <w:lang/>
-              </w:rPr>
               <w:t xml:space="preserve"> beginnen.</w:t>
             </w:r>
             <w:r>
-              <w:rPr>
-                <w:lang/>
-              </w:rPr>
               <w:t xml:space="preserve"> Schlüsselwörter für das Glossar notieren.</w:t>
             </w:r>
           </w:p>
@@ -7448,21 +7354,10 @@
             </w:tcBorders>
           </w:tcPr>
           <w:p>
-            <w:pPr>
-              <w:rPr>
-                <w:lang/>
-              </w:rPr>
-            </w:pPr>
-            <w:r>
-              <w:rPr>
-                <w:lang/>
-              </w:rPr>
+            <w:r>
               <w:t>08:</w:t>
             </w:r>
             <w:r>
-              <w:rPr>
-                <w:lang/>
-              </w:rPr>
               <w:t>10-12:00</w:t>
             </w:r>
           </w:p>
@@ -7477,27 +7372,13 @@
             </w:tcBorders>
           </w:tcPr>
           <w:p>
-            <w:pPr>
-              <w:rPr>
-                <w:lang/>
-              </w:rPr>
-            </w:pPr>
-            <w:r>
-              <w:rPr>
-                <w:lang/>
-              </w:rPr>
+            <w:r>
               <w:t xml:space="preserve">ERM und </w:t>
             </w:r>
             <w:r>
-              <w:rPr>
-                <w:lang/>
-              </w:rPr>
               <w:t>Projektaufbauorganisation</w:t>
             </w:r>
             <w:r>
-              <w:rPr>
-                <w:lang/>
-              </w:rPr>
               <w:t xml:space="preserve"> angepasst, ein paar entscheindungen getroffen</w:t>
             </w:r>
           </w:p>
@@ -7513,9 +7394,6 @@
           </w:tcPr>
           <w:p>
             <w:r>
-              <w:rPr>
-                <w:lang/>
-              </w:rPr>
               <w:t>Die Entscheidungen welche mir beim planen eingefallen sind, konnte ich gut abwägen.</w:t>
             </w:r>
           </w:p>
@@ -7530,15 +7408,7 @@
             </w:tcBorders>
           </w:tcPr>
           <w:p>
-            <w:pPr>
-              <w:rPr>
-                <w:lang/>
-              </w:rPr>
-            </w:pPr>
-            <w:r>
-              <w:rPr>
-                <w:lang/>
-              </w:rPr>
+            <w:r>
               <w:t xml:space="preserve">Es bleiben Entscheidungen offen welche ert bei der Realsierung zum fallen kommen. </w:t>
             </w:r>
           </w:p>
@@ -7554,15 +7424,7 @@
             </w:tcBorders>
           </w:tcPr>
           <w:p>
-            <w:pPr>
-              <w:rPr>
-                <w:lang/>
-              </w:rPr>
-            </w:pPr>
-            <w:r>
-              <w:rPr>
-                <w:lang/>
-              </w:rPr>
+            <w:r>
               <w:t>13:00-17:30</w:t>
             </w:r>
           </w:p>
@@ -7577,15 +7439,7 @@
             </w:tcBorders>
           </w:tcPr>
           <w:p>
-            <w:pPr>
-              <w:rPr>
-                <w:lang/>
-              </w:rPr>
-            </w:pPr>
-            <w:r>
-              <w:rPr>
-                <w:lang/>
-              </w:rPr>
+            <w:r>
               <w:t>Composer und npm mit den für das Projekt nötigen Packages eingerichtet, PHP Klassen schreiben, MongoDB einrichten, LDAP einrichten, Views und Masken erstellen</w:t>
             </w:r>
           </w:p>
@@ -7600,15 +7454,7 @@
             </w:tcBorders>
           </w:tcPr>
           <w:p>
-            <w:pPr>
-              <w:rPr>
-                <w:lang/>
-              </w:rPr>
-            </w:pPr>
-            <w:r>
-              <w:rPr>
-                <w:lang/>
-              </w:rPr>
+            <w:r>
               <w:t>Hat alles reibungslos funktioniert.</w:t>
             </w:r>
           </w:p>
@@ -7623,15 +7469,7 @@
             </w:tcBorders>
           </w:tcPr>
           <w:p>
-            <w:pPr>
-              <w:rPr>
-                <w:lang/>
-              </w:rPr>
-            </w:pPr>
-            <w:r>
-              <w:rPr>
-                <w:lang/>
-              </w:rPr>
+            <w:r>
               <w:t>Keine.</w:t>
             </w:r>
           </w:p>
@@ -7917,13 +7755,7 @@
           </w:tcPr>
           <w:p>
             <w:r>
-              <w:t>E</w:t>
-            </w:r>
-            <w:r>
-              <w:t xml:space="preserve"> von IPERKA fertig</w:t>
-            </w:r>
-            <w:r>
-              <w:t xml:space="preserve"> und mit R angefangen</w:t>
+              <w:t>E von IPERKA fertig und mit R angefangen</w:t>
             </w:r>
           </w:p>
         </w:tc>
@@ -8045,27 +7877,14 @@
       <w:r>
         <w:t xml:space="preserve">Tabelle </w:t>
       </w:r>
-      <w:r>
-        <w:fldChar w:fldCharType="begin"/>
-      </w:r>
-      <w:r>
-        <w:instrText xml:space="preserve"> SEQ Tabelle \* ARABIC </w:instrText>
-      </w:r>
-      <w:r>
-        <w:fldChar w:fldCharType="separate"/>
-      </w:r>
-      <w:r>
-        <w:rPr>
-          <w:noProof/>
-        </w:rPr>
-        <w:t>5</w:t>
-      </w:r>
-      <w:r>
-        <w:rPr>
-          <w:noProof/>
-        </w:rPr>
-        <w:fldChar w:fldCharType="end"/>
-      </w:r>
+      <w:fldSimple w:instr=" SEQ Tabelle \* ARABIC ">
+        <w:r>
+          <w:rPr>
+            <w:noProof/>
+          </w:rPr>
+          <w:t>5</w:t>
+        </w:r>
+      </w:fldSimple>
       <w:r>
         <w:t xml:space="preserve">: </w:t>
       </w:r>
@@ -8317,8 +8136,6 @@
             <w:r>
               <w:t>1:45</w:t>
             </w:r>
-            <w:bookmarkStart w:id="20" w:name="_GoBack"/>
-            <w:bookmarkEnd w:id="20"/>
           </w:p>
         </w:tc>
         <w:tc>
@@ -8769,10 +8586,7 @@
           </w:tcPr>
           <w:p>
             <w:r>
-              <w:t>R</w:t>
-            </w:r>
-            <w:r>
-              <w:t xml:space="preserve"> von IPERKA </w:t>
+              <w:t xml:space="preserve">R von IPERKA </w:t>
             </w:r>
             <w:r>
               <w:t>fortgeführt</w:t>
@@ -8893,31 +8707,18 @@
       <w:pPr>
         <w:pStyle w:val="Beschriftung"/>
       </w:pPr>
-      <w:bookmarkStart w:id="21" w:name="_Toc71722661"/>
+      <w:bookmarkStart w:id="20" w:name="_Toc71722661"/>
       <w:r>
         <w:t xml:space="preserve">Tabelle </w:t>
       </w:r>
-      <w:r>
-        <w:fldChar w:fldCharType="begin"/>
-      </w:r>
-      <w:r>
-        <w:instrText xml:space="preserve"> SEQ Tabelle \* ARABIC </w:instrText>
-      </w:r>
-      <w:r>
-        <w:fldChar w:fldCharType="separate"/>
-      </w:r>
-      <w:r>
-        <w:rPr>
-          <w:noProof/>
-        </w:rPr>
-        <w:t>6</w:t>
-      </w:r>
-      <w:r>
-        <w:rPr>
-          <w:noProof/>
-        </w:rPr>
-        <w:fldChar w:fldCharType="end"/>
-      </w:r>
+      <w:fldSimple w:instr=" SEQ Tabelle \* ARABIC ">
+        <w:r>
+          <w:rPr>
+            <w:noProof/>
+          </w:rPr>
+          <w:t>6</w:t>
+        </w:r>
+      </w:fldSimple>
       <w:r>
         <w:t xml:space="preserve">: </w:t>
       </w:r>
@@ -8933,7 +8734,7 @@
       <w:r>
         <w:t>2021</w:t>
       </w:r>
-      <w:bookmarkEnd w:id="21"/>
+      <w:bookmarkEnd w:id="20"/>
     </w:p>
     <w:p>
       <w:r>
@@ -8944,7 +8745,7 @@
       <w:pPr>
         <w:pStyle w:val="berschrift3"/>
       </w:pPr>
-      <w:bookmarkStart w:id="22" w:name="_Toc71722349"/>
+      <w:bookmarkStart w:id="21" w:name="_Toc71722349"/>
       <w:r>
         <w:lastRenderedPageBreak/>
         <w:t xml:space="preserve">Tagesprotokoll vom </w:t>
@@ -8958,7 +8759,7 @@
       <w:r>
         <w:t>2021</w:t>
       </w:r>
-      <w:bookmarkEnd w:id="22"/>
+      <w:bookmarkEnd w:id="21"/>
     </w:p>
     <w:p/>
     <w:tbl>
@@ -9593,31 +9394,18 @@
       <w:pPr>
         <w:pStyle w:val="Beschriftung"/>
       </w:pPr>
-      <w:bookmarkStart w:id="23" w:name="_Toc71722662"/>
+      <w:bookmarkStart w:id="22" w:name="_Toc71722662"/>
       <w:r>
         <w:t xml:space="preserve">Tabelle </w:t>
       </w:r>
-      <w:r>
-        <w:fldChar w:fldCharType="begin"/>
-      </w:r>
-      <w:r>
-        <w:instrText xml:space="preserve"> SEQ Tabelle \* ARABIC </w:instrText>
-      </w:r>
-      <w:r>
-        <w:fldChar w:fldCharType="separate"/>
-      </w:r>
-      <w:r>
-        <w:rPr>
-          <w:noProof/>
-        </w:rPr>
-        <w:t>7</w:t>
-      </w:r>
-      <w:r>
-        <w:rPr>
-          <w:noProof/>
-        </w:rPr>
-        <w:fldChar w:fldCharType="end"/>
-      </w:r>
+      <w:fldSimple w:instr=" SEQ Tabelle \* ARABIC ">
+        <w:r>
+          <w:rPr>
+            <w:noProof/>
+          </w:rPr>
+          <w:t>7</w:t>
+        </w:r>
+      </w:fldSimple>
       <w:r>
         <w:t xml:space="preserve">: </w:t>
       </w:r>
@@ -9633,7 +9421,7 @@
       <w:r>
         <w:t>2021</w:t>
       </w:r>
-      <w:bookmarkEnd w:id="23"/>
+      <w:bookmarkEnd w:id="22"/>
     </w:p>
     <w:p>
       <w:r>
@@ -9644,7 +9432,7 @@
       <w:pPr>
         <w:pStyle w:val="berschrift3"/>
       </w:pPr>
-      <w:bookmarkStart w:id="24" w:name="_Toc71722350"/>
+      <w:bookmarkStart w:id="23" w:name="_Toc71722350"/>
       <w:r>
         <w:lastRenderedPageBreak/>
         <w:t xml:space="preserve">Tagesprotokoll vom </w:t>
@@ -9658,7 +9446,7 @@
       <w:r>
         <w:t>2021</w:t>
       </w:r>
-      <w:bookmarkEnd w:id="24"/>
+      <w:bookmarkEnd w:id="23"/>
     </w:p>
     <w:p/>
     <w:tbl>
@@ -10293,31 +10081,18 @@
       <w:pPr>
         <w:pStyle w:val="Beschriftung"/>
       </w:pPr>
-      <w:bookmarkStart w:id="25" w:name="_Toc71722663"/>
+      <w:bookmarkStart w:id="24" w:name="_Toc71722663"/>
       <w:r>
         <w:t xml:space="preserve">Tabelle </w:t>
       </w:r>
-      <w:r>
-        <w:fldChar w:fldCharType="begin"/>
-      </w:r>
-      <w:r>
-        <w:instrText xml:space="preserve"> SEQ Tabelle \* ARABIC </w:instrText>
-      </w:r>
-      <w:r>
-        <w:fldChar w:fldCharType="separate"/>
-      </w:r>
-      <w:r>
-        <w:rPr>
-          <w:noProof/>
-        </w:rPr>
-        <w:t>8</w:t>
-      </w:r>
-      <w:r>
-        <w:rPr>
-          <w:noProof/>
-        </w:rPr>
-        <w:fldChar w:fldCharType="end"/>
-      </w:r>
+      <w:fldSimple w:instr=" SEQ Tabelle \* ARABIC ">
+        <w:r>
+          <w:rPr>
+            <w:noProof/>
+          </w:rPr>
+          <w:t>8</w:t>
+        </w:r>
+      </w:fldSimple>
       <w:r>
         <w:t xml:space="preserve">: </w:t>
       </w:r>
@@ -10333,7 +10108,7 @@
       <w:r>
         <w:t>2021</w:t>
       </w:r>
-      <w:bookmarkEnd w:id="25"/>
+      <w:bookmarkEnd w:id="24"/>
     </w:p>
     <w:p>
       <w:r>
@@ -10344,7 +10119,7 @@
       <w:pPr>
         <w:pStyle w:val="berschrift3"/>
       </w:pPr>
-      <w:bookmarkStart w:id="26" w:name="_Toc71722351"/>
+      <w:bookmarkStart w:id="25" w:name="_Toc71722351"/>
       <w:r>
         <w:lastRenderedPageBreak/>
         <w:t xml:space="preserve">Tagesprotokoll vom </w:t>
@@ -10358,7 +10133,7 @@
       <w:r>
         <w:t>2021</w:t>
       </w:r>
-      <w:bookmarkEnd w:id="26"/>
+      <w:bookmarkEnd w:id="25"/>
     </w:p>
     <w:p/>
     <w:tbl>
@@ -10993,31 +10768,18 @@
       <w:pPr>
         <w:pStyle w:val="Beschriftung"/>
       </w:pPr>
-      <w:bookmarkStart w:id="27" w:name="_Toc71722664"/>
+      <w:bookmarkStart w:id="26" w:name="_Toc71722664"/>
       <w:r>
         <w:t xml:space="preserve">Tabelle </w:t>
       </w:r>
-      <w:r>
-        <w:fldChar w:fldCharType="begin"/>
-      </w:r>
-      <w:r>
-        <w:instrText xml:space="preserve"> SEQ Tabelle \* ARABIC </w:instrText>
-      </w:r>
-      <w:r>
-        <w:fldChar w:fldCharType="separate"/>
-      </w:r>
-      <w:r>
-        <w:rPr>
-          <w:noProof/>
-        </w:rPr>
-        <w:t>9</w:t>
-      </w:r>
-      <w:r>
-        <w:rPr>
-          <w:noProof/>
-        </w:rPr>
-        <w:fldChar w:fldCharType="end"/>
-      </w:r>
+      <w:fldSimple w:instr=" SEQ Tabelle \* ARABIC ">
+        <w:r>
+          <w:rPr>
+            <w:noProof/>
+          </w:rPr>
+          <w:t>9</w:t>
+        </w:r>
+      </w:fldSimple>
       <w:r>
         <w:t xml:space="preserve">: </w:t>
       </w:r>
@@ -11033,7 +10795,7 @@
       <w:r>
         <w:t>2021</w:t>
       </w:r>
-      <w:bookmarkEnd w:id="27"/>
+      <w:bookmarkEnd w:id="26"/>
     </w:p>
     <w:p>
       <w:r>
@@ -11044,7 +10806,7 @@
       <w:pPr>
         <w:pStyle w:val="berschrift3"/>
       </w:pPr>
-      <w:bookmarkStart w:id="28" w:name="_Toc71722352"/>
+      <w:bookmarkStart w:id="27" w:name="_Toc71722352"/>
       <w:r>
         <w:lastRenderedPageBreak/>
         <w:t xml:space="preserve">Tagesprotokoll vom </w:t>
@@ -11058,7 +10820,7 @@
       <w:r>
         <w:t>2021</w:t>
       </w:r>
-      <w:bookmarkEnd w:id="28"/>
+      <w:bookmarkEnd w:id="27"/>
     </w:p>
     <w:p/>
     <w:tbl>
@@ -11693,31 +11455,18 @@
       <w:pPr>
         <w:pStyle w:val="Beschriftung"/>
       </w:pPr>
-      <w:bookmarkStart w:id="29" w:name="_Toc71722665"/>
+      <w:bookmarkStart w:id="28" w:name="_Toc71722665"/>
       <w:r>
         <w:t xml:space="preserve">Tabelle </w:t>
       </w:r>
-      <w:r>
-        <w:fldChar w:fldCharType="begin"/>
-      </w:r>
-      <w:r>
-        <w:instrText xml:space="preserve"> SEQ Tabelle \* ARABIC </w:instrText>
-      </w:r>
-      <w:r>
-        <w:fldChar w:fldCharType="separate"/>
-      </w:r>
-      <w:r>
-        <w:rPr>
-          <w:noProof/>
-        </w:rPr>
-        <w:t>11</w:t>
-      </w:r>
-      <w:r>
-        <w:rPr>
-          <w:noProof/>
-        </w:rPr>
-        <w:fldChar w:fldCharType="end"/>
-      </w:r>
+      <w:fldSimple w:instr=" SEQ Tabelle \* ARABIC ">
+        <w:r>
+          <w:rPr>
+            <w:noProof/>
+          </w:rPr>
+          <w:t>11</w:t>
+        </w:r>
+      </w:fldSimple>
       <w:r>
         <w:t xml:space="preserve">: </w:t>
       </w:r>
@@ -11733,7 +11482,7 @@
       <w:r>
         <w:t>2021</w:t>
       </w:r>
-      <w:bookmarkEnd w:id="29"/>
+      <w:bookmarkEnd w:id="28"/>
     </w:p>
     <w:p>
       <w:r>
@@ -11744,7 +11493,7 @@
       <w:pPr>
         <w:pStyle w:val="berschrift3"/>
       </w:pPr>
-      <w:bookmarkStart w:id="30" w:name="_Toc71722353"/>
+      <w:bookmarkStart w:id="29" w:name="_Toc71722353"/>
       <w:r>
         <w:lastRenderedPageBreak/>
         <w:t xml:space="preserve">Tagesprotokoll vom </w:t>
@@ -11758,7 +11507,7 @@
       <w:r>
         <w:t>2021</w:t>
       </w:r>
-      <w:bookmarkEnd w:id="30"/>
+      <w:bookmarkEnd w:id="29"/>
     </w:p>
     <w:p/>
     <w:tbl>
@@ -12393,31 +12142,18 @@
       <w:pPr>
         <w:pStyle w:val="Beschriftung"/>
       </w:pPr>
-      <w:bookmarkStart w:id="31" w:name="_Toc71722666"/>
+      <w:bookmarkStart w:id="30" w:name="_Toc71722666"/>
       <w:r>
         <w:t xml:space="preserve">Tabelle </w:t>
       </w:r>
-      <w:r>
-        <w:fldChar w:fldCharType="begin"/>
-      </w:r>
-      <w:r>
-        <w:instrText xml:space="preserve"> SEQ Tabelle \* ARABIC </w:instrText>
-      </w:r>
-      <w:r>
-        <w:fldChar w:fldCharType="separate"/>
-      </w:r>
-      <w:r>
-        <w:rPr>
-          <w:noProof/>
-        </w:rPr>
-        <w:t>12</w:t>
-      </w:r>
-      <w:r>
-        <w:rPr>
-          <w:noProof/>
-        </w:rPr>
-        <w:fldChar w:fldCharType="end"/>
-      </w:r>
+      <w:fldSimple w:instr=" SEQ Tabelle \* ARABIC ">
+        <w:r>
+          <w:rPr>
+            <w:noProof/>
+          </w:rPr>
+          <w:t>12</w:t>
+        </w:r>
+      </w:fldSimple>
       <w:r>
         <w:t xml:space="preserve">: </w:t>
       </w:r>
@@ -12433,7 +12169,7 @@
       <w:r>
         <w:t>2021</w:t>
       </w:r>
-      <w:bookmarkEnd w:id="31"/>
+      <w:bookmarkEnd w:id="30"/>
     </w:p>
     <w:p>
       <w:r>
@@ -12444,7 +12180,7 @@
       <w:pPr>
         <w:pStyle w:val="berschrift3"/>
       </w:pPr>
-      <w:bookmarkStart w:id="32" w:name="_Toc71722354"/>
+      <w:bookmarkStart w:id="31" w:name="_Toc71722354"/>
       <w:r>
         <w:lastRenderedPageBreak/>
         <w:t>Tagesprotokoll vom 2</w:t>
@@ -12455,7 +12191,7 @@
       <w:r>
         <w:t>.5.2021</w:t>
       </w:r>
-      <w:bookmarkEnd w:id="32"/>
+      <w:bookmarkEnd w:id="31"/>
     </w:p>
     <w:p>
       <w:pPr>
@@ -13098,31 +12834,18 @@
       <w:pPr>
         <w:pStyle w:val="Beschriftung"/>
       </w:pPr>
-      <w:bookmarkStart w:id="33" w:name="_Toc71722667"/>
+      <w:bookmarkStart w:id="32" w:name="_Toc71722667"/>
       <w:r>
         <w:t xml:space="preserve">Tabelle </w:t>
       </w:r>
-      <w:r>
-        <w:fldChar w:fldCharType="begin"/>
-      </w:r>
-      <w:r>
-        <w:instrText xml:space="preserve"> SEQ Tabelle \* ARABIC </w:instrText>
-      </w:r>
-      <w:r>
-        <w:fldChar w:fldCharType="separate"/>
-      </w:r>
-      <w:r>
-        <w:rPr>
-          <w:noProof/>
-        </w:rPr>
-        <w:t>12</w:t>
-      </w:r>
-      <w:r>
-        <w:rPr>
-          <w:noProof/>
-        </w:rPr>
-        <w:fldChar w:fldCharType="end"/>
-      </w:r>
+      <w:fldSimple w:instr=" SEQ Tabelle \* ARABIC ">
+        <w:r>
+          <w:rPr>
+            <w:noProof/>
+          </w:rPr>
+          <w:t>12</w:t>
+        </w:r>
+      </w:fldSimple>
       <w:r>
         <w:t xml:space="preserve">: </w:t>
       </w:r>
@@ -13141,7 +12864,7 @@
       <w:r>
         <w:t>2021</w:t>
       </w:r>
-      <w:bookmarkEnd w:id="33"/>
+      <w:bookmarkEnd w:id="32"/>
     </w:p>
     <w:p>
       <w:pPr>
@@ -13160,7 +12883,7 @@
       <w:pPr>
         <w:pStyle w:val="berschrift3"/>
       </w:pPr>
-      <w:bookmarkStart w:id="34" w:name="_Toc71722355"/>
+      <w:bookmarkStart w:id="33" w:name="_Toc71722355"/>
       <w:r>
         <w:lastRenderedPageBreak/>
         <w:t>Tagesprotokoll vom 2</w:t>
@@ -13171,7 +12894,7 @@
       <w:r>
         <w:t>.5.2021</w:t>
       </w:r>
-      <w:bookmarkEnd w:id="34"/>
+      <w:bookmarkEnd w:id="33"/>
     </w:p>
     <w:p>
       <w:pPr>
@@ -13814,31 +13537,18 @@
       <w:pPr>
         <w:pStyle w:val="Beschriftung"/>
       </w:pPr>
-      <w:bookmarkStart w:id="35" w:name="_Toc71722668"/>
+      <w:bookmarkStart w:id="34" w:name="_Toc71722668"/>
       <w:r>
         <w:t xml:space="preserve">Tabelle </w:t>
       </w:r>
-      <w:r>
-        <w:fldChar w:fldCharType="begin"/>
-      </w:r>
-      <w:r>
-        <w:instrText xml:space="preserve"> SEQ Tabelle \* ARABIC </w:instrText>
-      </w:r>
-      <w:r>
-        <w:fldChar w:fldCharType="separate"/>
-      </w:r>
-      <w:r>
-        <w:rPr>
-          <w:noProof/>
-        </w:rPr>
-        <w:t>12</w:t>
-      </w:r>
-      <w:r>
-        <w:rPr>
-          <w:noProof/>
-        </w:rPr>
-        <w:fldChar w:fldCharType="end"/>
-      </w:r>
+      <w:fldSimple w:instr=" SEQ Tabelle \* ARABIC ">
+        <w:r>
+          <w:rPr>
+            <w:noProof/>
+          </w:rPr>
+          <w:t>12</w:t>
+        </w:r>
+      </w:fldSimple>
       <w:r>
         <w:t xml:space="preserve">: </w:t>
       </w:r>
@@ -13854,7 +13564,7 @@
       <w:r>
         <w:t>2021</w:t>
       </w:r>
-      <w:bookmarkEnd w:id="35"/>
+      <w:bookmarkEnd w:id="34"/>
     </w:p>
     <w:p>
       <w:pPr>
@@ -13874,25 +13584,25 @@
       <w:pPr>
         <w:pStyle w:val="berschrift1"/>
       </w:pPr>
-      <w:bookmarkStart w:id="36" w:name="_Toc71722356"/>
+      <w:bookmarkStart w:id="35" w:name="_Toc71722356"/>
       <w:r>
         <w:t>Projekt</w:t>
       </w:r>
       <w:r>
         <w:t>-Dokumentation</w:t>
       </w:r>
+      <w:bookmarkEnd w:id="35"/>
+    </w:p>
+    <w:p/>
+    <w:p>
+      <w:pPr>
+        <w:pStyle w:val="berschrift2"/>
+      </w:pPr>
+      <w:bookmarkStart w:id="36" w:name="_Toc71722357"/>
+      <w:r>
+        <w:t>Kurzfassung</w:t>
+      </w:r>
       <w:bookmarkEnd w:id="36"/>
-    </w:p>
-    <w:p/>
-    <w:p>
-      <w:pPr>
-        <w:pStyle w:val="berschrift2"/>
-      </w:pPr>
-      <w:bookmarkStart w:id="37" w:name="_Toc71722357"/>
-      <w:r>
-        <w:t>Kurzfassung</w:t>
-      </w:r>
-      <w:bookmarkEnd w:id="37"/>
     </w:p>
     <w:p>
       <w:pPr>
@@ -14118,12 +13828,12 @@
       <w:pPr>
         <w:pStyle w:val="berschrift2"/>
       </w:pPr>
-      <w:bookmarkStart w:id="38" w:name="_Toc71722358"/>
+      <w:bookmarkStart w:id="37" w:name="_Toc71722358"/>
       <w:r>
         <w:lastRenderedPageBreak/>
         <w:t>Informieren</w:t>
       </w:r>
-      <w:bookmarkEnd w:id="38"/>
+      <w:bookmarkEnd w:id="37"/>
     </w:p>
     <w:p/>
     <w:p>
@@ -14476,11 +14186,9 @@
     </w:p>
     <w:p/>
     <w:p>
-      <w:proofErr w:type="spellStart"/>
-      <w:r>
-        <w:t>Detailierte</w:t>
-      </w:r>
-      <w:proofErr w:type="spellEnd"/>
+      <w:r>
+        <w:t>Detaillierte</w:t>
+      </w:r>
       <w:r>
         <w:t xml:space="preserve"> Aufgabenstellung</w:t>
       </w:r>
@@ -14595,7 +14303,6 @@
         </w:rPr>
         <w:t xml:space="preserve">Nur </w:t>
       </w:r>
-      <w:proofErr w:type="spellStart"/>
       <w:r>
         <w:rPr>
           <w:rFonts w:cs="Arial"/>
@@ -14604,9 +14311,8 @@
           <w:szCs w:val="21"/>
           <w:shd w:val="clear" w:color="auto" w:fill="FFFFFF"/>
         </w:rPr>
-        <w:t>benutzer</w:t>
-      </w:r>
-      <w:proofErr w:type="spellEnd"/>
+        <w:t>Benutzer</w:t>
+      </w:r>
       <w:r>
         <w:rPr>
           <w:rFonts w:cs="Arial"/>
@@ -14615,9 +14321,8 @@
           <w:szCs w:val="21"/>
           <w:shd w:val="clear" w:color="auto" w:fill="FFFFFF"/>
         </w:rPr>
-        <w:t xml:space="preserve"> welche eingeloggt sind können die </w:t>
-      </w:r>
-      <w:proofErr w:type="spellStart"/>
+        <w:t xml:space="preserve"> welche eingeloggt sind können die Zeit</w:t>
+      </w:r>
       <w:r>
         <w:rPr>
           <w:rFonts w:cs="Arial"/>
@@ -14626,9 +14331,8 @@
           <w:szCs w:val="21"/>
           <w:shd w:val="clear" w:color="auto" w:fill="FFFFFF"/>
         </w:rPr>
-        <w:t>Zeitreffasung</w:t>
-      </w:r>
-      <w:proofErr w:type="spellEnd"/>
+        <w:t>er</w:t>
+      </w:r>
       <w:r>
         <w:rPr>
           <w:rFonts w:cs="Arial"/>
@@ -14637,18 +14341,36 @@
           <w:szCs w:val="21"/>
           <w:shd w:val="clear" w:color="auto" w:fill="FFFFFF"/>
         </w:rPr>
-        <w:t xml:space="preserve"> starten oder beenden, wenn diese bereits aktiv ist beenden und wenn inaktiv starten.</w:t>
+        <w:t>fas</w:t>
+      </w:r>
+      <w:r>
+        <w:rPr>
+          <w:rFonts w:cs="Arial"/>
+          <w:color w:val="383935"/>
+          <w:sz w:val="21"/>
+          <w:szCs w:val="21"/>
+          <w:shd w:val="clear" w:color="auto" w:fill="FFFFFF"/>
+        </w:rPr>
+        <w:t>s</w:t>
+      </w:r>
+      <w:r>
+        <w:rPr>
+          <w:rFonts w:cs="Arial"/>
+          <w:color w:val="383935"/>
+          <w:sz w:val="21"/>
+          <w:szCs w:val="21"/>
+          <w:shd w:val="clear" w:color="auto" w:fill="FFFFFF"/>
+        </w:rPr>
+        <w:t>ung starten oder beenden, wenn diese bereits aktiv ist beenden und wenn inaktiv starten.</w:t>
       </w:r>
     </w:p>
     <w:p>
       <w:r>
         <w:t xml:space="preserve">Es sind am Tag </w:t>
       </w:r>
-      <w:proofErr w:type="spellStart"/>
-      <w:r>
-        <w:t>belibig</w:t>
-      </w:r>
-      <w:proofErr w:type="spellEnd"/>
+      <w:r>
+        <w:t>beliebig</w:t>
+      </w:r>
       <w:r>
         <w:t xml:space="preserve"> viele Arbeitseinträge für jeden Benutzer möglich.</w:t>
       </w:r>
@@ -14657,27 +14379,21 @@
       <w:r>
         <w:t xml:space="preserve">Am </w:t>
       </w:r>
-      <w:proofErr w:type="spellStart"/>
-      <w:r>
-        <w:t>ende</w:t>
-      </w:r>
-      <w:proofErr w:type="spellEnd"/>
+      <w:r>
+        <w:t>Ende</w:t>
+      </w:r>
       <w:r>
         <w:t xml:space="preserve"> von jedem Tag müssen </w:t>
       </w:r>
-      <w:proofErr w:type="gramStart"/>
-      <w:r>
-        <w:t>von jeweiligen Tag</w:t>
-      </w:r>
-      <w:proofErr w:type="gramEnd"/>
+      <w:r>
+        <w:t>von jeweiligem Tag</w:t>
+      </w:r>
       <w:r>
         <w:t xml:space="preserve"> die Tages-, Wochen- und </w:t>
       </w:r>
-      <w:proofErr w:type="spellStart"/>
-      <w:r>
-        <w:t>Monatsaldo</w:t>
-      </w:r>
-      <w:proofErr w:type="spellEnd"/>
+      <w:r>
+        <w:t>Monatssaldo</w:t>
+      </w:r>
       <w:r>
         <w:t xml:space="preserve"> berechnet werden.</w:t>
       </w:r>
@@ -14782,7 +14498,6 @@
         </w:rPr>
         <w:t xml:space="preserve">Übersicht sollte </w:t>
       </w:r>
-      <w:proofErr w:type="gramStart"/>
       <w:r>
         <w:rPr>
           <w:rFonts w:cs="Arial"/>
@@ -14791,9 +14506,8 @@
           <w:szCs w:val="21"/>
           <w:shd w:val="clear" w:color="auto" w:fill="FFFFFF"/>
         </w:rPr>
-        <w:t>ein Tabelle</w:t>
-      </w:r>
-      <w:proofErr w:type="gramEnd"/>
+        <w:t>eine Tabelle</w:t>
+      </w:r>
       <w:r>
         <w:rPr>
           <w:rFonts w:cs="Arial"/>
@@ -14807,7 +14521,6 @@
       <w:r>
         <w:t xml:space="preserve">Arbeitseinträge sollten </w:t>
       </w:r>
-      <w:proofErr w:type="gramStart"/>
       <w:r>
         <w:t xml:space="preserve">in </w:t>
       </w:r>
@@ -14815,88 +14528,81 @@
         <w:t>aufeinanderfolgend</w:t>
       </w:r>
       <w:r>
-        <w:t>en Reihenfolge</w:t>
-      </w:r>
-      <w:proofErr w:type="gramEnd"/>
+        <w:t>e Reihenfolge</w:t>
+      </w:r>
       <w:r>
         <w:t xml:space="preserve"> erscheinen. Tabellentitel sollte der jeweilige Monat und die Jahreszahl sein, die </w:t>
       </w:r>
+      <w:r>
+        <w:t>Weiterleitung</w:t>
+      </w:r>
+      <w:r>
+        <w:t xml:space="preserve"> durch die Navigation zur </w:t>
+      </w:r>
+      <w:r>
+        <w:t>Übersicht</w:t>
+      </w:r>
+      <w:r>
+        <w:t xml:space="preserve"> ist immer der </w:t>
+      </w:r>
       <w:proofErr w:type="spellStart"/>
       <w:r>
-        <w:t>weiterleitung</w:t>
+        <w:t>momentanige</w:t>
       </w:r>
       <w:proofErr w:type="spellEnd"/>
       <w:r>
-        <w:t xml:space="preserve"> durch die Navigation zur </w:t>
+        <w:t xml:space="preserve"> Monat als </w:t>
+      </w:r>
+      <w:r>
+        <w:t>Standardwert</w:t>
+      </w:r>
+      <w:r>
+        <w:t xml:space="preserve"> gesetzt. Links davon sollte zum letzten angrenzenden Monat und rechts zum nächsten </w:t>
+      </w:r>
+      <w:r>
+        <w:t>Monat,</w:t>
+      </w:r>
+      <w:r>
+        <w:t xml:space="preserve"> wenn nicht in der </w:t>
       </w:r>
       <w:proofErr w:type="spellStart"/>
       <w:r>
-        <w:t>übersicht</w:t>
+        <w:t>zukuftsform</w:t>
       </w:r>
       <w:proofErr w:type="spellEnd"/>
       <w:r>
-        <w:t xml:space="preserve"> ist immer der </w:t>
+        <w:t xml:space="preserve"> nicht aus</w:t>
+      </w:r>
+      <w:r>
+        <w:t>g</w:t>
+      </w:r>
+      <w:r>
+        <w:t xml:space="preserve">egraut und navigiert werden können. Die Arbeitseinträge sollten folgende Spalten mit Eigenschaften aufgezeigt werden: </w:t>
+      </w:r>
+      <w:r>
+        <w:t xml:space="preserve">Datum des Eintrages, Startzeit des Eintrages, Endzeit des Eintrages, Soll- und </w:t>
+      </w:r>
+      <w:r>
+        <w:t>Ist</w:t>
+      </w:r>
+      <w:r>
+        <w:t>-</w:t>
+      </w:r>
+      <w:r>
+        <w:t>Arbeitszeit</w:t>
+      </w:r>
+      <w:r>
+        <w:t xml:space="preserve"> des dazugehörigen Tages sowie die Differenz dieser zwei Werte und die Zeitsaldi für die jeweilige Woche, Monat und Total. Daneben noch jeweils ein Feld für allfällige Textkommentare.</w:t>
+      </w:r>
+      <w:r>
+        <w:t xml:space="preserve"> Bei jedem Arbeitseintrag sollte ein klickbares Symbol stehen, welches als Navigierung/Aufruf zur </w:t>
       </w:r>
       <w:proofErr w:type="spellStart"/>
       <w:r>
-        <w:t>momentanige</w:t>
+        <w:t>Korrektut</w:t>
       </w:r>
       <w:proofErr w:type="spellEnd"/>
       <w:r>
-        <w:t xml:space="preserve"> Monat als </w:t>
-      </w:r>
-      <w:proofErr w:type="spellStart"/>
-      <w:r>
-        <w:t>standardwert</w:t>
-      </w:r>
-      <w:proofErr w:type="spellEnd"/>
-      <w:r>
-        <w:t xml:space="preserve"> gesetzt. Links davon sollte zum letzten angrenzenden Monat und rechts zum nächsten </w:t>
-      </w:r>
-      <w:proofErr w:type="gramStart"/>
-      <w:r>
-        <w:t>Monat</w:t>
-      </w:r>
-      <w:proofErr w:type="gramEnd"/>
-      <w:r>
-        <w:t xml:space="preserve"> wenn nicht in der </w:t>
-      </w:r>
-      <w:proofErr w:type="spellStart"/>
-      <w:r>
-        <w:t>zukuftsform</w:t>
-      </w:r>
-      <w:proofErr w:type="spellEnd"/>
-      <w:r>
-        <w:t xml:space="preserve"> nicht </w:t>
-      </w:r>
-      <w:proofErr w:type="spellStart"/>
-      <w:r>
-        <w:t>ausegraut</w:t>
-      </w:r>
-      <w:proofErr w:type="spellEnd"/>
-      <w:r>
-        <w:t xml:space="preserve"> und navigiert werden können. Die Arbeitseinträge sollten folgende Spalten mit Eigenschaften aufgezeigt werden: </w:t>
-      </w:r>
-      <w:r>
-        <w:t xml:space="preserve">Datum des Eintrages, Startzeit des Eintrages, Endzeit des Eintrages, Soll- und </w:t>
-      </w:r>
-      <w:proofErr w:type="spellStart"/>
-      <w:r>
-        <w:t>Istarbeitszeit</w:t>
-      </w:r>
-      <w:proofErr w:type="spellEnd"/>
-      <w:r>
-        <w:t xml:space="preserve"> des dazugehörigen Tages sowie die Differenz dieser zwei Werte und die Zeitsaldi für die jeweilige Woche, Monat und Total. Daneben noch jeweils ein Feld für allfällige Textkommentare.</w:t>
-      </w:r>
-      <w:r>
-        <w:t xml:space="preserve"> Bei jedem Arbeitseintrag sollte ein klickbares Symbol stehen, welches als Navigierung/Aufruf zur </w:t>
-      </w:r>
-      <w:proofErr w:type="spellStart"/>
-      <w:r>
-        <w:t>Korrektut</w:t>
-      </w:r>
-      <w:proofErr w:type="spellEnd"/>
-      <w:r>
         <w:t xml:space="preserve"> vom jeweiligen Arbeitseintrag dienen sollte. Unter allen Arbeitseinträgen kommt eine Zeile hin, welche die Totalwerte dieses Monats abgebildet werden.</w:t>
       </w:r>
     </w:p>
@@ -14911,35 +14617,27 @@
       <w:r>
         <w:t xml:space="preserve">, sollten nochmals alle </w:t>
       </w:r>
-      <w:proofErr w:type="spellStart"/>
-      <w:r>
-        <w:t>Eigenschfaten</w:t>
-      </w:r>
-      <w:proofErr w:type="spellEnd"/>
+      <w:r>
+        <w:t>Eigenschaften</w:t>
+      </w:r>
       <w:r>
         <w:t xml:space="preserve"> eines Arbeitseintrages aufgezeigt werden. Neben jeder Eigenschaft (erste Spalte) sollte ein Korrekturfeld (zweite Spalte) vorhanden sein. Falls eine Korrektur oder </w:t>
       </w:r>
-      <w:proofErr w:type="spellStart"/>
-      <w:r>
-        <w:t>mehere</w:t>
-      </w:r>
-      <w:proofErr w:type="spellEnd"/>
+      <w:r>
+        <w:t>mehrere</w:t>
+      </w:r>
       <w:r>
         <w:t xml:space="preserve"> Korrekturen anfallen wird der Kommentar zu einem Pflichtfeld. In der dritten Spalte sollte eine Erklärung zur jeweiligen Eigenschaft stehen, welche eins zu eins aus der bisherigen Zeiterfassung übernommen werden kann. Nach jeder Korrektur, sollte die letzte Korrektur mit welchem </w:t>
       </w:r>
-      <w:proofErr w:type="spellStart"/>
-      <w:r>
-        <w:t>benutzer</w:t>
-      </w:r>
-      <w:proofErr w:type="spellEnd"/>
+      <w:r>
+        <w:t>Benutzer</w:t>
+      </w:r>
       <w:r>
         <w:t xml:space="preserve"> und Datum sowie Uhrzeit </w:t>
       </w:r>
-      <w:proofErr w:type="spellStart"/>
-      <w:r>
-        <w:t>angezeihgt</w:t>
-      </w:r>
-      <w:proofErr w:type="spellEnd"/>
+      <w:r>
+        <w:t>angezeigt</w:t>
+      </w:r>
       <w:r>
         <w:t xml:space="preserve"> werden.</w:t>
       </w:r>
@@ -14949,37 +14647,29 @@
       <w:r>
         <w:t xml:space="preserve">Täglichen </w:t>
       </w:r>
-      <w:proofErr w:type="spellStart"/>
-      <w:r>
-        <w:t>verarbeitung</w:t>
-      </w:r>
-      <w:proofErr w:type="spellEnd"/>
+      <w:r>
+        <w:t>Verarbeitung</w:t>
+      </w:r>
     </w:p>
     <w:p>
       <w:r>
         <w:t xml:space="preserve">Wird am </w:t>
       </w:r>
-      <w:proofErr w:type="spellStart"/>
-      <w:r>
-        <w:t>ende</w:t>
-      </w:r>
-      <w:proofErr w:type="spellEnd"/>
+      <w:r>
+        <w:t>Ende</w:t>
+      </w:r>
       <w:r>
         <w:t xml:space="preserve"> </w:t>
       </w:r>
-      <w:proofErr w:type="gramStart"/>
-      <w:r>
-        <w:t>vom jedem Tag</w:t>
-      </w:r>
-      <w:proofErr w:type="gramEnd"/>
-      <w:r>
-        <w:t xml:space="preserve"> das </w:t>
-      </w:r>
-      <w:proofErr w:type="spellStart"/>
-      <w:r>
-        <w:t>Salso</w:t>
-      </w:r>
-      <w:proofErr w:type="spellEnd"/>
+      <w:r>
+        <w:t>von jedem Tag</w:t>
+      </w:r>
+      <w:r>
+        <w:t xml:space="preserve"> </w:t>
+      </w:r>
+      <w:r>
+        <w:t>der Saldo</w:t>
+      </w:r>
       <w:r>
         <w:t xml:space="preserve"> ausgerechnet. Die Arbeitsstunden an Sonn- und Feiertagen werden 1.5-fach berechnet.</w:t>
       </w:r>
@@ -14994,27 +14684,21 @@
       <w:r>
         <w:t xml:space="preserve">Der </w:t>
       </w:r>
-      <w:proofErr w:type="spellStart"/>
-      <w:r>
-        <w:t>Kontankt</w:t>
-      </w:r>
-      <w:proofErr w:type="spellEnd"/>
+      <w:r>
+        <w:t>Kontakt</w:t>
+      </w:r>
       <w:r>
         <w:t xml:space="preserve"> zum LDAP nicht möglich, der </w:t>
       </w:r>
-      <w:proofErr w:type="spellStart"/>
-      <w:r>
-        <w:t>benutzer</w:t>
-      </w:r>
-      <w:proofErr w:type="spellEnd"/>
+      <w:r>
+        <w:t>Benutzer</w:t>
+      </w:r>
       <w:r>
         <w:t xml:space="preserve"> wird mit einer Fehlermeldung </w:t>
       </w:r>
-      <w:proofErr w:type="spellStart"/>
-      <w:r>
-        <w:t>infromieren</w:t>
-      </w:r>
-      <w:proofErr w:type="spellEnd"/>
+      <w:r>
+        <w:t>informieren</w:t>
+      </w:r>
       <w:r>
         <w:t>.</w:t>
       </w:r>
@@ -15024,19 +14708,15 @@
         <w:lastRenderedPageBreak/>
         <w:t xml:space="preserve">Anfragen mit Fehlerhaften Date, wird der </w:t>
       </w:r>
-      <w:proofErr w:type="spellStart"/>
-      <w:r>
-        <w:t>benutzer</w:t>
-      </w:r>
-      <w:proofErr w:type="spellEnd"/>
+      <w:r>
+        <w:t>Benutzer</w:t>
+      </w:r>
       <w:r>
         <w:t xml:space="preserve"> mit einer Fehlermeldung </w:t>
       </w:r>
-      <w:proofErr w:type="spellStart"/>
-      <w:r>
-        <w:t>infromieren</w:t>
-      </w:r>
-      <w:proofErr w:type="spellEnd"/>
+      <w:r>
+        <w:t>informieren</w:t>
+      </w:r>
       <w:r>
         <w:t xml:space="preserve">, welche ihn auf die </w:t>
       </w:r>
@@ -15054,19 +14734,15 @@
       <w:r>
         <w:t xml:space="preserve"> werden nicht angezeigt, der </w:t>
       </w:r>
-      <w:proofErr w:type="spellStart"/>
-      <w:r>
-        <w:t>programmfluss</w:t>
-      </w:r>
-      <w:proofErr w:type="spellEnd"/>
+      <w:r>
+        <w:t>Programm-Fluss</w:t>
+      </w:r>
       <w:r>
         <w:t xml:space="preserve"> wird gestoppt und der Benutzer wird zur </w:t>
       </w:r>
-      <w:proofErr w:type="spellStart"/>
-      <w:r>
-        <w:t>Loginmaske</w:t>
-      </w:r>
-      <w:proofErr w:type="spellEnd"/>
+      <w:r>
+        <w:t>Login-Maske</w:t>
+      </w:r>
       <w:r>
         <w:t xml:space="preserve"> weitergeleitet.</w:t>
       </w:r>
@@ -15139,7 +14815,6 @@
         </w:rPr>
         <w:t xml:space="preserve">Folgende Testszenarien müssen mindestens </w:t>
       </w:r>
-      <w:proofErr w:type="spellStart"/>
       <w:r>
         <w:rPr>
           <w:rFonts w:cs="Arial"/>
@@ -15148,9 +14823,8 @@
           <w:szCs w:val="21"/>
           <w:shd w:val="clear" w:color="auto" w:fill="FFFFFF"/>
         </w:rPr>
-        <w:t>berücksichtight</w:t>
-      </w:r>
-      <w:proofErr w:type="spellEnd"/>
+        <w:t>berücksichtigt</w:t>
+      </w:r>
       <w:r>
         <w:rPr>
           <w:rFonts w:cs="Arial"/>
@@ -15222,59 +14896,45 @@
       <w:r>
         <w:t xml:space="preserve"> die korrigierte Gesamtsaldo auf die </w:t>
       </w:r>
-      <w:proofErr w:type="spellStart"/>
-      <w:r>
-        <w:t>Küftige</w:t>
-      </w:r>
-      <w:proofErr w:type="spellEnd"/>
+      <w:r>
+        <w:t>Künftige</w:t>
+      </w:r>
       <w:r>
         <w:t xml:space="preserve"> </w:t>
       </w:r>
-      <w:proofErr w:type="spellStart"/>
-      <w:r>
-        <w:t>Eintäge</w:t>
-      </w:r>
-      <w:proofErr w:type="spellEnd"/>
+      <w:r>
+        <w:t>Einträge</w:t>
+      </w:r>
       <w:r>
         <w:t xml:space="preserve"> beeinflusst solange in der </w:t>
       </w:r>
-      <w:proofErr w:type="spellStart"/>
-      <w:r>
-        <w:t>Zukuft</w:t>
-      </w:r>
-      <w:proofErr w:type="spellEnd"/>
+      <w:r>
+        <w:t>Zukunft</w:t>
+      </w:r>
       <w:r>
         <w:t xml:space="preserve"> keine weitere Gesamtsaldo Korrektur anfallen, dazwischen bilden sich dann </w:t>
       </w:r>
-      <w:proofErr w:type="spellStart"/>
-      <w:r>
-        <w:t>lücken</w:t>
-      </w:r>
-      <w:proofErr w:type="spellEnd"/>
+      <w:r>
+        <w:t>Lücken</w:t>
+      </w:r>
       <w:r>
         <w:t xml:space="preserve"> welche dann von der letzten Gesamtsaldo Korrektur überschrieben werden. Vom Tag mit Gesamtsaldo </w:t>
       </w:r>
-      <w:proofErr w:type="spellStart"/>
-      <w:r>
-        <w:t>Korektur</w:t>
-      </w:r>
-      <w:proofErr w:type="spellEnd"/>
+      <w:r>
+        <w:t>Korrektur</w:t>
+      </w:r>
       <w:r>
         <w:t xml:space="preserve"> hat alles </w:t>
       </w:r>
-      <w:proofErr w:type="spellStart"/>
-      <w:r>
-        <w:t>rückworkende</w:t>
-      </w:r>
-      <w:proofErr w:type="spellEnd"/>
+      <w:r>
+        <w:t>Rückwirkende</w:t>
+      </w:r>
       <w:r>
         <w:t xml:space="preserve"> keinen </w:t>
       </w:r>
-      <w:proofErr w:type="spellStart"/>
-      <w:r>
-        <w:t>einfluss</w:t>
-      </w:r>
-      <w:proofErr w:type="spellEnd"/>
+      <w:r>
+        <w:t>Einfluss</w:t>
+      </w:r>
       <w:r>
         <w:t xml:space="preserve"> auf das Gesamtsaldo in der Zukunft.</w:t>
       </w:r>
@@ -15283,11 +14943,9 @@
       <w:r>
         <w:t xml:space="preserve">Die letzte Gesamtsaldo </w:t>
       </w:r>
-      <w:proofErr w:type="spellStart"/>
-      <w:r>
-        <w:t>Korektur</w:t>
-      </w:r>
-      <w:proofErr w:type="spellEnd"/>
+      <w:r>
+        <w:t>Korrektur</w:t>
+      </w:r>
       <w:r>
         <w:t xml:space="preserve"> Beeinflusst das Gesamtsaldo in der Zukunft.</w:t>
       </w:r>
@@ -15304,27 +14962,21 @@
       <w:r>
         <w:t xml:space="preserve">Gesamtsaldo </w:t>
       </w:r>
-      <w:proofErr w:type="spellStart"/>
-      <w:r>
-        <w:t>Korektur</w:t>
-      </w:r>
-      <w:proofErr w:type="spellEnd"/>
+      <w:r>
+        <w:t>Korrektur</w:t>
+      </w:r>
       <w:r>
         <w:t xml:space="preserve"> ignoriert </w:t>
       </w:r>
-      <w:proofErr w:type="gramStart"/>
-      <w:r>
-        <w:t>alle Arbeitsbeginn</w:t>
-      </w:r>
-      <w:proofErr w:type="gramEnd"/>
+      <w:r>
+        <w:t>aller Arbeitsbeginn</w:t>
+      </w:r>
       <w:r>
         <w:t xml:space="preserve"> und Arbeitsende vom selben Tag und berücksichtigen erst den vom Folgetag an alles </w:t>
       </w:r>
-      <w:proofErr w:type="spellStart"/>
-      <w:r>
-        <w:t>weitrere</w:t>
-      </w:r>
-      <w:proofErr w:type="spellEnd"/>
+      <w:r>
+        <w:t>weitere</w:t>
+      </w:r>
       <w:r>
         <w:t>.</w:t>
       </w:r>
@@ -15348,7 +15000,6 @@
           <w:szCs w:val="24"/>
         </w:rPr>
       </w:pPr>
-      <w:proofErr w:type="spellStart"/>
       <w:r>
         <w:rPr>
           <w:b/>
@@ -15356,9 +15007,8 @@
           <w:sz w:val="24"/>
           <w:szCs w:val="24"/>
         </w:rPr>
-        <w:t>Ergänzugen</w:t>
-      </w:r>
-      <w:proofErr w:type="spellEnd"/>
+        <w:t>Ergänzungen</w:t>
+      </w:r>
       <w:r>
         <w:rPr>
           <w:b/>
@@ -15389,11 +15039,9 @@
       <w:r>
         <w:t xml:space="preserve">ur auf einem </w:t>
       </w:r>
-      <w:proofErr w:type="spellStart"/>
-      <w:r>
-        <w:t>gerät</w:t>
-      </w:r>
-      <w:proofErr w:type="spellEnd"/>
+      <w:r>
+        <w:t>Gerät</w:t>
+      </w:r>
       <w:r>
         <w:t xml:space="preserve"> auf einen Benutzer gleichzeitig angemeldet sein</w:t>
       </w:r>
@@ -15488,27 +15136,21 @@
         <w:lastRenderedPageBreak/>
         <w:t xml:space="preserve">Monika Schmid von der Betreuung möchte gerne, </w:t>
       </w:r>
-      <w:proofErr w:type="gramStart"/>
-      <w:r>
-        <w:t>das</w:t>
-      </w:r>
-      <w:proofErr w:type="gramEnd"/>
+      <w:r>
+        <w:t>dass</w:t>
+      </w:r>
       <w:r>
         <w:t xml:space="preserve"> die Webapplikation auf den mobilen Geräten für das starten und </w:t>
       </w:r>
-      <w:proofErr w:type="spellStart"/>
-      <w:r>
-        <w:t>beenen</w:t>
-      </w:r>
-      <w:proofErr w:type="spellEnd"/>
+      <w:r>
+        <w:t>beenden</w:t>
+      </w:r>
       <w:r>
         <w:t xml:space="preserve"> der </w:t>
       </w:r>
-      <w:proofErr w:type="spellStart"/>
-      <w:r>
-        <w:t>zeiterfassung</w:t>
-      </w:r>
-      <w:proofErr w:type="spellEnd"/>
+      <w:r>
+        <w:t>Zeiterfassung</w:t>
+      </w:r>
       <w:r>
         <w:t>, tauglich ist.</w:t>
       </w:r>
@@ -15524,11 +15166,9 @@
       <w:r>
         <w:t xml:space="preserve">Design </w:t>
       </w:r>
-      <w:proofErr w:type="spellStart"/>
-      <w:r>
-        <w:t>Resposive</w:t>
-      </w:r>
-      <w:proofErr w:type="spellEnd"/>
+      <w:r>
+        <w:t>Responsive</w:t>
+      </w:r>
       <w:r>
         <w:t xml:space="preserve"> mit </w:t>
       </w:r>
@@ -15544,11 +15184,9 @@
       <w:r>
         <w:t xml:space="preserve"> für Mobile </w:t>
       </w:r>
-      <w:proofErr w:type="spellStart"/>
-      <w:r>
-        <w:t>bedienung</w:t>
-      </w:r>
-      <w:proofErr w:type="spellEnd"/>
+      <w:r>
+        <w:t>Bedienung</w:t>
+      </w:r>
       <w:r>
         <w:t xml:space="preserve"> der Betreuung, nur für Login- und Zeiterfassungsmaske.</w:t>
       </w:r>
@@ -15732,11 +15370,9 @@
       <w:r>
         <w:t xml:space="preserve">Arbeitsbeginn ist veränderbar, darf nicht </w:t>
       </w:r>
-      <w:proofErr w:type="spellStart"/>
-      <w:r>
-        <w:t>gösser</w:t>
-      </w:r>
-      <w:proofErr w:type="spellEnd"/>
+      <w:r>
+        <w:t>grösser</w:t>
+      </w:r>
       <w:r>
         <w:t xml:space="preserve"> als Arbeitsende sein.</w:t>
       </w:r>
@@ -15859,19 +15495,15 @@
       <w:r>
         <w:t xml:space="preserve"> in der </w:t>
       </w:r>
-      <w:proofErr w:type="spellStart"/>
-      <w:r>
-        <w:t>differenz</w:t>
-      </w:r>
-      <w:proofErr w:type="spellEnd"/>
+      <w:r>
+        <w:t>Differenz</w:t>
+      </w:r>
       <w:r>
         <w:t xml:space="preserve"> </w:t>
       </w:r>
-      <w:proofErr w:type="spellStart"/>
-      <w:r>
-        <w:t>rechnung</w:t>
-      </w:r>
-      <w:proofErr w:type="spellEnd"/>
+      <w:r>
+        <w:t>Rechnung</w:t>
+      </w:r>
       <w:r>
         <w:t xml:space="preserve"> der eigentlichen Präsenzzeit</w:t>
       </w:r>
@@ -15893,19 +15525,15 @@
       <w:r>
         <w:t xml:space="preserve"> in der </w:t>
       </w:r>
-      <w:proofErr w:type="spellStart"/>
-      <w:r>
-        <w:t>differenz</w:t>
-      </w:r>
-      <w:proofErr w:type="spellEnd"/>
+      <w:r>
+        <w:t>Differenz</w:t>
+      </w:r>
       <w:r>
         <w:t xml:space="preserve"> </w:t>
       </w:r>
-      <w:proofErr w:type="spellStart"/>
-      <w:r>
-        <w:t>rechnung</w:t>
-      </w:r>
-      <w:proofErr w:type="spellEnd"/>
+      <w:r>
+        <w:t>Rechnung</w:t>
+      </w:r>
       <w:r>
         <w:t xml:space="preserve"> der eigentlichen Präsenzzeit</w:t>
       </w:r>
@@ -15928,19 +15556,15 @@
       <w:r>
         <w:t xml:space="preserve"> in der </w:t>
       </w:r>
-      <w:proofErr w:type="spellStart"/>
-      <w:r>
-        <w:t>differenz</w:t>
-      </w:r>
-      <w:proofErr w:type="spellEnd"/>
+      <w:r>
+        <w:t>Differenz</w:t>
+      </w:r>
       <w:r>
         <w:t xml:space="preserve"> </w:t>
       </w:r>
-      <w:proofErr w:type="spellStart"/>
-      <w:r>
-        <w:t>rechnung</w:t>
-      </w:r>
-      <w:proofErr w:type="spellEnd"/>
+      <w:r>
+        <w:t>Rechnung</w:t>
+      </w:r>
       <w:r>
         <w:t xml:space="preserve"> der eigentlichen Präsenzzeit</w:t>
       </w:r>
@@ -15976,11 +15600,9 @@
       <w:r>
         <w:t xml:space="preserve">, ist immer </w:t>
       </w:r>
-      <w:proofErr w:type="spellStart"/>
-      <w:r>
-        <w:t>standarmässig</w:t>
-      </w:r>
-      <w:proofErr w:type="spellEnd"/>
+      <w:r>
+        <w:t>standardmässig</w:t>
+      </w:r>
       <w:r>
         <w:t xml:space="preserve"> gesetzt</w:t>
       </w:r>
@@ -16248,11 +15870,9 @@
       <w:r>
         <w:t xml:space="preserve"> Veränderung ein </w:t>
       </w:r>
-      <w:proofErr w:type="spellStart"/>
-      <w:r>
-        <w:t>Plichtfeld</w:t>
-      </w:r>
-      <w:proofErr w:type="spellEnd"/>
+      <w:r>
+        <w:t>Plicht-Feld</w:t>
+      </w:r>
       <w:r>
         <w:t>.</w:t>
       </w:r>
@@ -16335,19 +15955,15 @@
         <w:lastRenderedPageBreak/>
         <w:t xml:space="preserve">Nach jeder Salo beeinflussbaren Korrektur muss von diesem Datum an, jedes und jedes </w:t>
       </w:r>
-      <w:proofErr w:type="spellStart"/>
-      <w:r>
-        <w:t>danachfolgende</w:t>
-      </w:r>
-      <w:proofErr w:type="spellEnd"/>
+      <w:r>
+        <w:t>danach folgende</w:t>
+      </w:r>
       <w:r>
         <w:t xml:space="preserve"> Datum bis mit gestern neu berechnet und </w:t>
       </w:r>
-      <w:proofErr w:type="spellStart"/>
-      <w:r>
-        <w:t>aktuallsiert</w:t>
-      </w:r>
-      <w:proofErr w:type="spellEnd"/>
+      <w:r>
+        <w:t>aktualisiert</w:t>
+      </w:r>
       <w:r>
         <w:t xml:space="preserve"> werden.</w:t>
       </w:r>
@@ -16361,22 +15977,20 @@
       <w:pPr>
         <w:pStyle w:val="berschrift2"/>
       </w:pPr>
-      <w:bookmarkStart w:id="39" w:name="_Toc71722359"/>
+      <w:bookmarkStart w:id="38" w:name="_Toc71722359"/>
       <w:r>
         <w:t>Planen</w:t>
       </w:r>
-      <w:bookmarkEnd w:id="39"/>
+      <w:bookmarkEnd w:id="38"/>
     </w:p>
     <w:p/>
     <w:p>
       <w:r>
         <w:t xml:space="preserve">Tätigkeiten </w:t>
       </w:r>
-      <w:proofErr w:type="spellStart"/>
-      <w:r>
-        <w:t>festelegen</w:t>
-      </w:r>
-      <w:proofErr w:type="spellEnd"/>
+      <w:r>
+        <w:t>festlegen</w:t>
+      </w:r>
       <w:r>
         <w:t xml:space="preserve"> für den Zeitplan</w:t>
       </w:r>
@@ -16388,33 +16002,57 @@
       </w:r>
     </w:p>
     <w:p>
-      <w:proofErr w:type="spellStart"/>
-      <w:r>
-        <w:t>Anmledung</w:t>
-      </w:r>
-      <w:proofErr w:type="spellEnd"/>
+      <w:pPr>
+        <w:pStyle w:val="Listenabsatz"/>
+        <w:numPr>
+          <w:ilvl w:val="0"/>
+          <w:numId w:val="27"/>
+        </w:numPr>
+      </w:pPr>
+      <w:r>
+        <w:t>Anmeldung</w:t>
+      </w:r>
       <w:r>
         <w:t>/</w:t>
       </w:r>
-      <w:proofErr w:type="spellStart"/>
-      <w:r>
-        <w:t>abmeldung</w:t>
-      </w:r>
-      <w:proofErr w:type="spellEnd"/>
-    </w:p>
-    <w:p>
+      <w:r>
+        <w:t>Abmeldung</w:t>
+      </w:r>
+    </w:p>
+    <w:p>
+      <w:pPr>
+        <w:pStyle w:val="Listenabsatz"/>
+        <w:numPr>
+          <w:ilvl w:val="0"/>
+          <w:numId w:val="27"/>
+        </w:numPr>
+      </w:pPr>
       <w:r>
         <w:t>Zeiterfassung starten und beenden</w:t>
       </w:r>
     </w:p>
     <w:p>
+      <w:pPr>
+        <w:pStyle w:val="Listenabsatz"/>
+        <w:numPr>
+          <w:ilvl w:val="0"/>
+          <w:numId w:val="27"/>
+        </w:numPr>
+      </w:pPr>
       <w:r>
         <w:t>Pflichtzeit anpassen</w:t>
       </w:r>
     </w:p>
     <w:p>
-      <w:r>
-        <w:t>Tageskorrekturen im Detail</w:t>
+      <w:pPr>
+        <w:pStyle w:val="Listenabsatz"/>
+        <w:numPr>
+          <w:ilvl w:val="0"/>
+          <w:numId w:val="27"/>
+        </w:numPr>
+      </w:pPr>
+      <w:r>
+        <w:t>Tageskorrekturen</w:t>
       </w:r>
     </w:p>
     <w:p/>
@@ -16579,6 +16217,36 @@
         </w:drawing>
       </w:r>
     </w:p>
+    <w:p/>
+    <w:p>
+      <w:r>
+        <w:t>Detaillierte</w:t>
+      </w:r>
+      <w:r>
+        <w:t xml:space="preserve"> Korrektur</w:t>
+      </w:r>
+      <w:r>
+        <w:t>en</w:t>
+      </w:r>
+      <w:bookmarkStart w:id="39" w:name="_GoBack"/>
+      <w:bookmarkEnd w:id="39"/>
+      <w:r>
+        <w:t xml:space="preserve"> in der Zeiterfassung</w:t>
+      </w:r>
+    </w:p>
+    <w:p/>
+    <w:p/>
+    <w:p/>
+    <w:p/>
+    <w:p/>
+    <w:p/>
+    <w:p/>
+    <w:p/>
+    <w:p/>
+    <w:p/>
+    <w:p/>
+    <w:p/>
+    <w:p/>
     <w:p>
       <w:r>
         <w:t>ERM</w:t>
@@ -16589,7 +16257,6 @@
         <w:rPr>
           <w:noProof/>
         </w:rPr>
-        <w:lastRenderedPageBreak/>
         <w:drawing>
           <wp:inline distT="0" distB="0" distL="0" distR="0" wp14:anchorId="281727E9" wp14:editId="2301CE9C">
             <wp:extent cx="5760720" cy="5711825"/>
@@ -16701,11 +16368,9 @@
       <w:r>
         <w:t xml:space="preserve">Ich werde auf einem Windows </w:t>
       </w:r>
-      <w:proofErr w:type="spellStart"/>
-      <w:r>
-        <w:t>rechner</w:t>
-      </w:r>
-      <w:proofErr w:type="spellEnd"/>
+      <w:r>
+        <w:t>Rechner</w:t>
+      </w:r>
       <w:r>
         <w:t xml:space="preserve"> auf welchem </w:t>
       </w:r>
@@ -16989,6 +16654,474 @@
       </w:r>
       <w:bookmarkEnd w:id="42"/>
     </w:p>
+    <w:p>
+      <w:proofErr w:type="spellStart"/>
+      <w:r>
+        <w:t>Intallation</w:t>
+      </w:r>
+      <w:proofErr w:type="spellEnd"/>
+      <w:r>
+        <w:t xml:space="preserve"> vom Projekt</w:t>
+      </w:r>
+    </w:p>
+    <w:p>
+      <w:r>
+        <w:t xml:space="preserve">Klonen vom </w:t>
+      </w:r>
+      <w:proofErr w:type="spellStart"/>
+      <w:r>
+        <w:t>Git</w:t>
+      </w:r>
+      <w:proofErr w:type="spellEnd"/>
+      <w:r>
+        <w:t>-Repository</w:t>
+      </w:r>
+    </w:p>
+    <w:p>
+      <w:pPr>
+        <w:rPr>
+          <w:lang w:val="fr-CH"/>
+        </w:rPr>
+      </w:pPr>
+      <w:proofErr w:type="gramStart"/>
+      <w:r>
+        <w:rPr>
+          <w:lang w:val="fr-CH"/>
+        </w:rPr>
+        <w:t>g</w:t>
+      </w:r>
+      <w:r>
+        <w:rPr>
+          <w:lang w:val="fr-CH"/>
+        </w:rPr>
+        <w:t>it</w:t>
+      </w:r>
+      <w:proofErr w:type="gramEnd"/>
+      <w:r>
+        <w:rPr>
+          <w:lang w:val="fr-CH"/>
+        </w:rPr>
+        <w:t xml:space="preserve"> clone https://gitlab.rafisa.org/l.gaechter/arbeitszeitserfassung_wohnen.git</w:t>
+      </w:r>
+    </w:p>
+    <w:p>
+      <w:pPr>
+        <w:rPr>
+          <w:lang w:val="fr-CH"/>
+        </w:rPr>
+      </w:pPr>
+      <w:proofErr w:type="spellStart"/>
+      <w:r>
+        <w:rPr>
+          <w:lang w:val="fr-CH"/>
+        </w:rPr>
+        <w:t>Einrichten</w:t>
+      </w:r>
+      <w:proofErr w:type="spellEnd"/>
+      <w:r>
+        <w:rPr>
+          <w:lang w:val="fr-CH"/>
+        </w:rPr>
+        <w:t xml:space="preserve"> der </w:t>
+      </w:r>
+      <w:proofErr w:type="spellStart"/>
+      <w:r>
+        <w:rPr>
+          <w:lang w:val="fr-CH"/>
+        </w:rPr>
+        <w:t>Umgebungsvariablen</w:t>
+      </w:r>
+      <w:proofErr w:type="spellEnd"/>
+    </w:p>
+    <w:p>
+      <w:pPr>
+        <w:rPr>
+          <w:lang w:val="fr-CH"/>
+        </w:rPr>
+      </w:pPr>
+      <w:proofErr w:type="spellStart"/>
+      <w:proofErr w:type="gramStart"/>
+      <w:r>
+        <w:rPr>
+          <w:lang w:val="fr-CH"/>
+        </w:rPr>
+        <w:t>cp</w:t>
+      </w:r>
+      <w:proofErr w:type="spellEnd"/>
+      <w:r>
+        <w:rPr>
+          <w:lang w:val="fr-CH"/>
+        </w:rPr>
+        <w:t xml:space="preserve"> .</w:t>
+      </w:r>
+      <w:proofErr w:type="spellStart"/>
+      <w:r>
+        <w:rPr>
+          <w:lang w:val="fr-CH"/>
+        </w:rPr>
+        <w:t>env</w:t>
+      </w:r>
+      <w:proofErr w:type="gramEnd"/>
+      <w:r>
+        <w:rPr>
+          <w:lang w:val="fr-CH"/>
+        </w:rPr>
+        <w:t>.example</w:t>
+      </w:r>
+      <w:proofErr w:type="spellEnd"/>
+      <w:r>
+        <w:rPr>
+          <w:lang w:val="fr-CH"/>
+        </w:rPr>
+        <w:t xml:space="preserve"> .</w:t>
+      </w:r>
+      <w:proofErr w:type="spellStart"/>
+      <w:r>
+        <w:rPr>
+          <w:lang w:val="fr-CH"/>
+        </w:rPr>
+        <w:t>env</w:t>
+      </w:r>
+      <w:proofErr w:type="spellEnd"/>
+    </w:p>
+    <w:p>
+      <w:pPr>
+        <w:rPr>
+          <w:lang w:val="fr-CH"/>
+        </w:rPr>
+      </w:pPr>
+      <w:proofErr w:type="spellStart"/>
+      <w:r>
+        <w:rPr>
+          <w:lang w:val="fr-CH"/>
+        </w:rPr>
+        <w:t>Installieren</w:t>
+      </w:r>
+      <w:proofErr w:type="spellEnd"/>
+      <w:r>
+        <w:rPr>
+          <w:lang w:val="fr-CH"/>
+        </w:rPr>
+        <w:t xml:space="preserve"> von Composer</w:t>
+      </w:r>
+    </w:p>
+    <w:p>
+      <w:pPr>
+        <w:rPr>
+          <w:lang w:val="fr-CH"/>
+        </w:rPr>
+      </w:pPr>
+      <w:proofErr w:type="gramStart"/>
+      <w:r>
+        <w:rPr>
+          <w:lang w:val="fr-CH"/>
+        </w:rPr>
+        <w:t>chmod</w:t>
+      </w:r>
+      <w:proofErr w:type="gramEnd"/>
+      <w:r>
+        <w:rPr>
+          <w:lang w:val="fr-CH"/>
+        </w:rPr>
+        <w:t xml:space="preserve"> +x install_composer.sh</w:t>
+      </w:r>
+    </w:p>
+    <w:p>
+      <w:pPr>
+        <w:rPr>
+          <w:lang w:val="fr-CH"/>
+        </w:rPr>
+      </w:pPr>
+      <w:r>
+        <w:rPr>
+          <w:lang w:val="fr-CH"/>
+        </w:rPr>
+        <w:t>./install_composer.sh</w:t>
+      </w:r>
+    </w:p>
+    <w:p>
+      <w:pPr>
+        <w:rPr>
+          <w:lang w:val="fr-CH"/>
+        </w:rPr>
+      </w:pPr>
+      <w:proofErr w:type="spellStart"/>
+      <w:proofErr w:type="gramStart"/>
+      <w:r>
+        <w:rPr>
+          <w:lang w:val="fr-CH"/>
+        </w:rPr>
+        <w:t>php</w:t>
+      </w:r>
+      <w:proofErr w:type="spellEnd"/>
+      <w:proofErr w:type="gramEnd"/>
+      <w:r>
+        <w:rPr>
+          <w:lang w:val="fr-CH"/>
+        </w:rPr>
+        <w:t xml:space="preserve"> </w:t>
+      </w:r>
+      <w:proofErr w:type="spellStart"/>
+      <w:r>
+        <w:rPr>
+          <w:lang w:val="fr-CH"/>
+        </w:rPr>
+        <w:t>composer</w:t>
+      </w:r>
+      <w:r>
+        <w:rPr>
+          <w:lang w:val="fr-CH"/>
+        </w:rPr>
+        <w:t>.phar</w:t>
+      </w:r>
+      <w:proofErr w:type="spellEnd"/>
+      <w:r>
+        <w:rPr>
+          <w:lang w:val="fr-CH"/>
+        </w:rPr>
+        <w:t xml:space="preserve"> i</w:t>
+      </w:r>
+    </w:p>
+    <w:p>
+      <w:r>
+        <w:t xml:space="preserve">Installieren der </w:t>
+      </w:r>
+      <w:proofErr w:type="spellStart"/>
+      <w:r>
+        <w:t>npm</w:t>
+      </w:r>
+      <w:proofErr w:type="spellEnd"/>
+      <w:r>
+        <w:t xml:space="preserve"> Packages, generiert einen </w:t>
+      </w:r>
+      <w:proofErr w:type="spellStart"/>
+      <w:r>
+        <w:t>node_modules</w:t>
+      </w:r>
+      <w:proofErr w:type="spellEnd"/>
+      <w:r>
+        <w:t xml:space="preserve"> Ordner</w:t>
+      </w:r>
+      <w:r>
+        <w:t xml:space="preserve"> </w:t>
+      </w:r>
+      <w:r>
+        <w:t xml:space="preserve">im </w:t>
+      </w:r>
+      <w:proofErr w:type="spellStart"/>
+      <w:r>
+        <w:t>arbeitszeitserfassung_wohnen</w:t>
+      </w:r>
+      <w:proofErr w:type="spellEnd"/>
+      <w:r>
+        <w:t xml:space="preserve"> Ordner.</w:t>
+      </w:r>
+    </w:p>
+    <w:p>
+      <w:proofErr w:type="spellStart"/>
+      <w:r>
+        <w:t>npm</w:t>
+      </w:r>
+      <w:proofErr w:type="spellEnd"/>
+      <w:r>
+        <w:t xml:space="preserve"> </w:t>
+      </w:r>
+      <w:proofErr w:type="spellStart"/>
+      <w:r>
+        <w:t>init</w:t>
+      </w:r>
+      <w:proofErr w:type="spellEnd"/>
+    </w:p>
+    <w:p>
+      <w:proofErr w:type="spellStart"/>
+      <w:r>
+        <w:t>npm</w:t>
+      </w:r>
+      <w:proofErr w:type="spellEnd"/>
+      <w:r>
+        <w:t xml:space="preserve"> i </w:t>
+      </w:r>
+      <w:proofErr w:type="spellStart"/>
+      <w:r>
+        <w:t>bootstrap</w:t>
+      </w:r>
+      <w:proofErr w:type="spellEnd"/>
+    </w:p>
+    <w:p>
+      <w:proofErr w:type="spellStart"/>
+      <w:r>
+        <w:t>npm</w:t>
+      </w:r>
+      <w:proofErr w:type="spellEnd"/>
+      <w:r>
+        <w:t xml:space="preserve"> i sass</w:t>
+      </w:r>
+    </w:p>
+    <w:p>
+      <w:proofErr w:type="spellStart"/>
+      <w:r>
+        <w:t>npm</w:t>
+      </w:r>
+      <w:proofErr w:type="spellEnd"/>
+      <w:r>
+        <w:t xml:space="preserve"> i</w:t>
+      </w:r>
+    </w:p>
+    <w:p>
+      <w:r>
+        <w:t>SCSS zu CSS parsen und JS</w:t>
+      </w:r>
+    </w:p>
+    <w:p>
+      <w:r>
+        <w:t>Für Produktion</w:t>
+      </w:r>
+    </w:p>
+    <w:p>
+      <w:proofErr w:type="spellStart"/>
+      <w:r>
+        <w:t>npm</w:t>
+      </w:r>
+      <w:proofErr w:type="spellEnd"/>
+      <w:r>
+        <w:t xml:space="preserve"> </w:t>
+      </w:r>
+      <w:proofErr w:type="spellStart"/>
+      <w:r>
+        <w:t>run</w:t>
+      </w:r>
+      <w:proofErr w:type="spellEnd"/>
+      <w:r>
+        <w:t xml:space="preserve"> </w:t>
+      </w:r>
+      <w:proofErr w:type="spellStart"/>
+      <w:proofErr w:type="gramStart"/>
+      <w:r>
+        <w:t>css:prod</w:t>
+      </w:r>
+      <w:proofErr w:type="spellEnd"/>
+      <w:proofErr w:type="gramEnd"/>
+    </w:p>
+    <w:p>
+      <w:proofErr w:type="spellStart"/>
+      <w:r>
+        <w:t>npm</w:t>
+      </w:r>
+      <w:proofErr w:type="spellEnd"/>
+      <w:r>
+        <w:t xml:space="preserve"> </w:t>
+      </w:r>
+      <w:proofErr w:type="spellStart"/>
+      <w:r>
+        <w:t>run</w:t>
+      </w:r>
+      <w:proofErr w:type="spellEnd"/>
+      <w:r>
+        <w:t xml:space="preserve"> </w:t>
+      </w:r>
+      <w:proofErr w:type="spellStart"/>
+      <w:proofErr w:type="gramStart"/>
+      <w:r>
+        <w:t>js:prod</w:t>
+      </w:r>
+      <w:proofErr w:type="spellEnd"/>
+      <w:proofErr w:type="gramEnd"/>
+    </w:p>
+    <w:p>
+      <w:r>
+        <w:t>Für Entwicklung</w:t>
+      </w:r>
+    </w:p>
+    <w:p>
+      <w:proofErr w:type="spellStart"/>
+      <w:r>
+        <w:t>npm</w:t>
+      </w:r>
+      <w:proofErr w:type="spellEnd"/>
+      <w:r>
+        <w:t xml:space="preserve"> </w:t>
+      </w:r>
+      <w:proofErr w:type="spellStart"/>
+      <w:r>
+        <w:t>run</w:t>
+      </w:r>
+      <w:proofErr w:type="spellEnd"/>
+      <w:r>
+        <w:t xml:space="preserve"> </w:t>
+      </w:r>
+      <w:proofErr w:type="spellStart"/>
+      <w:proofErr w:type="gramStart"/>
+      <w:r>
+        <w:t>css:dev</w:t>
+      </w:r>
+      <w:proofErr w:type="spellEnd"/>
+      <w:proofErr w:type="gramEnd"/>
+    </w:p>
+    <w:p>
+      <w:proofErr w:type="spellStart"/>
+      <w:r>
+        <w:t>npm</w:t>
+      </w:r>
+      <w:proofErr w:type="spellEnd"/>
+      <w:r>
+        <w:t xml:space="preserve"> </w:t>
+      </w:r>
+      <w:proofErr w:type="spellStart"/>
+      <w:r>
+        <w:t>run</w:t>
+      </w:r>
+      <w:proofErr w:type="spellEnd"/>
+      <w:r>
+        <w:t xml:space="preserve"> </w:t>
+      </w:r>
+      <w:proofErr w:type="spellStart"/>
+      <w:proofErr w:type="gramStart"/>
+      <w:r>
+        <w:t>js:dev</w:t>
+      </w:r>
+      <w:proofErr w:type="spellEnd"/>
+      <w:proofErr w:type="gramEnd"/>
+    </w:p>
+    <w:p/>
+    <w:p>
+      <w:r>
+        <w:t>Apache und Berechtigung</w:t>
+      </w:r>
+    </w:p>
+    <w:p>
+      <w:proofErr w:type="spellStart"/>
+      <w:r>
+        <w:t>sudo</w:t>
+      </w:r>
+      <w:proofErr w:type="spellEnd"/>
+      <w:r>
+        <w:t xml:space="preserve"> </w:t>
+      </w:r>
+      <w:proofErr w:type="spellStart"/>
+      <w:r>
+        <w:t>chown</w:t>
+      </w:r>
+      <w:proofErr w:type="spellEnd"/>
+      <w:r>
+        <w:t xml:space="preserve"> -R </w:t>
+      </w:r>
+      <w:proofErr w:type="spellStart"/>
+      <w:r>
+        <w:t>www-data</w:t>
+      </w:r>
+      <w:proofErr w:type="spellEnd"/>
+      <w:r>
+        <w:t xml:space="preserve"> </w:t>
+      </w:r>
+      <w:proofErr w:type="spellStart"/>
+      <w:r>
+        <w:t>arbeitszeitserfassung_wohnen</w:t>
+      </w:r>
+      <w:proofErr w:type="spellEnd"/>
+    </w:p>
+    <w:p/>
+    <w:p/>
+    <w:p/>
     <w:p/>
     <w:p>
       <w:r>
@@ -17352,9 +17485,19 @@
       </w:r>
     </w:p>
     <w:p>
-      <w:r>
+      <w:pPr>
+        <w:rPr>
+          <w:lang w:val="fr-CH"/>
+        </w:rPr>
+      </w:pPr>
+      <w:proofErr w:type="spellStart"/>
+      <w:r>
+        <w:rPr>
+          <w:lang w:val="fr-CH"/>
+        </w:rPr>
         <w:t>Sass</w:t>
       </w:r>
+      <w:proofErr w:type="spellEnd"/>
     </w:p>
     <w:p>
       <w:pPr>
@@ -17554,1717 +17697,6 @@
         <w:t>Anhang</w:t>
       </w:r>
       <w:bookmarkEnd w:id="51"/>
-    </w:p>
-    <w:p>
-      <w:pPr>
-        <w:rPr>
-          <w:lang w:val="fr-CH"/>
-        </w:rPr>
-      </w:pPr>
-      <w:r>
-        <w:rPr>
-          <w:lang w:val="fr-CH"/>
-        </w:rPr>
-        <w:t>Git clone https://gitlab.rafisa.org/l.gaechter/arbeitszeitserfassung_wohnen.git</w:t>
-      </w:r>
-    </w:p>
-    <w:p>
-      <w:pPr>
-        <w:rPr>
-          <w:lang w:val="fr-CH"/>
-        </w:rPr>
-      </w:pPr>
-      <w:proofErr w:type="spellStart"/>
-      <w:proofErr w:type="gramStart"/>
-      <w:r>
-        <w:rPr>
-          <w:lang w:val="fr-CH"/>
-        </w:rPr>
-        <w:t>cp</w:t>
-      </w:r>
-      <w:proofErr w:type="spellEnd"/>
-      <w:r>
-        <w:rPr>
-          <w:lang w:val="fr-CH"/>
-        </w:rPr>
-        <w:t xml:space="preserve"> .</w:t>
-      </w:r>
-      <w:proofErr w:type="spellStart"/>
-      <w:r>
-        <w:rPr>
-          <w:lang w:val="fr-CH"/>
-        </w:rPr>
-        <w:t>env</w:t>
-      </w:r>
-      <w:proofErr w:type="gramEnd"/>
-      <w:r>
-        <w:rPr>
-          <w:lang w:val="fr-CH"/>
-        </w:rPr>
-        <w:t>.example</w:t>
-      </w:r>
-      <w:proofErr w:type="spellEnd"/>
-      <w:r>
-        <w:rPr>
-          <w:lang w:val="fr-CH"/>
-        </w:rPr>
-        <w:t xml:space="preserve"> .</w:t>
-      </w:r>
-      <w:proofErr w:type="spellStart"/>
-      <w:r>
-        <w:rPr>
-          <w:lang w:val="fr-CH"/>
-        </w:rPr>
-        <w:t>env</w:t>
-      </w:r>
-      <w:proofErr w:type="spellEnd"/>
-    </w:p>
-    <w:p>
-      <w:pPr>
-        <w:rPr>
-          <w:lang w:val="fr-CH"/>
-        </w:rPr>
-      </w:pPr>
-      <w:proofErr w:type="spellStart"/>
-      <w:r>
-        <w:rPr>
-          <w:lang w:val="fr-CH"/>
-        </w:rPr>
-        <w:t>Installieren</w:t>
-      </w:r>
-      <w:proofErr w:type="spellEnd"/>
-      <w:r>
-        <w:rPr>
-          <w:lang w:val="fr-CH"/>
-        </w:rPr>
-        <w:t xml:space="preserve"> von Composer</w:t>
-      </w:r>
-    </w:p>
-    <w:p>
-      <w:pPr>
-        <w:rPr>
-          <w:lang w:val="fr-CH"/>
-        </w:rPr>
-      </w:pPr>
-      <w:proofErr w:type="spellStart"/>
-      <w:proofErr w:type="gramStart"/>
-      <w:r>
-        <w:rPr>
-          <w:lang w:val="fr-CH"/>
-        </w:rPr>
-        <w:t>so</w:t>
-      </w:r>
-      <w:proofErr w:type="spellEnd"/>
-      <w:proofErr w:type="gramEnd"/>
-    </w:p>
-    <w:p>
-      <w:pPr>
-        <w:rPr>
-          <w:lang w:val="fr-CH"/>
-        </w:rPr>
-      </w:pPr>
-      <w:proofErr w:type="gramStart"/>
-      <w:r>
-        <w:rPr>
-          <w:lang w:val="fr-CH"/>
-        </w:rPr>
-        <w:lastRenderedPageBreak/>
-        <w:t>chmod</w:t>
-      </w:r>
-      <w:proofErr w:type="gramEnd"/>
-      <w:r>
-        <w:rPr>
-          <w:lang w:val="fr-CH"/>
-        </w:rPr>
-        <w:t xml:space="preserve"> +x install_composer.sh</w:t>
-      </w:r>
-    </w:p>
-    <w:p>
-      <w:pPr>
-        <w:rPr>
-          <w:lang w:val="fr-CH"/>
-        </w:rPr>
-      </w:pPr>
-      <w:r>
-        <w:rPr>
-          <w:lang w:val="fr-CH"/>
-        </w:rPr>
-        <w:t>./install_composer.sh</w:t>
-      </w:r>
-    </w:p>
-    <w:p>
-      <w:pPr>
-        <w:rPr>
-          <w:lang w:val="fr-CH"/>
-        </w:rPr>
-      </w:pPr>
-      <w:proofErr w:type="spellStart"/>
-      <w:proofErr w:type="gramStart"/>
-      <w:r>
-        <w:rPr>
-          <w:lang w:val="fr-CH"/>
-        </w:rPr>
-        <w:t>php</w:t>
-      </w:r>
-      <w:proofErr w:type="spellEnd"/>
-      <w:proofErr w:type="gramEnd"/>
-      <w:r>
-        <w:rPr>
-          <w:lang w:val="fr-CH"/>
-        </w:rPr>
-        <w:t xml:space="preserve"> </w:t>
-      </w:r>
-      <w:proofErr w:type="spellStart"/>
-      <w:r>
-        <w:rPr>
-          <w:lang w:val="fr-CH"/>
-        </w:rPr>
-        <w:t>composer</w:t>
-      </w:r>
-      <w:r>
-        <w:rPr>
-          <w:lang w:val="fr-CH"/>
-        </w:rPr>
-        <w:t>.phar</w:t>
-      </w:r>
-      <w:proofErr w:type="spellEnd"/>
-      <w:r>
-        <w:rPr>
-          <w:lang w:val="fr-CH"/>
-        </w:rPr>
-        <w:t xml:space="preserve"> i</w:t>
-      </w:r>
-    </w:p>
-    <w:p>
-      <w:pPr>
-        <w:rPr>
-          <w:lang w:val="fr-CH"/>
-        </w:rPr>
-      </w:pPr>
-      <w:proofErr w:type="spellStart"/>
-      <w:proofErr w:type="gramStart"/>
-      <w:r>
-        <w:rPr>
-          <w:lang w:val="fr-CH"/>
-        </w:rPr>
-        <w:t>oder</w:t>
-      </w:r>
-      <w:proofErr w:type="spellEnd"/>
-      <w:proofErr w:type="gramEnd"/>
-      <w:r>
-        <w:rPr>
-          <w:lang w:val="fr-CH"/>
-        </w:rPr>
-        <w:t xml:space="preserve"> </w:t>
-      </w:r>
-      <w:proofErr w:type="spellStart"/>
-      <w:r>
-        <w:rPr>
-          <w:lang w:val="fr-CH"/>
-        </w:rPr>
-        <w:t>so</w:t>
-      </w:r>
-      <w:proofErr w:type="spellEnd"/>
-    </w:p>
-    <w:p>
-      <w:pPr>
-        <w:rPr>
-          <w:lang w:val="fr-CH"/>
-        </w:rPr>
-      </w:pPr>
-      <w:proofErr w:type="spellStart"/>
-      <w:proofErr w:type="gramStart"/>
-      <w:r>
-        <w:rPr>
-          <w:lang w:val="fr-CH"/>
-        </w:rPr>
-        <w:t>php</w:t>
-      </w:r>
-      <w:proofErr w:type="spellEnd"/>
-      <w:proofErr w:type="gramEnd"/>
-      <w:r>
-        <w:rPr>
-          <w:lang w:val="fr-CH"/>
-        </w:rPr>
-        <w:t xml:space="preserve"> -r "copy('https://getcomposer.org/installer', 'composer-</w:t>
-      </w:r>
-      <w:proofErr w:type="spellStart"/>
-      <w:r>
-        <w:rPr>
-          <w:lang w:val="fr-CH"/>
-        </w:rPr>
-        <w:t>setup.php</w:t>
-      </w:r>
-      <w:proofErr w:type="spellEnd"/>
-      <w:r>
-        <w:rPr>
-          <w:lang w:val="fr-CH"/>
-        </w:rPr>
-        <w:t>');"</w:t>
-      </w:r>
-    </w:p>
-    <w:p>
-      <w:pPr>
-        <w:rPr>
-          <w:lang w:val="fr-CH"/>
-        </w:rPr>
-      </w:pPr>
-      <w:proofErr w:type="spellStart"/>
-      <w:proofErr w:type="gramStart"/>
-      <w:r>
-        <w:rPr>
-          <w:lang w:val="fr-CH"/>
-        </w:rPr>
-        <w:t>php</w:t>
-      </w:r>
-      <w:proofErr w:type="spellEnd"/>
-      <w:proofErr w:type="gramEnd"/>
-      <w:r>
-        <w:rPr>
-          <w:lang w:val="fr-CH"/>
-        </w:rPr>
-        <w:t xml:space="preserve"> -r "if (</w:t>
-      </w:r>
-      <w:proofErr w:type="spellStart"/>
-      <w:r>
-        <w:rPr>
-          <w:lang w:val="fr-CH"/>
-        </w:rPr>
-        <w:t>hash_file</w:t>
-      </w:r>
-      <w:proofErr w:type="spellEnd"/>
-      <w:r>
-        <w:rPr>
-          <w:lang w:val="fr-CH"/>
-        </w:rPr>
-        <w:t>('sha384', 'composer-</w:t>
-      </w:r>
-      <w:proofErr w:type="spellStart"/>
-      <w:r>
-        <w:rPr>
-          <w:lang w:val="fr-CH"/>
-        </w:rPr>
-        <w:t>setup.php</w:t>
-      </w:r>
-      <w:proofErr w:type="spellEnd"/>
-      <w:r>
-        <w:rPr>
-          <w:lang w:val="fr-CH"/>
-        </w:rPr>
-        <w:t xml:space="preserve">') === '756890a4488ce9024fc62c56153228907f1545c228516cbf63f885e036d37e9a59d27d63f46af1d4d07ee0f76181c7d3') { </w:t>
-      </w:r>
-      <w:proofErr w:type="spellStart"/>
-      <w:r>
-        <w:rPr>
-          <w:lang w:val="fr-CH"/>
-        </w:rPr>
-        <w:t>echo</w:t>
-      </w:r>
-      <w:proofErr w:type="spellEnd"/>
-      <w:r>
-        <w:rPr>
-          <w:lang w:val="fr-CH"/>
-        </w:rPr>
-        <w:t xml:space="preserve"> 'Installer </w:t>
-      </w:r>
-      <w:proofErr w:type="spellStart"/>
-      <w:r>
-        <w:rPr>
-          <w:lang w:val="fr-CH"/>
-        </w:rPr>
-        <w:t>verified</w:t>
-      </w:r>
-      <w:proofErr w:type="spellEnd"/>
-      <w:r>
-        <w:rPr>
-          <w:lang w:val="fr-CH"/>
-        </w:rPr>
-        <w:t xml:space="preserve">'; } </w:t>
-      </w:r>
-      <w:proofErr w:type="spellStart"/>
-      <w:r>
-        <w:rPr>
-          <w:lang w:val="fr-CH"/>
-        </w:rPr>
-        <w:t>else</w:t>
-      </w:r>
-      <w:proofErr w:type="spellEnd"/>
-      <w:r>
-        <w:rPr>
-          <w:lang w:val="fr-CH"/>
-        </w:rPr>
-        <w:t xml:space="preserve"> { </w:t>
-      </w:r>
-      <w:proofErr w:type="spellStart"/>
-      <w:r>
-        <w:rPr>
-          <w:lang w:val="fr-CH"/>
-        </w:rPr>
-        <w:t>echo</w:t>
-      </w:r>
-      <w:proofErr w:type="spellEnd"/>
-      <w:r>
-        <w:rPr>
-          <w:lang w:val="fr-CH"/>
-        </w:rPr>
-        <w:t xml:space="preserve"> 'Installer </w:t>
-      </w:r>
-      <w:proofErr w:type="spellStart"/>
-      <w:r>
-        <w:rPr>
-          <w:lang w:val="fr-CH"/>
-        </w:rPr>
-        <w:t>corrupt</w:t>
-      </w:r>
-      <w:proofErr w:type="spellEnd"/>
-      <w:r>
-        <w:rPr>
-          <w:lang w:val="fr-CH"/>
-        </w:rPr>
-        <w:t xml:space="preserve">'; </w:t>
-      </w:r>
-      <w:proofErr w:type="spellStart"/>
-      <w:r>
-        <w:rPr>
-          <w:lang w:val="fr-CH"/>
-        </w:rPr>
-        <w:t>unlink</w:t>
-      </w:r>
-      <w:proofErr w:type="spellEnd"/>
-      <w:r>
-        <w:rPr>
-          <w:lang w:val="fr-CH"/>
-        </w:rPr>
-        <w:t>('composer-</w:t>
-      </w:r>
-      <w:proofErr w:type="spellStart"/>
-      <w:r>
-        <w:rPr>
-          <w:lang w:val="fr-CH"/>
-        </w:rPr>
-        <w:t>setup.php</w:t>
-      </w:r>
-      <w:proofErr w:type="spellEnd"/>
-      <w:r>
-        <w:rPr>
-          <w:lang w:val="fr-CH"/>
-        </w:rPr>
-        <w:t xml:space="preserve">'); } </w:t>
-      </w:r>
-      <w:proofErr w:type="spellStart"/>
-      <w:r>
-        <w:rPr>
-          <w:lang w:val="fr-CH"/>
-        </w:rPr>
-        <w:t>echo</w:t>
-      </w:r>
-      <w:proofErr w:type="spellEnd"/>
-      <w:r>
-        <w:rPr>
-          <w:lang w:val="fr-CH"/>
-        </w:rPr>
-        <w:t xml:space="preserve"> PHP_EOL;"</w:t>
-      </w:r>
-    </w:p>
-    <w:p>
-      <w:pPr>
-        <w:rPr>
-          <w:lang w:val="fr-CH"/>
-        </w:rPr>
-      </w:pPr>
-      <w:proofErr w:type="spellStart"/>
-      <w:proofErr w:type="gramStart"/>
-      <w:r>
-        <w:rPr>
-          <w:lang w:val="fr-CH"/>
-        </w:rPr>
-        <w:t>php</w:t>
-      </w:r>
-      <w:proofErr w:type="spellEnd"/>
-      <w:proofErr w:type="gramEnd"/>
-      <w:r>
-        <w:rPr>
-          <w:lang w:val="fr-CH"/>
-        </w:rPr>
-        <w:t xml:space="preserve"> composer-</w:t>
-      </w:r>
-      <w:proofErr w:type="spellStart"/>
-      <w:r>
-        <w:rPr>
-          <w:lang w:val="fr-CH"/>
-        </w:rPr>
-        <w:t>setup.php</w:t>
-      </w:r>
-      <w:proofErr w:type="spellEnd"/>
-    </w:p>
-    <w:p>
-      <w:pPr>
-        <w:rPr>
-          <w:lang w:val="fr-CH"/>
-        </w:rPr>
-      </w:pPr>
-      <w:proofErr w:type="spellStart"/>
-      <w:proofErr w:type="gramStart"/>
-      <w:r>
-        <w:rPr>
-          <w:lang w:val="fr-CH"/>
-        </w:rPr>
-        <w:t>php</w:t>
-      </w:r>
-      <w:proofErr w:type="spellEnd"/>
-      <w:proofErr w:type="gramEnd"/>
-      <w:r>
-        <w:rPr>
-          <w:lang w:val="fr-CH"/>
-        </w:rPr>
-        <w:t xml:space="preserve"> -r "</w:t>
-      </w:r>
-      <w:proofErr w:type="spellStart"/>
-      <w:r>
-        <w:rPr>
-          <w:lang w:val="fr-CH"/>
-        </w:rPr>
-        <w:t>unlink</w:t>
-      </w:r>
-      <w:proofErr w:type="spellEnd"/>
-      <w:r>
-        <w:rPr>
-          <w:lang w:val="fr-CH"/>
-        </w:rPr>
-        <w:t>('composer-</w:t>
-      </w:r>
-      <w:proofErr w:type="spellStart"/>
-      <w:r>
-        <w:rPr>
-          <w:lang w:val="fr-CH"/>
-        </w:rPr>
-        <w:t>setup.php</w:t>
-      </w:r>
-      <w:proofErr w:type="spellEnd"/>
-      <w:r>
-        <w:rPr>
-          <w:lang w:val="fr-CH"/>
-        </w:rPr>
-        <w:t>');"</w:t>
-      </w:r>
-      <w:sdt>
-        <w:sdtPr>
-          <w:rPr>
-            <w:lang w:val="fr-CH"/>
-          </w:rPr>
-          <w:id w:val="33087418"/>
-          <w:citation/>
-        </w:sdtPr>
-        <w:sdtContent>
-          <w:r>
-            <w:rPr>
-              <w:lang w:val="fr-CH"/>
-            </w:rPr>
-            <w:fldChar w:fldCharType="begin"/>
-          </w:r>
-          <w:r>
-            <w:rPr>
-              <w:lang w:val="fr-CH"/>
-            </w:rPr>
-            <w:instrText xml:space="preserve"> CITATION Com21 \l 2055 </w:instrText>
-          </w:r>
-          <w:r>
-            <w:rPr>
-              <w:lang w:val="fr-CH"/>
-            </w:rPr>
-            <w:fldChar w:fldCharType="separate"/>
-          </w:r>
-          <w:r>
-            <w:rPr>
-              <w:noProof/>
-              <w:lang w:val="fr-CH"/>
-            </w:rPr>
-            <w:t xml:space="preserve"> </w:t>
-          </w:r>
-          <w:r>
-            <w:rPr>
-              <w:noProof/>
-              <w:lang w:val="fr-CH"/>
-            </w:rPr>
-            <w:t>[1]</w:t>
-          </w:r>
-          <w:r>
-            <w:rPr>
-              <w:lang w:val="fr-CH"/>
-            </w:rPr>
-            <w:fldChar w:fldCharType="end"/>
-          </w:r>
-        </w:sdtContent>
-      </w:sdt>
-    </w:p>
-    <w:p>
-      <w:r>
-        <w:t xml:space="preserve">Installieren der Composer Packages, generiert einen </w:t>
-      </w:r>
-      <w:proofErr w:type="spellStart"/>
-      <w:r>
-        <w:t>vendor</w:t>
-      </w:r>
-      <w:proofErr w:type="spellEnd"/>
-      <w:r>
-        <w:t xml:space="preserve"> Ordner</w:t>
-      </w:r>
-      <w:r>
-        <w:t xml:space="preserve"> </w:t>
-      </w:r>
-      <w:r>
-        <w:t>im</w:t>
-      </w:r>
-      <w:r>
-        <w:t xml:space="preserve"> </w:t>
-      </w:r>
-      <w:proofErr w:type="spellStart"/>
-      <w:r>
-        <w:t>arbeitszeitserfassung_wohnen</w:t>
-      </w:r>
-      <w:proofErr w:type="spellEnd"/>
-      <w:r>
-        <w:t xml:space="preserve"> Ordner.</w:t>
-      </w:r>
-    </w:p>
-    <w:p>
-      <w:proofErr w:type="spellStart"/>
-      <w:r>
-        <w:t>php</w:t>
-      </w:r>
-      <w:proofErr w:type="spellEnd"/>
-      <w:r>
-        <w:t xml:space="preserve"> </w:t>
-      </w:r>
-      <w:proofErr w:type="spellStart"/>
-      <w:proofErr w:type="gramStart"/>
-      <w:r>
-        <w:t>composer.phar</w:t>
-      </w:r>
-      <w:proofErr w:type="spellEnd"/>
-      <w:proofErr w:type="gramEnd"/>
-      <w:r>
-        <w:t xml:space="preserve"> i</w:t>
-      </w:r>
-    </w:p>
-    <w:p>
-      <w:r>
-        <w:t xml:space="preserve">Installieren von </w:t>
-      </w:r>
-      <w:proofErr w:type="spellStart"/>
-      <w:r>
-        <w:t>Twig</w:t>
-      </w:r>
-      <w:proofErr w:type="spellEnd"/>
-    </w:p>
-    <w:p>
-      <w:pPr>
-        <w:rPr>
-          <w:lang w:val="fr-CH"/>
-        </w:rPr>
-      </w:pPr>
-      <w:proofErr w:type="spellStart"/>
-      <w:proofErr w:type="gramStart"/>
-      <w:r>
-        <w:rPr>
-          <w:lang w:val="fr-CH"/>
-        </w:rPr>
-        <w:t>php</w:t>
-      </w:r>
-      <w:proofErr w:type="spellEnd"/>
-      <w:proofErr w:type="gramEnd"/>
-      <w:r>
-        <w:rPr>
-          <w:lang w:val="fr-CH"/>
-        </w:rPr>
-        <w:t xml:space="preserve"> </w:t>
-      </w:r>
-      <w:proofErr w:type="spellStart"/>
-      <w:r>
-        <w:rPr>
-          <w:lang w:val="fr-CH"/>
-        </w:rPr>
-        <w:t>composer.phar</w:t>
-      </w:r>
-      <w:proofErr w:type="spellEnd"/>
-      <w:r>
-        <w:rPr>
-          <w:lang w:val="fr-CH"/>
-        </w:rPr>
-        <w:t xml:space="preserve"> </w:t>
-      </w:r>
-      <w:proofErr w:type="spellStart"/>
-      <w:r>
-        <w:rPr>
-          <w:lang w:val="fr-CH"/>
-        </w:rPr>
-        <w:t>require</w:t>
-      </w:r>
-      <w:proofErr w:type="spellEnd"/>
-      <w:r>
-        <w:rPr>
-          <w:lang w:val="fr-CH"/>
-        </w:rPr>
-        <w:t xml:space="preserve"> "</w:t>
-      </w:r>
-      <w:proofErr w:type="spellStart"/>
-      <w:r>
-        <w:rPr>
-          <w:lang w:val="fr-CH"/>
-        </w:rPr>
-        <w:t>twig</w:t>
-      </w:r>
-      <w:proofErr w:type="spellEnd"/>
-      <w:r>
-        <w:rPr>
-          <w:lang w:val="fr-CH"/>
-        </w:rPr>
-        <w:t>/</w:t>
-      </w:r>
-      <w:proofErr w:type="spellStart"/>
-      <w:r>
-        <w:rPr>
-          <w:lang w:val="fr-CH"/>
-        </w:rPr>
-        <w:t>twig</w:t>
-      </w:r>
-      <w:proofErr w:type="spellEnd"/>
-      <w:r>
-        <w:rPr>
-          <w:lang w:val="fr-CH"/>
-        </w:rPr>
-        <w:t>:^3.0"</w:t>
-      </w:r>
-    </w:p>
-    <w:p>
-      <w:pPr>
-        <w:rPr>
-          <w:lang w:val="fr-CH"/>
-        </w:rPr>
-      </w:pPr>
-      <w:r>
-        <w:rPr>
-          <w:lang w:val="fr-CH"/>
-        </w:rPr>
-        <w:t>LDAP Extension</w:t>
-      </w:r>
-    </w:p>
-    <w:p>
-      <w:pPr>
-        <w:rPr>
-          <w:lang w:val="fr-CH"/>
-        </w:rPr>
-      </w:pPr>
-      <w:proofErr w:type="spellStart"/>
-      <w:proofErr w:type="gramStart"/>
-      <w:r>
-        <w:rPr>
-          <w:lang w:val="fr-CH"/>
-        </w:rPr>
-        <w:t>php</w:t>
-      </w:r>
-      <w:proofErr w:type="spellEnd"/>
-      <w:proofErr w:type="gramEnd"/>
-      <w:r>
-        <w:rPr>
-          <w:lang w:val="fr-CH"/>
-        </w:rPr>
-        <w:t xml:space="preserve"> </w:t>
-      </w:r>
-      <w:proofErr w:type="spellStart"/>
-      <w:r>
-        <w:rPr>
-          <w:lang w:val="fr-CH"/>
-        </w:rPr>
-        <w:t>composer.phar</w:t>
-      </w:r>
-      <w:proofErr w:type="spellEnd"/>
-      <w:r>
-        <w:rPr>
-          <w:lang w:val="fr-CH"/>
-        </w:rPr>
-        <w:t xml:space="preserve"> </w:t>
-      </w:r>
-      <w:proofErr w:type="spellStart"/>
-      <w:r>
-        <w:rPr>
-          <w:lang w:val="fr-CH"/>
-        </w:rPr>
-        <w:t>require</w:t>
-      </w:r>
-      <w:proofErr w:type="spellEnd"/>
-      <w:r>
-        <w:rPr>
-          <w:lang w:val="fr-CH"/>
-        </w:rPr>
-        <w:t xml:space="preserve"> "</w:t>
-      </w:r>
-      <w:proofErr w:type="spellStart"/>
-      <w:r>
-        <w:rPr>
-          <w:lang w:val="fr-CH"/>
-        </w:rPr>
-        <w:t>ext-ldap</w:t>
-      </w:r>
-      <w:proofErr w:type="spellEnd"/>
-      <w:r>
-        <w:rPr>
-          <w:lang w:val="fr-CH"/>
-        </w:rPr>
-        <w:t>:*"</w:t>
-      </w:r>
-    </w:p>
-    <w:p>
-      <w:pPr>
-        <w:rPr>
-          <w:lang w:val="fr-CH"/>
-        </w:rPr>
-      </w:pPr>
-      <w:proofErr w:type="spellStart"/>
-      <w:proofErr w:type="gramStart"/>
-      <w:r>
-        <w:rPr>
-          <w:lang w:val="fr-CH"/>
-        </w:rPr>
-        <w:t>php</w:t>
-      </w:r>
-      <w:proofErr w:type="spellEnd"/>
-      <w:proofErr w:type="gramEnd"/>
-      <w:r>
-        <w:rPr>
-          <w:lang w:val="fr-CH"/>
-        </w:rPr>
-        <w:t xml:space="preserve"> </w:t>
-      </w:r>
-      <w:proofErr w:type="spellStart"/>
-      <w:r>
-        <w:rPr>
-          <w:lang w:val="fr-CH"/>
-        </w:rPr>
-        <w:t>composer.phar</w:t>
-      </w:r>
-      <w:proofErr w:type="spellEnd"/>
-      <w:r>
-        <w:rPr>
-          <w:lang w:val="fr-CH"/>
-        </w:rPr>
-        <w:t xml:space="preserve"> </w:t>
-      </w:r>
-      <w:proofErr w:type="spellStart"/>
-      <w:r>
-        <w:rPr>
-          <w:lang w:val="fr-CH"/>
-        </w:rPr>
-        <w:t>require</w:t>
-      </w:r>
-      <w:proofErr w:type="spellEnd"/>
-      <w:r>
-        <w:rPr>
-          <w:lang w:val="fr-CH"/>
-        </w:rPr>
-        <w:t xml:space="preserve"> "</w:t>
-      </w:r>
-      <w:proofErr w:type="spellStart"/>
-      <w:r>
-        <w:rPr>
-          <w:lang w:val="fr-CH"/>
-        </w:rPr>
-        <w:t>ext-mbstring</w:t>
-      </w:r>
-      <w:proofErr w:type="spellEnd"/>
-      <w:r>
-        <w:rPr>
-          <w:lang w:val="fr-CH"/>
-        </w:rPr>
-        <w:t>:*"</w:t>
-      </w:r>
-    </w:p>
-    <w:p>
-      <w:pPr>
-        <w:rPr>
-          <w:lang w:val="fr-CH"/>
-        </w:rPr>
-      </w:pPr>
-      <w:proofErr w:type="spellStart"/>
-      <w:proofErr w:type="gramStart"/>
-      <w:r>
-        <w:rPr>
-          <w:lang w:val="fr-CH"/>
-        </w:rPr>
-        <w:t>php</w:t>
-      </w:r>
-      <w:proofErr w:type="spellEnd"/>
-      <w:proofErr w:type="gramEnd"/>
-      <w:r>
-        <w:rPr>
-          <w:lang w:val="fr-CH"/>
-        </w:rPr>
-        <w:t xml:space="preserve"> </w:t>
-      </w:r>
-      <w:proofErr w:type="spellStart"/>
-      <w:r>
-        <w:rPr>
-          <w:lang w:val="fr-CH"/>
-        </w:rPr>
-        <w:t>composer.phar</w:t>
-      </w:r>
-      <w:proofErr w:type="spellEnd"/>
-      <w:r>
-        <w:rPr>
-          <w:lang w:val="fr-CH"/>
-        </w:rPr>
-        <w:t xml:space="preserve"> </w:t>
-      </w:r>
-      <w:proofErr w:type="spellStart"/>
-      <w:r>
-        <w:rPr>
-          <w:lang w:val="fr-CH"/>
-        </w:rPr>
-        <w:t>require</w:t>
-      </w:r>
-      <w:proofErr w:type="spellEnd"/>
-      <w:r>
-        <w:rPr>
-          <w:lang w:val="fr-CH"/>
-        </w:rPr>
-        <w:t xml:space="preserve"> "</w:t>
-      </w:r>
-      <w:proofErr w:type="spellStart"/>
-      <w:r>
-        <w:rPr>
-          <w:lang w:val="fr-CH"/>
-        </w:rPr>
-        <w:t>ext-mongodb</w:t>
-      </w:r>
-      <w:proofErr w:type="spellEnd"/>
-      <w:r>
-        <w:rPr>
-          <w:lang w:val="fr-CH"/>
-        </w:rPr>
-        <w:t>:^1.9"</w:t>
-      </w:r>
-    </w:p>
-    <w:p>
-      <w:pPr>
-        <w:rPr>
-          <w:lang w:val="fr-CH"/>
-        </w:rPr>
-      </w:pPr>
-      <w:proofErr w:type="spellStart"/>
-      <w:proofErr w:type="gramStart"/>
-      <w:r>
-        <w:rPr>
-          <w:lang w:val="fr-CH"/>
-        </w:rPr>
-        <w:t>php</w:t>
-      </w:r>
-      <w:proofErr w:type="spellEnd"/>
-      <w:proofErr w:type="gramEnd"/>
-      <w:r>
-        <w:rPr>
-          <w:lang w:val="fr-CH"/>
-        </w:rPr>
-        <w:t xml:space="preserve"> </w:t>
-      </w:r>
-      <w:proofErr w:type="spellStart"/>
-      <w:r>
-        <w:rPr>
-          <w:lang w:val="fr-CH"/>
-        </w:rPr>
-        <w:t>composer.phar</w:t>
-      </w:r>
-      <w:proofErr w:type="spellEnd"/>
-      <w:r>
-        <w:rPr>
-          <w:lang w:val="fr-CH"/>
-        </w:rPr>
-        <w:t xml:space="preserve"> </w:t>
-      </w:r>
-      <w:proofErr w:type="spellStart"/>
-      <w:r>
-        <w:rPr>
-          <w:lang w:val="fr-CH"/>
-        </w:rPr>
-        <w:t>require</w:t>
-      </w:r>
-      <w:proofErr w:type="spellEnd"/>
-      <w:r>
-        <w:rPr>
-          <w:lang w:val="fr-CH"/>
-        </w:rPr>
-        <w:t xml:space="preserve"> "</w:t>
-      </w:r>
-      <w:proofErr w:type="spellStart"/>
-      <w:r>
-        <w:rPr>
-          <w:lang w:val="fr-CH"/>
-        </w:rPr>
-        <w:t>filp</w:t>
-      </w:r>
-      <w:proofErr w:type="spellEnd"/>
-      <w:r>
-        <w:rPr>
-          <w:lang w:val="fr-CH"/>
-        </w:rPr>
-        <w:t>/</w:t>
-      </w:r>
-      <w:proofErr w:type="spellStart"/>
-      <w:r>
-        <w:rPr>
-          <w:lang w:val="fr-CH"/>
-        </w:rPr>
-        <w:t>whoops</w:t>
-      </w:r>
-      <w:proofErr w:type="spellEnd"/>
-      <w:r>
-        <w:rPr>
-          <w:lang w:val="fr-CH"/>
-        </w:rPr>
-        <w:t>:^2.9"</w:t>
-      </w:r>
-    </w:p>
-    <w:p>
-      <w:pPr>
-        <w:rPr>
-          <w:lang w:val="fr-CH"/>
-        </w:rPr>
-      </w:pPr>
-      <w:proofErr w:type="spellStart"/>
-      <w:proofErr w:type="gramStart"/>
-      <w:r>
-        <w:rPr>
-          <w:lang w:val="fr-CH"/>
-        </w:rPr>
-        <w:t>php</w:t>
-      </w:r>
-      <w:proofErr w:type="spellEnd"/>
-      <w:proofErr w:type="gramEnd"/>
-      <w:r>
-        <w:rPr>
-          <w:lang w:val="fr-CH"/>
-        </w:rPr>
-        <w:t xml:space="preserve"> </w:t>
-      </w:r>
-      <w:proofErr w:type="spellStart"/>
-      <w:r>
-        <w:rPr>
-          <w:lang w:val="fr-CH"/>
-        </w:rPr>
-        <w:t>composer.phar</w:t>
-      </w:r>
-      <w:proofErr w:type="spellEnd"/>
-      <w:r>
-        <w:rPr>
-          <w:lang w:val="fr-CH"/>
-        </w:rPr>
-        <w:t xml:space="preserve"> </w:t>
-      </w:r>
-      <w:proofErr w:type="spellStart"/>
-      <w:r>
-        <w:rPr>
-          <w:lang w:val="fr-CH"/>
-        </w:rPr>
-        <w:t>require</w:t>
-      </w:r>
-      <w:proofErr w:type="spellEnd"/>
-      <w:r>
-        <w:rPr>
-          <w:lang w:val="fr-CH"/>
-        </w:rPr>
-        <w:t xml:space="preserve"> "</w:t>
-      </w:r>
-      <w:proofErr w:type="spellStart"/>
-      <w:r>
-        <w:rPr>
-          <w:lang w:val="fr-CH"/>
-        </w:rPr>
-        <w:t>mongodb</w:t>
-      </w:r>
-      <w:proofErr w:type="spellEnd"/>
-      <w:r>
-        <w:rPr>
-          <w:lang w:val="fr-CH"/>
-        </w:rPr>
-        <w:t>/</w:t>
-      </w:r>
-      <w:proofErr w:type="spellStart"/>
-      <w:r>
-        <w:rPr>
-          <w:lang w:val="fr-CH"/>
-        </w:rPr>
-        <w:t>mongodb</w:t>
-      </w:r>
-      <w:proofErr w:type="spellEnd"/>
-      <w:r>
-        <w:rPr>
-          <w:lang w:val="fr-CH"/>
-        </w:rPr>
-        <w:t>:^1.8"</w:t>
-      </w:r>
-    </w:p>
-    <w:p>
-      <w:pPr>
-        <w:rPr>
-          <w:lang w:val="fr-CH"/>
-        </w:rPr>
-      </w:pPr>
-      <w:proofErr w:type="gramStart"/>
-      <w:r>
-        <w:rPr>
-          <w:lang w:val="fr-CH"/>
-        </w:rPr>
-        <w:t>.</w:t>
-      </w:r>
-      <w:proofErr w:type="spellStart"/>
-      <w:r>
-        <w:rPr>
-          <w:lang w:val="fr-CH"/>
-        </w:rPr>
-        <w:t>env</w:t>
-      </w:r>
-      <w:proofErr w:type="spellEnd"/>
-      <w:proofErr w:type="gramEnd"/>
-    </w:p>
-    <w:p>
-      <w:pPr>
-        <w:rPr>
-          <w:lang w:val="fr-CH"/>
-        </w:rPr>
-      </w:pPr>
-      <w:proofErr w:type="spellStart"/>
-      <w:proofErr w:type="gramStart"/>
-      <w:r>
-        <w:rPr>
-          <w:lang w:val="fr-CH"/>
-        </w:rPr>
-        <w:t>php</w:t>
-      </w:r>
-      <w:proofErr w:type="spellEnd"/>
-      <w:proofErr w:type="gramEnd"/>
-      <w:r>
-        <w:rPr>
-          <w:lang w:val="fr-CH"/>
-        </w:rPr>
-        <w:t xml:space="preserve"> </w:t>
-      </w:r>
-      <w:proofErr w:type="spellStart"/>
-      <w:r>
-        <w:rPr>
-          <w:lang w:val="fr-CH"/>
-        </w:rPr>
-        <w:t>composer.phar</w:t>
-      </w:r>
-      <w:proofErr w:type="spellEnd"/>
-      <w:r>
-        <w:rPr>
-          <w:lang w:val="fr-CH"/>
-        </w:rPr>
-        <w:t xml:space="preserve"> </w:t>
-      </w:r>
-      <w:proofErr w:type="spellStart"/>
-      <w:r>
-        <w:rPr>
-          <w:lang w:val="fr-CH"/>
-        </w:rPr>
-        <w:t>require</w:t>
-      </w:r>
-      <w:proofErr w:type="spellEnd"/>
-      <w:r>
-        <w:rPr>
-          <w:lang w:val="fr-CH"/>
-        </w:rPr>
-        <w:t xml:space="preserve"> "</w:t>
-      </w:r>
-      <w:proofErr w:type="spellStart"/>
-      <w:r>
-        <w:rPr>
-          <w:lang w:val="fr-CH"/>
-        </w:rPr>
-        <w:t>symfony</w:t>
-      </w:r>
-      <w:proofErr w:type="spellEnd"/>
-      <w:r>
-        <w:rPr>
-          <w:lang w:val="fr-CH"/>
-        </w:rPr>
-        <w:t>/</w:t>
-      </w:r>
-      <w:proofErr w:type="spellStart"/>
-      <w:r>
-        <w:rPr>
-          <w:lang w:val="fr-CH"/>
-        </w:rPr>
-        <w:t>dotenv</w:t>
-      </w:r>
-      <w:proofErr w:type="spellEnd"/>
-      <w:r>
-        <w:rPr>
-          <w:lang w:val="fr-CH"/>
-        </w:rPr>
-        <w:t>:^5.2"</w:t>
-      </w:r>
-    </w:p>
-    <w:p>
-      <w:pPr>
-        <w:rPr>
-          <w:lang w:val="fr-CH"/>
-        </w:rPr>
-      </w:pPr>
-      <w:proofErr w:type="spellStart"/>
-      <w:r>
-        <w:rPr>
-          <w:lang w:val="fr-CH"/>
-        </w:rPr>
-        <w:t>Response</w:t>
-      </w:r>
-      <w:proofErr w:type="spellEnd"/>
-      <w:r>
-        <w:rPr>
-          <w:lang w:val="fr-CH"/>
-        </w:rPr>
-        <w:t xml:space="preserve"> </w:t>
-      </w:r>
-      <w:proofErr w:type="spellStart"/>
-      <w:r>
-        <w:rPr>
-          <w:lang w:val="fr-CH"/>
-        </w:rPr>
-        <w:t>und</w:t>
-      </w:r>
-      <w:proofErr w:type="spellEnd"/>
-      <w:r>
-        <w:rPr>
-          <w:lang w:val="fr-CH"/>
-        </w:rPr>
-        <w:t xml:space="preserve"> </w:t>
-      </w:r>
-      <w:proofErr w:type="spellStart"/>
-      <w:r>
-        <w:rPr>
-          <w:lang w:val="fr-CH"/>
-        </w:rPr>
-        <w:t>Request</w:t>
-      </w:r>
-      <w:proofErr w:type="spellEnd"/>
-      <w:r>
-        <w:rPr>
-          <w:lang w:val="fr-CH"/>
-        </w:rPr>
-        <w:t xml:space="preserve"> von S</w:t>
-      </w:r>
-      <w:r>
-        <w:rPr>
-          <w:lang w:val="fr-CH"/>
-        </w:rPr>
-        <w:t>ymfony</w:t>
-      </w:r>
-    </w:p>
-    <w:p>
-      <w:pPr>
-        <w:rPr>
-          <w:lang w:val="fr-CH"/>
-        </w:rPr>
-      </w:pPr>
-      <w:proofErr w:type="spellStart"/>
-      <w:proofErr w:type="gramStart"/>
-      <w:r>
-        <w:rPr>
-          <w:lang w:val="fr-CH"/>
-        </w:rPr>
-        <w:t>php</w:t>
-      </w:r>
-      <w:proofErr w:type="spellEnd"/>
-      <w:proofErr w:type="gramEnd"/>
-      <w:r>
-        <w:rPr>
-          <w:lang w:val="fr-CH"/>
-        </w:rPr>
-        <w:t xml:space="preserve"> </w:t>
-      </w:r>
-      <w:proofErr w:type="spellStart"/>
-      <w:r>
-        <w:rPr>
-          <w:lang w:val="fr-CH"/>
-        </w:rPr>
-        <w:t>composer.phar</w:t>
-      </w:r>
-      <w:proofErr w:type="spellEnd"/>
-      <w:r>
-        <w:rPr>
-          <w:lang w:val="fr-CH"/>
-        </w:rPr>
-        <w:t xml:space="preserve"> </w:t>
-      </w:r>
-      <w:proofErr w:type="spellStart"/>
-      <w:r>
-        <w:rPr>
-          <w:lang w:val="fr-CH"/>
-        </w:rPr>
-        <w:t>require</w:t>
-      </w:r>
-      <w:proofErr w:type="spellEnd"/>
-      <w:r>
-        <w:rPr>
-          <w:lang w:val="fr-CH"/>
-        </w:rPr>
-        <w:t xml:space="preserve"> "</w:t>
-      </w:r>
-      <w:proofErr w:type="spellStart"/>
-      <w:r>
-        <w:rPr>
-          <w:lang w:val="fr-CH"/>
-        </w:rPr>
-        <w:t>symfony</w:t>
-      </w:r>
-      <w:proofErr w:type="spellEnd"/>
-      <w:r>
-        <w:rPr>
-          <w:lang w:val="fr-CH"/>
-        </w:rPr>
-        <w:t>/http-</w:t>
-      </w:r>
-      <w:proofErr w:type="spellStart"/>
-      <w:r>
-        <w:rPr>
-          <w:lang w:val="fr-CH"/>
-        </w:rPr>
-        <w:t>foundation</w:t>
-      </w:r>
-      <w:proofErr w:type="spellEnd"/>
-      <w:r>
-        <w:rPr>
-          <w:lang w:val="fr-CH"/>
-        </w:rPr>
-        <w:t>:^5.2"</w:t>
-      </w:r>
-    </w:p>
-    <w:p>
-      <w:pPr>
-        <w:rPr>
-          <w:lang w:val="fr-CH"/>
-        </w:rPr>
-      </w:pPr>
-      <w:proofErr w:type="spellStart"/>
-      <w:proofErr w:type="gramStart"/>
-      <w:r>
-        <w:rPr>
-          <w:lang w:val="fr-CH"/>
-        </w:rPr>
-        <w:t>php</w:t>
-      </w:r>
-      <w:proofErr w:type="spellEnd"/>
-      <w:proofErr w:type="gramEnd"/>
-      <w:r>
-        <w:rPr>
-          <w:lang w:val="fr-CH"/>
-        </w:rPr>
-        <w:t xml:space="preserve"> </w:t>
-      </w:r>
-      <w:proofErr w:type="spellStart"/>
-      <w:r>
-        <w:rPr>
-          <w:lang w:val="fr-CH"/>
-        </w:rPr>
-        <w:t>composer.phar</w:t>
-      </w:r>
-      <w:proofErr w:type="spellEnd"/>
-      <w:r>
-        <w:rPr>
-          <w:lang w:val="fr-CH"/>
-        </w:rPr>
-        <w:t xml:space="preserve"> </w:t>
-      </w:r>
-      <w:proofErr w:type="spellStart"/>
-      <w:r>
-        <w:rPr>
-          <w:lang w:val="fr-CH"/>
-        </w:rPr>
-        <w:t>require</w:t>
-      </w:r>
-      <w:proofErr w:type="spellEnd"/>
-      <w:r>
-        <w:rPr>
-          <w:lang w:val="fr-CH"/>
-        </w:rPr>
-        <w:t xml:space="preserve"> "</w:t>
-      </w:r>
-      <w:proofErr w:type="spellStart"/>
-      <w:r>
-        <w:rPr>
-          <w:lang w:val="fr-CH"/>
-        </w:rPr>
-        <w:t>symfony</w:t>
-      </w:r>
-      <w:proofErr w:type="spellEnd"/>
-      <w:r>
-        <w:rPr>
-          <w:lang w:val="fr-CH"/>
-        </w:rPr>
-        <w:t>/</w:t>
-      </w:r>
-      <w:proofErr w:type="spellStart"/>
-      <w:r>
-        <w:rPr>
-          <w:lang w:val="fr-CH"/>
-        </w:rPr>
-        <w:t>stopwatch</w:t>
-      </w:r>
-      <w:proofErr w:type="spellEnd"/>
-      <w:r>
-        <w:rPr>
-          <w:lang w:val="fr-CH"/>
-        </w:rPr>
-        <w:t>:^5.2"</w:t>
-      </w:r>
-    </w:p>
-    <w:p>
-      <w:pPr>
-        <w:rPr>
-          <w:lang w:val="fr-CH"/>
-        </w:rPr>
-      </w:pPr>
-      <w:proofErr w:type="spellStart"/>
-      <w:r>
-        <w:rPr>
-          <w:lang w:val="fr-CH"/>
-        </w:rPr>
-        <w:t>Curl</w:t>
-      </w:r>
-      <w:proofErr w:type="spellEnd"/>
-      <w:r>
-        <w:rPr>
-          <w:lang w:val="fr-CH"/>
-        </w:rPr>
-        <w:t xml:space="preserve"> von S</w:t>
-      </w:r>
-      <w:r>
-        <w:rPr>
-          <w:lang w:val="fr-CH"/>
-        </w:rPr>
-        <w:t>ymfony</w:t>
-      </w:r>
-    </w:p>
-    <w:p>
-      <w:pPr>
-        <w:rPr>
-          <w:lang w:val="fr-CH"/>
-        </w:rPr>
-      </w:pPr>
-      <w:proofErr w:type="spellStart"/>
-      <w:proofErr w:type="gramStart"/>
-      <w:r>
-        <w:rPr>
-          <w:lang w:val="fr-CH"/>
-        </w:rPr>
-        <w:t>php</w:t>
-      </w:r>
-      <w:proofErr w:type="spellEnd"/>
-      <w:proofErr w:type="gramEnd"/>
-      <w:r>
-        <w:rPr>
-          <w:lang w:val="fr-CH"/>
-        </w:rPr>
-        <w:t xml:space="preserve"> </w:t>
-      </w:r>
-      <w:proofErr w:type="spellStart"/>
-      <w:r>
-        <w:rPr>
-          <w:lang w:val="fr-CH"/>
-        </w:rPr>
-        <w:t>composer.phar</w:t>
-      </w:r>
-      <w:proofErr w:type="spellEnd"/>
-      <w:r>
-        <w:rPr>
-          <w:lang w:val="fr-CH"/>
-        </w:rPr>
-        <w:t xml:space="preserve"> </w:t>
-      </w:r>
-      <w:proofErr w:type="spellStart"/>
-      <w:r>
-        <w:rPr>
-          <w:lang w:val="fr-CH"/>
-        </w:rPr>
-        <w:t>require</w:t>
-      </w:r>
-      <w:proofErr w:type="spellEnd"/>
-      <w:r>
-        <w:rPr>
-          <w:lang w:val="fr-CH"/>
-        </w:rPr>
-        <w:t xml:space="preserve"> "</w:t>
-      </w:r>
-      <w:proofErr w:type="spellStart"/>
-      <w:r>
-        <w:rPr>
-          <w:lang w:val="fr-CH"/>
-        </w:rPr>
-        <w:t>symfony</w:t>
-      </w:r>
-      <w:proofErr w:type="spellEnd"/>
-      <w:r>
-        <w:rPr>
-          <w:lang w:val="fr-CH"/>
-        </w:rPr>
-        <w:t>/http-client:^5.2"</w:t>
-      </w:r>
-    </w:p>
-    <w:p>
-      <w:pPr>
-        <w:rPr>
-          <w:lang w:val="fr-CH"/>
-        </w:rPr>
-      </w:pPr>
-    </w:p>
-    <w:p>
-      <w:r>
-        <w:t xml:space="preserve">Installieren der </w:t>
-      </w:r>
-      <w:proofErr w:type="spellStart"/>
-      <w:r>
-        <w:t>npm</w:t>
-      </w:r>
-      <w:proofErr w:type="spellEnd"/>
-      <w:r>
-        <w:t xml:space="preserve"> Packages, generiert einen </w:t>
-      </w:r>
-      <w:proofErr w:type="spellStart"/>
-      <w:r>
-        <w:t>node_modules</w:t>
-      </w:r>
-      <w:proofErr w:type="spellEnd"/>
-      <w:r>
-        <w:t xml:space="preserve"> </w:t>
-      </w:r>
-      <w:r>
-        <w:t>Ordner</w:t>
-      </w:r>
-      <w:r>
-        <w:t xml:space="preserve"> </w:t>
-      </w:r>
-      <w:r>
-        <w:t xml:space="preserve">im </w:t>
-      </w:r>
-      <w:proofErr w:type="spellStart"/>
-      <w:r>
-        <w:t>arbeitszeitserfassung_wohnen</w:t>
-      </w:r>
-      <w:proofErr w:type="spellEnd"/>
-      <w:r>
-        <w:t xml:space="preserve"> Ordner.</w:t>
-      </w:r>
-    </w:p>
-    <w:p>
-      <w:proofErr w:type="spellStart"/>
-      <w:r>
-        <w:t>npm</w:t>
-      </w:r>
-      <w:proofErr w:type="spellEnd"/>
-      <w:r>
-        <w:t xml:space="preserve"> </w:t>
-      </w:r>
-      <w:proofErr w:type="spellStart"/>
-      <w:r>
-        <w:t>init</w:t>
-      </w:r>
-      <w:proofErr w:type="spellEnd"/>
-    </w:p>
-    <w:p>
-      <w:proofErr w:type="spellStart"/>
-      <w:r>
-        <w:t>npm</w:t>
-      </w:r>
-      <w:proofErr w:type="spellEnd"/>
-      <w:r>
-        <w:t xml:space="preserve"> i </w:t>
-      </w:r>
-      <w:proofErr w:type="spellStart"/>
-      <w:r>
-        <w:t>bootstrap</w:t>
-      </w:r>
-      <w:proofErr w:type="spellEnd"/>
-    </w:p>
-    <w:p>
-      <w:proofErr w:type="spellStart"/>
-      <w:r>
-        <w:t>npm</w:t>
-      </w:r>
-      <w:proofErr w:type="spellEnd"/>
-      <w:r>
-        <w:t xml:space="preserve"> i sass</w:t>
-      </w:r>
-    </w:p>
-    <w:p>
-      <w:proofErr w:type="spellStart"/>
-      <w:r>
-        <w:lastRenderedPageBreak/>
-        <w:t>npm</w:t>
-      </w:r>
-      <w:proofErr w:type="spellEnd"/>
-      <w:r>
-        <w:t xml:space="preserve"> i</w:t>
-      </w:r>
-    </w:p>
-    <w:p>
-      <w:r>
-        <w:t>SCSS zu CSS parsen</w:t>
-      </w:r>
-      <w:r>
-        <w:t xml:space="preserve"> und JS</w:t>
-      </w:r>
-    </w:p>
-    <w:p>
-      <w:r>
-        <w:t>Für Produktion</w:t>
-      </w:r>
-    </w:p>
-    <w:p>
-      <w:proofErr w:type="spellStart"/>
-      <w:r>
-        <w:t>npm</w:t>
-      </w:r>
-      <w:proofErr w:type="spellEnd"/>
-      <w:r>
-        <w:t xml:space="preserve"> </w:t>
-      </w:r>
-      <w:proofErr w:type="spellStart"/>
-      <w:r>
-        <w:t>run</w:t>
-      </w:r>
-      <w:proofErr w:type="spellEnd"/>
-      <w:r>
-        <w:t xml:space="preserve"> </w:t>
-      </w:r>
-      <w:proofErr w:type="spellStart"/>
-      <w:proofErr w:type="gramStart"/>
-      <w:r>
-        <w:t>css:prod</w:t>
-      </w:r>
-      <w:proofErr w:type="spellEnd"/>
-      <w:proofErr w:type="gramEnd"/>
-    </w:p>
-    <w:p>
-      <w:proofErr w:type="spellStart"/>
-      <w:r>
-        <w:t>npm</w:t>
-      </w:r>
-      <w:proofErr w:type="spellEnd"/>
-      <w:r>
-        <w:t xml:space="preserve"> </w:t>
-      </w:r>
-      <w:proofErr w:type="spellStart"/>
-      <w:r>
-        <w:t>run</w:t>
-      </w:r>
-      <w:proofErr w:type="spellEnd"/>
-      <w:r>
-        <w:t xml:space="preserve"> </w:t>
-      </w:r>
-      <w:proofErr w:type="spellStart"/>
-      <w:proofErr w:type="gramStart"/>
-      <w:r>
-        <w:t>js:prod</w:t>
-      </w:r>
-      <w:proofErr w:type="spellEnd"/>
-      <w:proofErr w:type="gramEnd"/>
-    </w:p>
-    <w:p>
-      <w:r>
-        <w:t>Für Entwicklung</w:t>
-      </w:r>
-    </w:p>
-    <w:p>
-      <w:proofErr w:type="spellStart"/>
-      <w:r>
-        <w:t>npm</w:t>
-      </w:r>
-      <w:proofErr w:type="spellEnd"/>
-      <w:r>
-        <w:t xml:space="preserve"> </w:t>
-      </w:r>
-      <w:proofErr w:type="spellStart"/>
-      <w:r>
-        <w:t>run</w:t>
-      </w:r>
-      <w:proofErr w:type="spellEnd"/>
-      <w:r>
-        <w:t xml:space="preserve"> </w:t>
-      </w:r>
-      <w:proofErr w:type="spellStart"/>
-      <w:proofErr w:type="gramStart"/>
-      <w:r>
-        <w:t>css</w:t>
-      </w:r>
-      <w:r>
-        <w:t>:</w:t>
-      </w:r>
-      <w:r>
-        <w:t>dev</w:t>
-      </w:r>
-      <w:proofErr w:type="spellEnd"/>
-      <w:proofErr w:type="gramEnd"/>
-    </w:p>
-    <w:p>
-      <w:proofErr w:type="spellStart"/>
-      <w:r>
-        <w:t>npm</w:t>
-      </w:r>
-      <w:proofErr w:type="spellEnd"/>
-      <w:r>
-        <w:t xml:space="preserve"> </w:t>
-      </w:r>
-      <w:proofErr w:type="spellStart"/>
-      <w:r>
-        <w:t>run</w:t>
-      </w:r>
-      <w:proofErr w:type="spellEnd"/>
-      <w:r>
-        <w:t xml:space="preserve"> </w:t>
-      </w:r>
-      <w:proofErr w:type="spellStart"/>
-      <w:proofErr w:type="gramStart"/>
-      <w:r>
-        <w:t>js:dev</w:t>
-      </w:r>
-      <w:proofErr w:type="spellEnd"/>
-      <w:proofErr w:type="gramEnd"/>
-    </w:p>
-    <w:p/>
-    <w:p>
-      <w:r>
-        <w:t>Apache und Berechtigung</w:t>
-      </w:r>
-    </w:p>
-    <w:p>
-      <w:proofErr w:type="spellStart"/>
-      <w:r>
-        <w:t>sudo</w:t>
-      </w:r>
-      <w:proofErr w:type="spellEnd"/>
-      <w:r>
-        <w:t xml:space="preserve"> </w:t>
-      </w:r>
-      <w:proofErr w:type="spellStart"/>
-      <w:r>
-        <w:t>chown</w:t>
-      </w:r>
-      <w:proofErr w:type="spellEnd"/>
-      <w:r>
-        <w:t xml:space="preserve"> -R </w:t>
-      </w:r>
-      <w:proofErr w:type="spellStart"/>
-      <w:r>
-        <w:t>www-data</w:t>
-      </w:r>
-      <w:proofErr w:type="spellEnd"/>
-      <w:r>
-        <w:t xml:space="preserve"> </w:t>
-      </w:r>
-      <w:proofErr w:type="spellStart"/>
-      <w:r>
-        <w:t>arbeitszeitserfassung_wohnen</w:t>
-      </w:r>
-      <w:proofErr w:type="spellEnd"/>
     </w:p>
     <w:p/>
     <w:p>
@@ -19359,6 +17791,7 @@
     </w:p>
     <w:p>
       <w:r>
+        <w:lastRenderedPageBreak/>
         <w:fldChar w:fldCharType="end"/>
       </w:r>
     </w:p>
@@ -20206,7 +18639,7 @@
         <w:rPr>
           <w:noProof/>
         </w:rPr>
-        <w:t>18.05.2021</w:t>
+        <w:t>19.05.2021</w:t>
       </w:r>
     </w:fldSimple>
     <w:r>
@@ -23861,6 +22294,7 @@
     <w:rsid w:val="00B81822"/>
     <w:rsid w:val="00B932F8"/>
     <w:rsid w:val="00C0156E"/>
+    <w:rsid w:val="00C64E2B"/>
     <w:rsid w:val="00D319ED"/>
     <w:rsid w:val="00D775E0"/>
     <w:rsid w:val="00DC42F8"/>
@@ -24597,6 +23031,21 @@
 </file>
 
 <file path=customXml/item1.xml><?xml version="1.0" encoding="utf-8"?>
+<p:properties xmlns:p="http://schemas.microsoft.com/office/2006/metadata/properties" xmlns:xsi="http://www.w3.org/2001/XMLSchema-instance" xmlns:pc="http://schemas.microsoft.com/office/infopath/2007/PartnerControls">
+  <documentManagement/>
+</p:properties>
+</file>
+
+<file path=customXml/item2.xml><?xml version="1.0" encoding="utf-8"?>
+<?mso-contentType ?>
+<FormTemplates xmlns="http://schemas.microsoft.com/sharepoint/v3/contenttype/forms">
+  <Display>DocumentLibraryForm</Display>
+  <Edit>DocumentLibraryForm</Edit>
+  <New>DocumentLibraryForm</New>
+</FormTemplates>
+</file>
+
+<file path=customXml/item3.xml><?xml version="1.0" encoding="utf-8"?>
 <ct:contentTypeSchema xmlns:ct="http://schemas.microsoft.com/office/2006/metadata/contentType" xmlns:ma="http://schemas.microsoft.com/office/2006/metadata/properties/metaAttributes" ct:_="" ma:_="" ma:contentTypeName="Dokument" ma:contentTypeID="0x010100381EB90B9AD1294EBA09C99EDFCE724C" ma:contentTypeVersion="13" ma:contentTypeDescription="Ein neues Dokument erstellen." ma:contentTypeScope="" ma:versionID="a3109aba49a375cd2bd7c446fac55e95">
   <xsd:schema xmlns:xsd="http://www.w3.org/2001/XMLSchema" xmlns:xs="http://www.w3.org/2001/XMLSchema" xmlns:p="http://schemas.microsoft.com/office/2006/metadata/properties" xmlns:ns3="1b75bab5-6945-451e-a167-b461f533ceca" xmlns:ns4="81b4efd0-909e-42a8-a7a2-c0aa819c5d36" targetNamespace="http://schemas.microsoft.com/office/2006/metadata/properties" ma:root="true" ma:fieldsID="d577dc5be76488b70b592af101871daa" ns3:_="" ns4:_="">
     <xsd:import namespace="1b75bab5-6945-451e-a167-b461f533ceca"/>
@@ -24819,21 +23268,6 @@
 </ct:contentTypeSchema>
 </file>
 
-<file path=customXml/item2.xml><?xml version="1.0" encoding="utf-8"?>
-<?mso-contentType ?>
-<FormTemplates xmlns="http://schemas.microsoft.com/sharepoint/v3/contenttype/forms">
-  <Display>DocumentLibraryForm</Display>
-  <Edit>DocumentLibraryForm</Edit>
-  <New>DocumentLibraryForm</New>
-</FormTemplates>
-</file>
-
-<file path=customXml/item3.xml><?xml version="1.0" encoding="utf-8"?>
-<p:properties xmlns:p="http://schemas.microsoft.com/office/2006/metadata/properties" xmlns:xsi="http://www.w3.org/2001/XMLSchema-instance" xmlns:pc="http://schemas.microsoft.com/office/infopath/2007/PartnerControls">
-  <documentManagement/>
-</p:properties>
-</file>
-
 <file path=customXml/item4.xml><?xml version="1.0" encoding="utf-8"?>
 <b:Sources xmlns:b="http://schemas.openxmlformats.org/officeDocument/2006/bibliography" xmlns="http://schemas.openxmlformats.org/officeDocument/2006/bibliography" SelectedStyle="\IEEE2006OfficeOnline.xsl" StyleName="IEEE" Version="2006">
   <b:Source>
@@ -24851,6 +23285,23 @@
 </file>
 
 <file path=customXml/itemProps1.xml><?xml version="1.0" encoding="utf-8"?>
+<ds:datastoreItem xmlns:ds="http://schemas.openxmlformats.org/officeDocument/2006/customXml" ds:itemID="{8FFF3FA5-EE24-4A4A-B323-2130732B7E93}">
+  <ds:schemaRefs>
+    <ds:schemaRef ds:uri="http://schemas.microsoft.com/office/2006/metadata/properties"/>
+    <ds:schemaRef ds:uri="http://schemas.microsoft.com/office/infopath/2007/PartnerControls"/>
+  </ds:schemaRefs>
+</ds:datastoreItem>
+</file>
+
+<file path=customXml/itemProps2.xml><?xml version="1.0" encoding="utf-8"?>
+<ds:datastoreItem xmlns:ds="http://schemas.openxmlformats.org/officeDocument/2006/customXml" ds:itemID="{ABCEFE64-9524-4809-9199-4B1B44B4292A}">
+  <ds:schemaRefs>
+    <ds:schemaRef ds:uri="http://schemas.microsoft.com/sharepoint/v3/contenttype/forms"/>
+  </ds:schemaRefs>
+</ds:datastoreItem>
+</file>
+
+<file path=customXml/itemProps3.xml><?xml version="1.0" encoding="utf-8"?>
 <ds:datastoreItem xmlns:ds="http://schemas.openxmlformats.org/officeDocument/2006/customXml" ds:itemID="{5A9AE8EC-8A77-4D6B-BECC-7079400A0CFA}">
   <ds:schemaRefs>
     <ds:schemaRef ds:uri="http://schemas.microsoft.com/office/2006/metadata/contentType"/>
@@ -24869,25 +23320,8 @@
 </ds:datastoreItem>
 </file>
 
-<file path=customXml/itemProps2.xml><?xml version="1.0" encoding="utf-8"?>
-<ds:datastoreItem xmlns:ds="http://schemas.openxmlformats.org/officeDocument/2006/customXml" ds:itemID="{ABCEFE64-9524-4809-9199-4B1B44B4292A}">
-  <ds:schemaRefs>
-    <ds:schemaRef ds:uri="http://schemas.microsoft.com/sharepoint/v3/contenttype/forms"/>
-  </ds:schemaRefs>
-</ds:datastoreItem>
-</file>
-
-<file path=customXml/itemProps3.xml><?xml version="1.0" encoding="utf-8"?>
-<ds:datastoreItem xmlns:ds="http://schemas.openxmlformats.org/officeDocument/2006/customXml" ds:itemID="{8FFF3FA5-EE24-4A4A-B323-2130732B7E93}">
-  <ds:schemaRefs>
-    <ds:schemaRef ds:uri="http://schemas.microsoft.com/office/2006/metadata/properties"/>
-    <ds:schemaRef ds:uri="http://schemas.microsoft.com/office/infopath/2007/PartnerControls"/>
-  </ds:schemaRefs>
-</ds:datastoreItem>
-</file>
-
 <file path=customXml/itemProps4.xml><?xml version="1.0" encoding="utf-8"?>
-<ds:datastoreItem xmlns:ds="http://schemas.openxmlformats.org/officeDocument/2006/customXml" ds:itemID="{34F1EF4B-DA62-43BD-8477-C4D5BEAEBE1A}">
+<ds:datastoreItem xmlns:ds="http://schemas.openxmlformats.org/officeDocument/2006/customXml" ds:itemID="{92073329-94E1-4F61-BF28-27237B51623E}">
   <ds:schemaRefs>
     <ds:schemaRef ds:uri="http://schemas.openxmlformats.org/officeDocument/2006/bibliography"/>
   </ds:schemaRefs>

</xml_diff>

<commit_message>
Remove xdebug update doc
</commit_message>
<xml_diff>
--- a/doc/IPA Dokumentation Lars Gächter.docx
+++ b/doc/IPA Dokumentation Lars Gächter.docx
@@ -1,18 +1,18 @@
 
 <file path=word/document.xml><?xml version="1.0" encoding="utf-8"?>
-<w:document xmlns:wpc="http://schemas.microsoft.com/office/word/2010/wordprocessingCanvas" xmlns:cx="http://schemas.microsoft.com/office/drawing/2014/chartex" xmlns:cx1="http://schemas.microsoft.com/office/drawing/2015/9/8/chartex" xmlns:cx2="http://schemas.microsoft.com/office/drawing/2015/10/21/chartex" xmlns:cx3="http://schemas.microsoft.com/office/drawing/2016/5/9/chartex" xmlns:cx4="http://schemas.microsoft.com/office/drawing/2016/5/10/chartex" xmlns:cx5="http://schemas.microsoft.com/office/drawing/2016/5/11/chartex" xmlns:cx6="http://schemas.microsoft.com/office/drawing/2016/5/12/chartex" xmlns:cx7="http://schemas.microsoft.com/office/drawing/2016/5/13/chartex" xmlns:cx8="http://schemas.microsoft.com/office/drawing/2016/5/14/chartex" xmlns:mc="http://schemas.openxmlformats.org/markup-compatibility/2006" xmlns:aink="http://schemas.microsoft.com/office/drawing/2016/ink" xmlns:am3d="http://schemas.microsoft.com/office/drawing/2017/model3d" xmlns:o="urn:schemas-microsoft-com:office:office" xmlns:r="http://schemas.openxmlformats.org/officeDocument/2006/relationships" xmlns:m="http://schemas.openxmlformats.org/officeDocument/2006/math" xmlns:v="urn:schemas-microsoft-com:vml" xmlns:wp14="http://schemas.microsoft.com/office/word/2010/wordprocessingDrawing" xmlns:wp="http://schemas.openxmlformats.org/drawingml/2006/wordprocessingDrawing" xmlns:w10="urn:schemas-microsoft-com:office:word" xmlns:w="http://schemas.openxmlformats.org/wordprocessingml/2006/main" xmlns:w14="http://schemas.microsoft.com/office/word/2010/wordml" xmlns:w15="http://schemas.microsoft.com/office/word/2012/wordml" xmlns:w16cid="http://schemas.microsoft.com/office/word/2016/wordml/cid" xmlns:w16se="http://schemas.microsoft.com/office/word/2015/wordml/symex" xmlns:wpg="http://schemas.microsoft.com/office/word/2010/wordprocessingGroup" xmlns:wpi="http://schemas.microsoft.com/office/word/2010/wordprocessingInk" xmlns:wne="http://schemas.microsoft.com/office/word/2006/wordml" xmlns:wps="http://schemas.microsoft.com/office/word/2010/wordprocessingShape" mc:Ignorable="w14 w15 w16se w16cid wp14">
+<w:document xmlns:wpc="http://schemas.microsoft.com/office/word/2010/wordprocessingCanvas" xmlns:cx="http://schemas.microsoft.com/office/drawing/2014/chartex" xmlns:cx1="http://schemas.microsoft.com/office/drawing/2015/9/8/chartex" xmlns:cx2="http://schemas.microsoft.com/office/drawing/2015/10/21/chartex" xmlns:cx3="http://schemas.microsoft.com/office/drawing/2016/5/9/chartex" xmlns:cx4="http://schemas.microsoft.com/office/drawing/2016/5/10/chartex" xmlns:cx5="http://schemas.microsoft.com/office/drawing/2016/5/11/chartex" xmlns:cx6="http://schemas.microsoft.com/office/drawing/2016/5/12/chartex" xmlns:cx7="http://schemas.microsoft.com/office/drawing/2016/5/13/chartex" xmlns:cx8="http://schemas.microsoft.com/office/drawing/2016/5/14/chartex" xmlns:mc="http://schemas.openxmlformats.org/markup-compatibility/2006" xmlns:aink="http://schemas.microsoft.com/office/drawing/2016/ink" xmlns:am3d="http://schemas.microsoft.com/office/drawing/2017/model3d" xmlns:o="urn:schemas-microsoft-com:office:office" xmlns:r="http://schemas.openxmlformats.org/officeDocument/2006/relationships" xmlns:m="http://schemas.openxmlformats.org/officeDocument/2006/math" xmlns:v="urn:schemas-microsoft-com:vml" xmlns:wp14="http://schemas.microsoft.com/office/word/2010/wordprocessingDrawing" xmlns:wp="http://schemas.openxmlformats.org/drawingml/2006/wordprocessingDrawing" xmlns:w10="urn:schemas-microsoft-com:office:word" xmlns:w="http://schemas.openxmlformats.org/wordprocessingml/2006/main" xmlns:w14="http://schemas.microsoft.com/office/word/2010/wordml" xmlns:w15="http://schemas.microsoft.com/office/word/2012/wordml" xmlns:w16cex="http://schemas.microsoft.com/office/word/2018/wordml/cex" xmlns:w16cid="http://schemas.microsoft.com/office/word/2016/wordml/cid" xmlns:w16="http://schemas.microsoft.com/office/word/2018/wordml" xmlns:w16sdtdh="http://schemas.microsoft.com/office/word/2020/wordml/sdtdatahash" xmlns:w16se="http://schemas.microsoft.com/office/word/2015/wordml/symex" xmlns:wpg="http://schemas.microsoft.com/office/word/2010/wordprocessingGroup" xmlns:wpi="http://schemas.microsoft.com/office/word/2010/wordprocessingInk" xmlns:wne="http://schemas.microsoft.com/office/word/2006/wordml" xmlns:wps="http://schemas.microsoft.com/office/word/2010/wordprocessingShape" mc:Ignorable="w14 w15 w16se w16cid w16 w16cex w16sdtdh wp14">
   <w:body>
     <w:p>
       <w:pPr>
         <w:spacing w:before="840" w:after="3360"/>
         <w:jc w:val="both"/>
         <w:rPr>
-          <w:rStyle w:val="UntertitelZchn"/>
+          <w:rStyle w:val="SubtitleChar"/>
         </w:rPr>
       </w:pPr>
       <w:r>
         <w:rPr>
-          <w:rStyle w:val="UntertitelZchn"/>
+          <w:rStyle w:val="SubtitleChar"/>
           <w:noProof/>
           <w:lang w:eastAsia="de-CH"/>
         </w:rPr>
@@ -56,7 +56,7 @@
     <w:sdt>
       <w:sdtPr>
         <w:rPr>
-          <w:rStyle w:val="UntertitelZchn"/>
+          <w:rStyle w:val="SubtitleChar"/>
           <w:sz w:val="40"/>
         </w:rPr>
         <w:alias w:val="Thema"/>
@@ -70,20 +70,20 @@
       </w:sdtPr>
       <w:sdtEndPr>
         <w:rPr>
-          <w:rStyle w:val="UntertitelZchn"/>
+          <w:rStyle w:val="SubtitleChar"/>
         </w:rPr>
       </w:sdtEndPr>
       <w:sdtContent>
         <w:p>
           <w:pPr>
             <w:rPr>
-              <w:rStyle w:val="UntertitelZchn"/>
+              <w:rStyle w:val="SubtitleChar"/>
               <w:sz w:val="40"/>
             </w:rPr>
           </w:pPr>
           <w:r>
             <w:rPr>
-              <w:rStyle w:val="UntertitelZchn"/>
+              <w:rStyle w:val="SubtitleChar"/>
               <w:sz w:val="40"/>
             </w:rPr>
             <w:t>IPA Bericht</w:t>
@@ -106,7 +106,7 @@
       <w:sdtContent>
         <w:p>
           <w:pPr>
-            <w:pStyle w:val="Titel"/>
+            <w:pStyle w:val="Title"/>
             <w:spacing w:after="1560"/>
           </w:pPr>
           <w:r>
@@ -150,7 +150,7 @@
           <w:b/>
           <w:noProof/>
         </w:rPr>
-        <w:t>Donnerstag, 20. Mai 2021</w:t>
+        <w:t>Samstag, 22. Mai 2021</w:t>
       </w:r>
       <w:r>
         <w:rPr>
@@ -225,7 +225,7 @@
       <w:sdtContent>
         <w:p>
           <w:pPr>
-            <w:pStyle w:val="Inhaltsverzeichnisberschrift"/>
+            <w:pStyle w:val="TOCHeading"/>
           </w:pPr>
           <w:r>
             <w:t>Inhaltsverzeichnis</w:t>
@@ -233,7 +233,7 @@
         </w:p>
         <w:p>
           <w:pPr>
-            <w:pStyle w:val="Verzeichnis1"/>
+            <w:pStyle w:val="TOC1"/>
             <w:tabs>
               <w:tab w:val="left" w:pos="880"/>
               <w:tab w:val="right" w:leader="dot" w:pos="9062"/>
@@ -326,7 +326,7 @@
         </w:p>
         <w:p>
           <w:pPr>
-            <w:pStyle w:val="Verzeichnis2"/>
+            <w:pStyle w:val="TOC2"/>
             <w:tabs>
               <w:tab w:val="left" w:pos="880"/>
               <w:tab w:val="right" w:leader="dot" w:pos="9062"/>
@@ -410,7 +410,7 @@
         </w:p>
         <w:p>
           <w:pPr>
-            <w:pStyle w:val="Verzeichnis2"/>
+            <w:pStyle w:val="TOC2"/>
             <w:tabs>
               <w:tab w:val="left" w:pos="880"/>
               <w:tab w:val="right" w:leader="dot" w:pos="9062"/>
@@ -494,7 +494,7 @@
         </w:p>
         <w:p>
           <w:pPr>
-            <w:pStyle w:val="Verzeichnis2"/>
+            <w:pStyle w:val="TOC2"/>
             <w:tabs>
               <w:tab w:val="left" w:pos="880"/>
               <w:tab w:val="right" w:leader="dot" w:pos="9062"/>
@@ -578,7 +578,7 @@
         </w:p>
         <w:p>
           <w:pPr>
-            <w:pStyle w:val="Verzeichnis2"/>
+            <w:pStyle w:val="TOC2"/>
             <w:tabs>
               <w:tab w:val="left" w:pos="880"/>
               <w:tab w:val="right" w:leader="dot" w:pos="9062"/>
@@ -662,7 +662,7 @@
         </w:p>
         <w:p>
           <w:pPr>
-            <w:pStyle w:val="Verzeichnis2"/>
+            <w:pStyle w:val="TOC2"/>
             <w:tabs>
               <w:tab w:val="left" w:pos="880"/>
               <w:tab w:val="right" w:leader="dot" w:pos="9062"/>
@@ -746,7 +746,7 @@
         </w:p>
         <w:p>
           <w:pPr>
-            <w:pStyle w:val="Verzeichnis2"/>
+            <w:pStyle w:val="TOC2"/>
             <w:tabs>
               <w:tab w:val="left" w:pos="880"/>
               <w:tab w:val="right" w:leader="dot" w:pos="9062"/>
@@ -830,7 +830,7 @@
         </w:p>
         <w:p>
           <w:pPr>
-            <w:pStyle w:val="Verzeichnis2"/>
+            <w:pStyle w:val="TOC2"/>
             <w:tabs>
               <w:tab w:val="left" w:pos="880"/>
               <w:tab w:val="right" w:leader="dot" w:pos="9062"/>
@@ -914,7 +914,7 @@
         </w:p>
         <w:p>
           <w:pPr>
-            <w:pStyle w:val="Verzeichnis2"/>
+            <w:pStyle w:val="TOC2"/>
             <w:tabs>
               <w:tab w:val="left" w:pos="880"/>
               <w:tab w:val="right" w:leader="dot" w:pos="9062"/>
@@ -998,7 +998,7 @@
         </w:p>
         <w:p>
           <w:pPr>
-            <w:pStyle w:val="Verzeichnis2"/>
+            <w:pStyle w:val="TOC2"/>
             <w:tabs>
               <w:tab w:val="left" w:pos="880"/>
               <w:tab w:val="right" w:leader="dot" w:pos="9062"/>
@@ -1082,7 +1082,7 @@
         </w:p>
         <w:p>
           <w:pPr>
-            <w:pStyle w:val="Verzeichnis2"/>
+            <w:pStyle w:val="TOC2"/>
             <w:tabs>
               <w:tab w:val="left" w:pos="1100"/>
               <w:tab w:val="right" w:leader="dot" w:pos="9062"/>
@@ -1166,7 +1166,7 @@
         </w:p>
         <w:p>
           <w:pPr>
-            <w:pStyle w:val="Verzeichnis2"/>
+            <w:pStyle w:val="TOC2"/>
             <w:tabs>
               <w:tab w:val="left" w:pos="1100"/>
               <w:tab w:val="right" w:leader="dot" w:pos="9062"/>
@@ -1250,7 +1250,7 @@
         </w:p>
         <w:p>
           <w:pPr>
-            <w:pStyle w:val="Verzeichnis2"/>
+            <w:pStyle w:val="TOC2"/>
             <w:tabs>
               <w:tab w:val="left" w:pos="1100"/>
               <w:tab w:val="right" w:leader="dot" w:pos="9062"/>
@@ -1334,7 +1334,7 @@
         </w:p>
         <w:p>
           <w:pPr>
-            <w:pStyle w:val="Verzeichnis3"/>
+            <w:pStyle w:val="TOC3"/>
             <w:tabs>
               <w:tab w:val="left" w:pos="1540"/>
               <w:tab w:val="right" w:leader="dot" w:pos="9062"/>
@@ -1418,7 +1418,7 @@
         </w:p>
         <w:p>
           <w:pPr>
-            <w:pStyle w:val="Verzeichnis3"/>
+            <w:pStyle w:val="TOC3"/>
             <w:tabs>
               <w:tab w:val="left" w:pos="1540"/>
               <w:tab w:val="right" w:leader="dot" w:pos="9062"/>
@@ -1502,7 +1502,7 @@
         </w:p>
         <w:p>
           <w:pPr>
-            <w:pStyle w:val="Verzeichnis3"/>
+            <w:pStyle w:val="TOC3"/>
             <w:tabs>
               <w:tab w:val="left" w:pos="1540"/>
               <w:tab w:val="right" w:leader="dot" w:pos="9062"/>
@@ -1586,7 +1586,7 @@
         </w:p>
         <w:p>
           <w:pPr>
-            <w:pStyle w:val="Verzeichnis3"/>
+            <w:pStyle w:val="TOC3"/>
             <w:tabs>
               <w:tab w:val="left" w:pos="1540"/>
               <w:tab w:val="right" w:leader="dot" w:pos="9062"/>
@@ -1670,7 +1670,7 @@
         </w:p>
         <w:p>
           <w:pPr>
-            <w:pStyle w:val="Verzeichnis3"/>
+            <w:pStyle w:val="TOC3"/>
             <w:tabs>
               <w:tab w:val="left" w:pos="1540"/>
               <w:tab w:val="right" w:leader="dot" w:pos="9062"/>
@@ -1754,7 +1754,7 @@
         </w:p>
         <w:p>
           <w:pPr>
-            <w:pStyle w:val="Verzeichnis3"/>
+            <w:pStyle w:val="TOC3"/>
             <w:tabs>
               <w:tab w:val="left" w:pos="1540"/>
               <w:tab w:val="right" w:leader="dot" w:pos="9062"/>
@@ -1838,7 +1838,7 @@
         </w:p>
         <w:p>
           <w:pPr>
-            <w:pStyle w:val="Verzeichnis3"/>
+            <w:pStyle w:val="TOC3"/>
             <w:tabs>
               <w:tab w:val="left" w:pos="1540"/>
               <w:tab w:val="right" w:leader="dot" w:pos="9062"/>
@@ -1922,7 +1922,7 @@
         </w:p>
         <w:p>
           <w:pPr>
-            <w:pStyle w:val="Verzeichnis3"/>
+            <w:pStyle w:val="TOC3"/>
             <w:tabs>
               <w:tab w:val="left" w:pos="1540"/>
               <w:tab w:val="right" w:leader="dot" w:pos="9062"/>
@@ -2006,7 +2006,7 @@
         </w:p>
         <w:p>
           <w:pPr>
-            <w:pStyle w:val="Verzeichnis3"/>
+            <w:pStyle w:val="TOC3"/>
             <w:tabs>
               <w:tab w:val="left" w:pos="1540"/>
               <w:tab w:val="right" w:leader="dot" w:pos="9062"/>
@@ -2090,7 +2090,7 @@
         </w:p>
         <w:p>
           <w:pPr>
-            <w:pStyle w:val="Verzeichnis3"/>
+            <w:pStyle w:val="TOC3"/>
             <w:tabs>
               <w:tab w:val="left" w:pos="1540"/>
               <w:tab w:val="right" w:leader="dot" w:pos="9062"/>
@@ -2174,7 +2174,7 @@
         </w:p>
         <w:p>
           <w:pPr>
-            <w:pStyle w:val="Verzeichnis3"/>
+            <w:pStyle w:val="TOC3"/>
             <w:tabs>
               <w:tab w:val="left" w:pos="1540"/>
               <w:tab w:val="right" w:leader="dot" w:pos="9062"/>
@@ -2258,7 +2258,7 @@
         </w:p>
         <w:p>
           <w:pPr>
-            <w:pStyle w:val="Verzeichnis1"/>
+            <w:pStyle w:val="TOC1"/>
             <w:tabs>
               <w:tab w:val="left" w:pos="880"/>
               <w:tab w:val="right" w:leader="dot" w:pos="9062"/>
@@ -2342,7 +2342,7 @@
         </w:p>
         <w:p>
           <w:pPr>
-            <w:pStyle w:val="Verzeichnis2"/>
+            <w:pStyle w:val="TOC2"/>
             <w:tabs>
               <w:tab w:val="left" w:pos="880"/>
               <w:tab w:val="right" w:leader="dot" w:pos="9062"/>
@@ -2426,7 +2426,7 @@
         </w:p>
         <w:p>
           <w:pPr>
-            <w:pStyle w:val="Verzeichnis2"/>
+            <w:pStyle w:val="TOC2"/>
             <w:tabs>
               <w:tab w:val="left" w:pos="880"/>
               <w:tab w:val="right" w:leader="dot" w:pos="9062"/>
@@ -2510,7 +2510,7 @@
         </w:p>
         <w:p>
           <w:pPr>
-            <w:pStyle w:val="Verzeichnis2"/>
+            <w:pStyle w:val="TOC2"/>
             <w:tabs>
               <w:tab w:val="left" w:pos="880"/>
               <w:tab w:val="right" w:leader="dot" w:pos="9062"/>
@@ -2594,7 +2594,7 @@
         </w:p>
         <w:p>
           <w:pPr>
-            <w:pStyle w:val="Verzeichnis3"/>
+            <w:pStyle w:val="TOC3"/>
             <w:tabs>
               <w:tab w:val="left" w:pos="1320"/>
               <w:tab w:val="right" w:leader="dot" w:pos="9062"/>
@@ -2678,7 +2678,7 @@
         </w:p>
         <w:p>
           <w:pPr>
-            <w:pStyle w:val="Verzeichnis2"/>
+            <w:pStyle w:val="TOC2"/>
             <w:tabs>
               <w:tab w:val="left" w:pos="880"/>
               <w:tab w:val="right" w:leader="dot" w:pos="9062"/>
@@ -2762,7 +2762,7 @@
         </w:p>
         <w:p>
           <w:pPr>
-            <w:pStyle w:val="Verzeichnis2"/>
+            <w:pStyle w:val="TOC2"/>
             <w:tabs>
               <w:tab w:val="left" w:pos="880"/>
               <w:tab w:val="right" w:leader="dot" w:pos="9062"/>
@@ -2846,7 +2846,7 @@
         </w:p>
         <w:p>
           <w:pPr>
-            <w:pStyle w:val="Verzeichnis2"/>
+            <w:pStyle w:val="TOC2"/>
             <w:tabs>
               <w:tab w:val="left" w:pos="880"/>
               <w:tab w:val="right" w:leader="dot" w:pos="9062"/>
@@ -2930,7 +2930,7 @@
         </w:p>
         <w:p>
           <w:pPr>
-            <w:pStyle w:val="Verzeichnis3"/>
+            <w:pStyle w:val="TOC3"/>
             <w:tabs>
               <w:tab w:val="left" w:pos="1320"/>
               <w:tab w:val="right" w:leader="dot" w:pos="9062"/>
@@ -3014,7 +3014,7 @@
         </w:p>
         <w:p>
           <w:pPr>
-            <w:pStyle w:val="Verzeichnis2"/>
+            <w:pStyle w:val="TOC2"/>
             <w:tabs>
               <w:tab w:val="left" w:pos="880"/>
               <w:tab w:val="right" w:leader="dot" w:pos="9062"/>
@@ -3098,7 +3098,7 @@
         </w:p>
         <w:p>
           <w:pPr>
-            <w:pStyle w:val="Verzeichnis3"/>
+            <w:pStyle w:val="TOC3"/>
             <w:tabs>
               <w:tab w:val="left" w:pos="1320"/>
               <w:tab w:val="right" w:leader="dot" w:pos="9062"/>
@@ -3182,7 +3182,7 @@
         </w:p>
         <w:p>
           <w:pPr>
-            <w:pStyle w:val="Verzeichnis3"/>
+            <w:pStyle w:val="TOC3"/>
             <w:tabs>
               <w:tab w:val="left" w:pos="1320"/>
               <w:tab w:val="right" w:leader="dot" w:pos="9062"/>
@@ -3266,7 +3266,7 @@
         </w:p>
         <w:p>
           <w:pPr>
-            <w:pStyle w:val="Verzeichnis2"/>
+            <w:pStyle w:val="TOC2"/>
             <w:tabs>
               <w:tab w:val="left" w:pos="880"/>
               <w:tab w:val="right" w:leader="dot" w:pos="9062"/>
@@ -3350,7 +3350,7 @@
         </w:p>
         <w:p>
           <w:pPr>
-            <w:pStyle w:val="Verzeichnis2"/>
+            <w:pStyle w:val="TOC2"/>
             <w:tabs>
               <w:tab w:val="left" w:pos="880"/>
               <w:tab w:val="right" w:leader="dot" w:pos="9062"/>
@@ -3434,7 +3434,7 @@
         </w:p>
         <w:p>
           <w:pPr>
-            <w:pStyle w:val="Verzeichnis2"/>
+            <w:pStyle w:val="TOC2"/>
             <w:tabs>
               <w:tab w:val="left" w:pos="1100"/>
               <w:tab w:val="right" w:leader="dot" w:pos="9062"/>
@@ -3518,7 +3518,7 @@
         </w:p>
         <w:p>
           <w:pPr>
-            <w:pStyle w:val="Verzeichnis1"/>
+            <w:pStyle w:val="TOC1"/>
             <w:tabs>
               <w:tab w:val="left" w:pos="880"/>
               <w:tab w:val="right" w:leader="dot" w:pos="9062"/>
@@ -3602,7 +3602,7 @@
         </w:p>
         <w:p>
           <w:pPr>
-            <w:pStyle w:val="Verzeichnis2"/>
+            <w:pStyle w:val="TOC2"/>
             <w:tabs>
               <w:tab w:val="left" w:pos="880"/>
               <w:tab w:val="right" w:leader="dot" w:pos="9062"/>
@@ -3686,7 +3686,7 @@
         </w:p>
         <w:p>
           <w:pPr>
-            <w:pStyle w:val="Verzeichnis2"/>
+            <w:pStyle w:val="TOC2"/>
             <w:tabs>
               <w:tab w:val="left" w:pos="880"/>
               <w:tab w:val="right" w:leader="dot" w:pos="9062"/>
@@ -3770,7 +3770,7 @@
         </w:p>
         <w:p>
           <w:pPr>
-            <w:pStyle w:val="Verzeichnis2"/>
+            <w:pStyle w:val="TOC2"/>
             <w:tabs>
               <w:tab w:val="left" w:pos="880"/>
               <w:tab w:val="right" w:leader="dot" w:pos="9062"/>
@@ -3871,7 +3871,7 @@
     </w:p>
     <w:p>
       <w:pPr>
-        <w:pStyle w:val="berschrift1"/>
+        <w:pStyle w:val="Heading1"/>
       </w:pPr>
       <w:bookmarkStart w:id="0" w:name="_Toc71722332"/>
       <w:r>
@@ -3883,7 +3883,7 @@
     <w:p/>
     <w:p>
       <w:pPr>
-        <w:pStyle w:val="berschrift2"/>
+        <w:pStyle w:val="Heading2"/>
       </w:pPr>
       <w:bookmarkStart w:id="1" w:name="_Toc71722333"/>
       <w:r>
@@ -3930,7 +3930,7 @@
     </w:p>
     <w:p>
       <w:pPr>
-        <w:pStyle w:val="berschrift2"/>
+        <w:pStyle w:val="Heading2"/>
       </w:pPr>
       <w:bookmarkStart w:id="2" w:name="_Toc71722334"/>
       <w:r>
@@ -4322,7 +4322,7 @@
     <w:p/>
     <w:p>
       <w:pPr>
-        <w:pStyle w:val="berschrift2"/>
+        <w:pStyle w:val="Heading2"/>
       </w:pPr>
       <w:bookmarkStart w:id="3" w:name="_Toc71722335"/>
       <w:r>
@@ -4382,7 +4382,7 @@
     <w:p/>
     <w:p>
       <w:pPr>
-        <w:pStyle w:val="berschrift2"/>
+        <w:pStyle w:val="Heading2"/>
       </w:pPr>
       <w:bookmarkStart w:id="4" w:name="_Toc71722336"/>
       <w:r>
@@ -4393,7 +4393,7 @@
     <w:p/>
     <w:p>
       <w:pPr>
-        <w:pStyle w:val="berschrift2"/>
+        <w:pStyle w:val="Heading2"/>
       </w:pPr>
       <w:bookmarkStart w:id="5" w:name="_Toc71722337"/>
       <w:r>
@@ -4473,7 +4473,7 @@
     </w:p>
     <w:p>
       <w:pPr>
-        <w:pStyle w:val="berschrift2"/>
+        <w:pStyle w:val="Heading2"/>
       </w:pPr>
       <w:bookmarkStart w:id="6" w:name="_Toc71722338"/>
       <w:r>
@@ -4515,7 +4515,7 @@
     </w:p>
     <w:p>
       <w:pPr>
-        <w:pStyle w:val="berschrift2"/>
+        <w:pStyle w:val="Heading2"/>
       </w:pPr>
       <w:bookmarkStart w:id="7" w:name="_Toc71722339"/>
       <w:r>
@@ -4554,7 +4554,7 @@
     </w:p>
     <w:p>
       <w:pPr>
-        <w:pStyle w:val="berschrift2"/>
+        <w:pStyle w:val="Heading2"/>
       </w:pPr>
       <w:bookmarkStart w:id="8" w:name="_Toc71722340"/>
       <w:r>
@@ -4579,7 +4579,7 @@
     </w:p>
     <w:p>
       <w:pPr>
-        <w:pStyle w:val="berschrift2"/>
+        <w:pStyle w:val="Heading2"/>
       </w:pPr>
       <w:bookmarkStart w:id="9" w:name="_Toc71722341"/>
       <w:r>
@@ -4648,7 +4648,7 @@
     </w:p>
     <w:p>
       <w:pPr>
-        <w:pStyle w:val="berschrift2"/>
+        <w:pStyle w:val="Heading2"/>
       </w:pPr>
       <w:bookmarkStart w:id="10" w:name="_Toc71722342"/>
       <w:r>
@@ -4663,7 +4663,7 @@
     </w:p>
     <w:p>
       <w:pPr>
-        <w:pStyle w:val="berschrift2"/>
+        <w:pStyle w:val="Heading2"/>
       </w:pPr>
       <w:bookmarkStart w:id="11" w:name="_Toc71722343"/>
       <w:r>
@@ -4748,32 +4748,19 @@
     </w:p>
     <w:p>
       <w:pPr>
-        <w:pStyle w:val="Beschriftung"/>
+        <w:pStyle w:val="Caption"/>
       </w:pPr>
       <w:r>
         <w:t xml:space="preserve">Abbildung </w:t>
       </w:r>
-      <w:r>
-        <w:fldChar w:fldCharType="begin"/>
-      </w:r>
-      <w:r>
-        <w:instrText xml:space="preserve"> SEQ Abbildung \* ARABIC </w:instrText>
-      </w:r>
-      <w:r>
-        <w:fldChar w:fldCharType="separate"/>
-      </w:r>
-      <w:r>
-        <w:rPr>
-          <w:noProof/>
-        </w:rPr>
-        <w:t>1</w:t>
-      </w:r>
-      <w:r>
-        <w:rPr>
-          <w:noProof/>
-        </w:rPr>
-        <w:fldChar w:fldCharType="end"/>
-      </w:r>
+      <w:fldSimple w:instr=" SEQ Abbildung \* ARABIC ">
+        <w:r>
+          <w:rPr>
+            <w:noProof/>
+          </w:rPr>
+          <w:t>1</w:t>
+        </w:r>
+      </w:fldSimple>
       <w:r>
         <w:t xml:space="preserve">: </w:t>
       </w:r>
@@ -4793,7 +4780,7 @@
     </w:p>
     <w:p>
       <w:pPr>
-        <w:pStyle w:val="berschrift2"/>
+        <w:pStyle w:val="Heading2"/>
       </w:pPr>
       <w:bookmarkStart w:id="12" w:name="_Toc71722344"/>
       <w:r>
@@ -4805,7 +4792,7 @@
     <w:p/>
     <w:p>
       <w:pPr>
-        <w:pStyle w:val="berschrift3"/>
+        <w:pStyle w:val="Heading3"/>
       </w:pPr>
       <w:bookmarkStart w:id="13" w:name="_Toc71722345"/>
       <w:r>
@@ -4825,7 +4812,7 @@
     <w:p/>
     <w:tbl>
       <w:tblPr>
-        <w:tblStyle w:val="Tabellenraster"/>
+        <w:tblStyle w:val="TableGrid"/>
         <w:tblW w:w="5000" w:type="pct"/>
         <w:tblBorders>
           <w:top w:val="none" w:sz="0" w:space="0" w:color="auto"/>
@@ -5324,7 +5311,7 @@
           <w:p/>
           <w:p>
             <w:pPr>
-              <w:pStyle w:val="Listenabsatz"/>
+              <w:pStyle w:val="ListParagraph"/>
               <w:numPr>
                 <w:ilvl w:val="0"/>
                 <w:numId w:val="27"/>
@@ -5336,7 +5323,7 @@
           </w:p>
           <w:p>
             <w:pPr>
-              <w:pStyle w:val="Listenabsatz"/>
+              <w:pStyle w:val="ListParagraph"/>
               <w:numPr>
                 <w:ilvl w:val="0"/>
                 <w:numId w:val="27"/>
@@ -5348,7 +5335,7 @@
           </w:p>
           <w:p>
             <w:pPr>
-              <w:pStyle w:val="Listenabsatz"/>
+              <w:pStyle w:val="ListParagraph"/>
               <w:numPr>
                 <w:ilvl w:val="0"/>
                 <w:numId w:val="27"/>
@@ -5363,7 +5350,7 @@
           </w:p>
           <w:p>
             <w:pPr>
-              <w:pStyle w:val="Listenabsatz"/>
+              <w:pStyle w:val="ListParagraph"/>
               <w:numPr>
                 <w:ilvl w:val="0"/>
                 <w:numId w:val="27"/>
@@ -5375,7 +5362,7 @@
           </w:p>
           <w:p>
             <w:pPr>
-              <w:pStyle w:val="Listenabsatz"/>
+              <w:pStyle w:val="ListParagraph"/>
               <w:numPr>
                 <w:ilvl w:val="0"/>
                 <w:numId w:val="27"/>
@@ -5390,7 +5377,7 @@
           </w:p>
           <w:p>
             <w:pPr>
-              <w:pStyle w:val="Listenabsatz"/>
+              <w:pStyle w:val="ListParagraph"/>
               <w:numPr>
                 <w:ilvl w:val="0"/>
                 <w:numId w:val="27"/>
@@ -5402,7 +5389,7 @@
           </w:p>
           <w:p>
             <w:pPr>
-              <w:pStyle w:val="Listenabsatz"/>
+              <w:pStyle w:val="ListParagraph"/>
               <w:numPr>
                 <w:ilvl w:val="0"/>
                 <w:numId w:val="27"/>
@@ -5877,12 +5864,10 @@
               <w:t xml:space="preserve">Screenshots von Masken der derzeitigen Zeiterfassung von Stefan Kuhn oder durch </w:t>
             </w:r>
             <w:proofErr w:type="spellStart"/>
-            <w:proofErr w:type="gramStart"/>
             <w:r>
               <w:t>intern.stiftung</w:t>
             </w:r>
             <w:proofErr w:type="spellEnd"/>
-            <w:proofErr w:type="gramEnd"/>
             <w:r>
               <w:t>.</w:t>
             </w:r>
@@ -5948,7 +5933,7 @@
     </w:tbl>
     <w:p>
       <w:pPr>
-        <w:pStyle w:val="Beschriftung"/>
+        <w:pStyle w:val="Caption"/>
         <w:rPr>
           <w:lang w:val="fr-CH"/>
         </w:rPr>
@@ -5957,27 +5942,14 @@
       <w:r>
         <w:t xml:space="preserve">Tabelle </w:t>
       </w:r>
-      <w:r>
-        <w:fldChar w:fldCharType="begin"/>
-      </w:r>
-      <w:r>
-        <w:instrText xml:space="preserve"> SEQ Tabelle \* ARABIC </w:instrText>
-      </w:r>
-      <w:r>
-        <w:fldChar w:fldCharType="separate"/>
-      </w:r>
-      <w:r>
-        <w:rPr>
-          <w:noProof/>
-        </w:rPr>
-        <w:t>2</w:t>
-      </w:r>
-      <w:r>
-        <w:rPr>
-          <w:noProof/>
-        </w:rPr>
-        <w:fldChar w:fldCharType="end"/>
-      </w:r>
+      <w:fldSimple w:instr=" SEQ Tabelle \* ARABIC ">
+        <w:r>
+          <w:rPr>
+            <w:noProof/>
+          </w:rPr>
+          <w:t>2</w:t>
+        </w:r>
+      </w:fldSimple>
       <w:r>
         <w:t xml:space="preserve">: Tagesprotokoll vom </w:t>
       </w:r>
@@ -6004,7 +5976,7 @@
     </w:p>
     <w:p>
       <w:pPr>
-        <w:pStyle w:val="berschrift3"/>
+        <w:pStyle w:val="Heading3"/>
       </w:pPr>
       <w:bookmarkStart w:id="15" w:name="_Toc71722346"/>
       <w:r>
@@ -6025,7 +5997,7 @@
     <w:p/>
     <w:tbl>
       <w:tblPr>
-        <w:tblStyle w:val="Tabellenraster"/>
+        <w:tblStyle w:val="TableGrid"/>
         <w:tblW w:w="5000" w:type="pct"/>
         <w:tblBorders>
           <w:top w:val="none" w:sz="0" w:space="0" w:color="auto"/>
@@ -6566,13 +6538,8 @@
               <w:t>,</w:t>
             </w:r>
             <w:r>
-              <w:t xml:space="preserve"> </w:t>
-            </w:r>
-            <w:proofErr w:type="gramStart"/>
-            <w:r>
-              <w:t>auf meine heutige erarbeitete Elemente</w:t>
-            </w:r>
-            <w:proofErr w:type="gramEnd"/>
+              <w:t xml:space="preserve"> auf meine heutige erarbeitete Elemente</w:t>
+            </w:r>
           </w:p>
         </w:tc>
       </w:tr>
@@ -6981,15 +6948,7 @@
             </w:r>
             <w:proofErr w:type="spellEnd"/>
             <w:r>
-              <w:t xml:space="preserve"> quellen [</w:t>
-            </w:r>
-            <w:proofErr w:type="gramStart"/>
-            <w:r>
-              <w:t>1]...</w:t>
-            </w:r>
-            <w:proofErr w:type="gramEnd"/>
-            <w:r>
-              <w:t xml:space="preserve"> online quellen angeben</w:t>
+              <w:t xml:space="preserve"> quellen [1]... online quellen angeben</w:t>
             </w:r>
           </w:p>
           <w:p/>
@@ -7042,15 +7001,7 @@
             </w:r>
             <w:proofErr w:type="spellEnd"/>
             <w:r>
-              <w:t xml:space="preserve"> genau zu benennen und </w:t>
-            </w:r>
-            <w:proofErr w:type="gramStart"/>
-            <w:r>
-              <w:t>das</w:t>
-            </w:r>
-            <w:proofErr w:type="gramEnd"/>
-            <w:r>
-              <w:t xml:space="preserve"> die </w:t>
+              <w:t xml:space="preserve"> genau zu benennen und das die </w:t>
             </w:r>
             <w:proofErr w:type="spellStart"/>
             <w:r>
@@ -7143,33 +7094,20 @@
     </w:tbl>
     <w:p>
       <w:pPr>
-        <w:pStyle w:val="Beschriftung"/>
+        <w:pStyle w:val="Caption"/>
       </w:pPr>
       <w:bookmarkStart w:id="16" w:name="_Toc71722659"/>
       <w:r>
         <w:t xml:space="preserve">Tabelle </w:t>
       </w:r>
-      <w:r>
-        <w:fldChar w:fldCharType="begin"/>
-      </w:r>
-      <w:r>
-        <w:instrText xml:space="preserve"> SEQ Tabelle \* ARABIC </w:instrText>
-      </w:r>
-      <w:r>
-        <w:fldChar w:fldCharType="separate"/>
-      </w:r>
-      <w:r>
-        <w:rPr>
-          <w:noProof/>
-        </w:rPr>
-        <w:t>4</w:t>
-      </w:r>
-      <w:r>
-        <w:rPr>
-          <w:noProof/>
-        </w:rPr>
-        <w:fldChar w:fldCharType="end"/>
-      </w:r>
+      <w:fldSimple w:instr=" SEQ Tabelle \* ARABIC ">
+        <w:r>
+          <w:rPr>
+            <w:noProof/>
+          </w:rPr>
+          <w:t>4</w:t>
+        </w:r>
+      </w:fldSimple>
       <w:r>
         <w:t xml:space="preserve">: </w:t>
       </w:r>
@@ -7191,7 +7129,7 @@
     </w:p>
     <w:p>
       <w:pPr>
-        <w:pStyle w:val="berschrift3"/>
+        <w:pStyle w:val="Heading3"/>
       </w:pPr>
       <w:bookmarkStart w:id="17" w:name="_Toc71722347"/>
       <w:r>
@@ -7212,7 +7150,7 @@
     <w:p/>
     <w:tbl>
       <w:tblPr>
-        <w:tblStyle w:val="Tabellenraster"/>
+        <w:tblStyle w:val="TableGrid"/>
         <w:tblW w:w="5000" w:type="pct"/>
         <w:tblBorders>
           <w:top w:val="none" w:sz="0" w:space="0" w:color="auto"/>
@@ -7917,33 +7855,20 @@
     </w:tbl>
     <w:p>
       <w:pPr>
-        <w:pStyle w:val="Beschriftung"/>
+        <w:pStyle w:val="Caption"/>
       </w:pPr>
       <w:bookmarkStart w:id="18" w:name="_Toc71722660"/>
       <w:r>
         <w:t xml:space="preserve">Tabelle </w:t>
       </w:r>
-      <w:r>
-        <w:fldChar w:fldCharType="begin"/>
-      </w:r>
-      <w:r>
-        <w:instrText xml:space="preserve"> SEQ Tabelle \* ARABIC </w:instrText>
-      </w:r>
-      <w:r>
-        <w:fldChar w:fldCharType="separate"/>
-      </w:r>
-      <w:r>
-        <w:rPr>
-          <w:noProof/>
-        </w:rPr>
-        <w:t>5</w:t>
-      </w:r>
-      <w:r>
-        <w:rPr>
-          <w:noProof/>
-        </w:rPr>
-        <w:fldChar w:fldCharType="end"/>
-      </w:r>
+      <w:fldSimple w:instr=" SEQ Tabelle \* ARABIC ">
+        <w:r>
+          <w:rPr>
+            <w:noProof/>
+          </w:rPr>
+          <w:t>5</w:t>
+        </w:r>
+      </w:fldSimple>
       <w:r>
         <w:t xml:space="preserve">: </w:t>
       </w:r>
@@ -7971,7 +7896,7 @@
     </w:p>
     <w:p>
       <w:pPr>
-        <w:pStyle w:val="berschrift3"/>
+        <w:pStyle w:val="Heading3"/>
       </w:pPr>
       <w:bookmarkStart w:id="19" w:name="_Toc71722348"/>
       <w:r>
@@ -7992,7 +7917,7 @@
     <w:p/>
     <w:tbl>
       <w:tblPr>
-        <w:tblStyle w:val="Tabellenraster"/>
+        <w:tblStyle w:val="TableGrid"/>
         <w:tblW w:w="5000" w:type="pct"/>
         <w:tblBorders>
           <w:top w:val="none" w:sz="0" w:space="0" w:color="auto"/>
@@ -8801,33 +8726,20 @@
     </w:tbl>
     <w:p>
       <w:pPr>
-        <w:pStyle w:val="Beschriftung"/>
+        <w:pStyle w:val="Caption"/>
       </w:pPr>
       <w:bookmarkStart w:id="20" w:name="_Toc71722661"/>
       <w:r>
         <w:t xml:space="preserve">Tabelle </w:t>
       </w:r>
-      <w:r>
-        <w:fldChar w:fldCharType="begin"/>
-      </w:r>
-      <w:r>
-        <w:instrText xml:space="preserve"> SEQ Tabelle \* ARABIC </w:instrText>
-      </w:r>
-      <w:r>
-        <w:fldChar w:fldCharType="separate"/>
-      </w:r>
-      <w:r>
-        <w:rPr>
-          <w:noProof/>
-        </w:rPr>
-        <w:t>6</w:t>
-      </w:r>
-      <w:r>
-        <w:rPr>
-          <w:noProof/>
-        </w:rPr>
-        <w:fldChar w:fldCharType="end"/>
-      </w:r>
+      <w:fldSimple w:instr=" SEQ Tabelle \* ARABIC ">
+        <w:r>
+          <w:rPr>
+            <w:noProof/>
+          </w:rPr>
+          <w:t>6</w:t>
+        </w:r>
+      </w:fldSimple>
       <w:r>
         <w:t xml:space="preserve">: </w:t>
       </w:r>
@@ -8852,7 +8764,7 @@
     </w:p>
     <w:p>
       <w:pPr>
-        <w:pStyle w:val="berschrift3"/>
+        <w:pStyle w:val="Heading3"/>
       </w:pPr>
       <w:bookmarkStart w:id="21" w:name="_Toc71722349"/>
       <w:r>
@@ -8873,7 +8785,7 @@
     <w:p/>
     <w:tbl>
       <w:tblPr>
-        <w:tblStyle w:val="Tabellenraster"/>
+        <w:tblStyle w:val="TableGrid"/>
         <w:tblW w:w="5000" w:type="pct"/>
         <w:tblBorders>
           <w:top w:val="none" w:sz="0" w:space="0" w:color="auto"/>
@@ -9597,33 +9509,20 @@
     </w:tbl>
     <w:p>
       <w:pPr>
-        <w:pStyle w:val="Beschriftung"/>
+        <w:pStyle w:val="Caption"/>
       </w:pPr>
       <w:bookmarkStart w:id="22" w:name="_Toc71722662"/>
       <w:r>
         <w:t xml:space="preserve">Tabelle </w:t>
       </w:r>
-      <w:r>
-        <w:fldChar w:fldCharType="begin"/>
-      </w:r>
-      <w:r>
-        <w:instrText xml:space="preserve"> SEQ Tabelle \* ARABIC </w:instrText>
-      </w:r>
-      <w:r>
-        <w:fldChar w:fldCharType="separate"/>
-      </w:r>
-      <w:r>
-        <w:rPr>
-          <w:noProof/>
-        </w:rPr>
-        <w:t>7</w:t>
-      </w:r>
-      <w:r>
-        <w:rPr>
-          <w:noProof/>
-        </w:rPr>
-        <w:fldChar w:fldCharType="end"/>
-      </w:r>
+      <w:fldSimple w:instr=" SEQ Tabelle \* ARABIC ">
+        <w:r>
+          <w:rPr>
+            <w:noProof/>
+          </w:rPr>
+          <w:t>7</w:t>
+        </w:r>
+      </w:fldSimple>
       <w:r>
         <w:t xml:space="preserve">: </w:t>
       </w:r>
@@ -9648,7 +9547,7 @@
     </w:p>
     <w:p>
       <w:pPr>
-        <w:pStyle w:val="berschrift3"/>
+        <w:pStyle w:val="Heading3"/>
       </w:pPr>
       <w:bookmarkStart w:id="23" w:name="_Toc71722350"/>
       <w:r>
@@ -9669,7 +9568,7 @@
     <w:p/>
     <w:tbl>
       <w:tblPr>
-        <w:tblStyle w:val="Tabellenraster"/>
+        <w:tblStyle w:val="TableGrid"/>
         <w:tblW w:w="5000" w:type="pct"/>
         <w:tblBorders>
           <w:top w:val="none" w:sz="0" w:space="0" w:color="auto"/>
@@ -10073,8 +9972,6 @@
             <w:r>
               <w:t>Testdaten erfassen</w:t>
             </w:r>
-            <w:bookmarkStart w:id="24" w:name="_GoBack"/>
-            <w:bookmarkEnd w:id="24"/>
           </w:p>
         </w:tc>
         <w:tc>
@@ -10392,33 +10289,20 @@
     </w:tbl>
     <w:p>
       <w:pPr>
-        <w:pStyle w:val="Beschriftung"/>
-      </w:pPr>
-      <w:bookmarkStart w:id="25" w:name="_Toc71722663"/>
+        <w:pStyle w:val="Caption"/>
+      </w:pPr>
+      <w:bookmarkStart w:id="24" w:name="_Toc71722663"/>
       <w:r>
         <w:t xml:space="preserve">Tabelle </w:t>
       </w:r>
-      <w:r>
-        <w:fldChar w:fldCharType="begin"/>
-      </w:r>
-      <w:r>
-        <w:instrText xml:space="preserve"> SEQ Tabelle \* ARABIC </w:instrText>
-      </w:r>
-      <w:r>
-        <w:fldChar w:fldCharType="separate"/>
-      </w:r>
-      <w:r>
-        <w:rPr>
-          <w:noProof/>
-        </w:rPr>
-        <w:t>8</w:t>
-      </w:r>
-      <w:r>
-        <w:rPr>
-          <w:noProof/>
-        </w:rPr>
-        <w:fldChar w:fldCharType="end"/>
-      </w:r>
+      <w:fldSimple w:instr=" SEQ Tabelle \* ARABIC ">
+        <w:r>
+          <w:rPr>
+            <w:noProof/>
+          </w:rPr>
+          <w:t>8</w:t>
+        </w:r>
+      </w:fldSimple>
       <w:r>
         <w:t xml:space="preserve">: </w:t>
       </w:r>
@@ -10434,7 +10318,7 @@
       <w:r>
         <w:t>2021</w:t>
       </w:r>
-      <w:bookmarkEnd w:id="25"/>
+      <w:bookmarkEnd w:id="24"/>
     </w:p>
     <w:p>
       <w:r>
@@ -10443,9 +10327,9 @@
     </w:p>
     <w:p>
       <w:pPr>
-        <w:pStyle w:val="berschrift3"/>
-      </w:pPr>
-      <w:bookmarkStart w:id="26" w:name="_Toc71722351"/>
+        <w:pStyle w:val="Heading3"/>
+      </w:pPr>
+      <w:bookmarkStart w:id="25" w:name="_Toc71722351"/>
       <w:r>
         <w:lastRenderedPageBreak/>
         <w:t xml:space="preserve">Tagesprotokoll vom </w:t>
@@ -10459,12 +10343,12 @@
       <w:r>
         <w:t>2021</w:t>
       </w:r>
-      <w:bookmarkEnd w:id="26"/>
+      <w:bookmarkEnd w:id="25"/>
     </w:p>
     <w:p/>
     <w:tbl>
       <w:tblPr>
-        <w:tblStyle w:val="Tabellenraster"/>
+        <w:tblStyle w:val="TableGrid"/>
         <w:tblW w:w="5000" w:type="pct"/>
         <w:tblBorders>
           <w:top w:val="none" w:sz="0" w:space="0" w:color="auto"/>
@@ -10516,7 +10400,745 @@
               <w:bottom w:val="single" w:sz="4" w:space="0" w:color="BFBFBF" w:themeColor="background1" w:themeShade="BF"/>
             </w:tcBorders>
           </w:tcPr>
-          <w:p/>
+          <w:p>
+            <w:pPr>
+              <w:rPr>
+                <w:lang w:val="en-CH"/>
+              </w:rPr>
+            </w:pPr>
+            <w:proofErr w:type="spellStart"/>
+            <w:r>
+              <w:rPr>
+                <w:lang w:val="en-CH"/>
+              </w:rPr>
+              <w:t>Monatliche</w:t>
+            </w:r>
+            <w:proofErr w:type="spellEnd"/>
+            <w:r>
+              <w:rPr>
+                <w:lang w:val="en-CH"/>
+              </w:rPr>
+              <w:t xml:space="preserve"> </w:t>
+            </w:r>
+            <w:proofErr w:type="spellStart"/>
+            <w:r>
+              <w:rPr>
+                <w:lang w:val="en-CH"/>
+              </w:rPr>
+              <w:t>Pflichtzeit</w:t>
+            </w:r>
+            <w:proofErr w:type="spellEnd"/>
+            <w:r>
+              <w:rPr>
+                <w:lang w:val="en-CH"/>
+              </w:rPr>
+              <w:t xml:space="preserve"> von </w:t>
+            </w:r>
+            <w:proofErr w:type="spellStart"/>
+            <w:r>
+              <w:rPr>
+                <w:lang w:val="en-CH"/>
+              </w:rPr>
+              <w:t>jedem</w:t>
+            </w:r>
+            <w:proofErr w:type="spellEnd"/>
+            <w:r>
+              <w:rPr>
+                <w:lang w:val="en-CH"/>
+              </w:rPr>
+              <w:t xml:space="preserve"> </w:t>
+            </w:r>
+            <w:proofErr w:type="spellStart"/>
+            <w:r>
+              <w:rPr>
+                <w:lang w:val="en-CH"/>
+              </w:rPr>
+              <w:t>Arbeitstag</w:t>
+            </w:r>
+            <w:proofErr w:type="spellEnd"/>
+            <w:r>
+              <w:rPr>
+                <w:lang w:val="en-CH"/>
+              </w:rPr>
+              <w:t xml:space="preserve"> </w:t>
+            </w:r>
+            <w:proofErr w:type="spellStart"/>
+            <w:r>
+              <w:rPr>
+                <w:lang w:val="en-CH"/>
+              </w:rPr>
+              <w:t>berechnen</w:t>
+            </w:r>
+            <w:proofErr w:type="spellEnd"/>
+            <w:r>
+              <w:rPr>
+                <w:lang w:val="en-CH"/>
+              </w:rPr>
+              <w:t xml:space="preserve">. </w:t>
+            </w:r>
+            <w:proofErr w:type="spellStart"/>
+            <w:r>
+              <w:rPr>
+                <w:lang w:val="en-CH"/>
+              </w:rPr>
+              <w:t>Weitere</w:t>
+            </w:r>
+            <w:proofErr w:type="spellEnd"/>
+            <w:r>
+              <w:rPr>
+                <w:lang w:val="en-CH"/>
+              </w:rPr>
+              <w:t xml:space="preserve"> </w:t>
+            </w:r>
+            <w:proofErr w:type="spellStart"/>
+            <w:r>
+              <w:rPr>
+                <w:lang w:val="en-CH"/>
+              </w:rPr>
+              <w:t>Testdaten</w:t>
+            </w:r>
+            <w:proofErr w:type="spellEnd"/>
+            <w:r>
+              <w:rPr>
+                <w:lang w:val="en-CH"/>
+              </w:rPr>
+              <w:t xml:space="preserve"> </w:t>
+            </w:r>
+            <w:proofErr w:type="spellStart"/>
+            <w:r>
+              <w:rPr>
+                <w:lang w:val="en-CH"/>
+              </w:rPr>
+              <w:t>exportieren</w:t>
+            </w:r>
+            <w:proofErr w:type="spellEnd"/>
+            <w:r>
+              <w:rPr>
+                <w:lang w:val="en-CH"/>
+              </w:rPr>
+              <w:t xml:space="preserve"> </w:t>
+            </w:r>
+            <w:proofErr w:type="spellStart"/>
+            <w:r>
+              <w:rPr>
+                <w:lang w:val="en-CH"/>
+              </w:rPr>
+              <w:t>uind</w:t>
+            </w:r>
+            <w:proofErr w:type="spellEnd"/>
+            <w:r>
+              <w:rPr>
+                <w:lang w:val="en-CH"/>
+              </w:rPr>
+              <w:t xml:space="preserve"> </w:t>
+            </w:r>
+            <w:proofErr w:type="spellStart"/>
+            <w:r>
+              <w:rPr>
+                <w:lang w:val="en-CH"/>
+              </w:rPr>
+              <w:t>importieren</w:t>
+            </w:r>
+            <w:proofErr w:type="spellEnd"/>
+            <w:r>
+              <w:rPr>
+                <w:lang w:val="en-CH"/>
+              </w:rPr>
+              <w:t xml:space="preserve">. Die </w:t>
+            </w:r>
+            <w:proofErr w:type="spellStart"/>
+            <w:r>
+              <w:rPr>
+                <w:lang w:val="en-CH"/>
+              </w:rPr>
+              <w:t>beiden</w:t>
+            </w:r>
+            <w:proofErr w:type="spellEnd"/>
+            <w:r>
+              <w:rPr>
+                <w:lang w:val="en-CH"/>
+              </w:rPr>
+              <w:t xml:space="preserve"> </w:t>
+            </w:r>
+            <w:proofErr w:type="spellStart"/>
+            <w:r>
+              <w:rPr>
+                <w:lang w:val="en-CH"/>
+              </w:rPr>
+              <w:t>Methoden</w:t>
+            </w:r>
+            <w:proofErr w:type="spellEnd"/>
+            <w:r>
+              <w:rPr>
+                <w:lang w:val="en-CH"/>
+              </w:rPr>
+              <w:t xml:space="preserve"> </w:t>
+            </w:r>
+            <w:proofErr w:type="spellStart"/>
+            <w:r>
+              <w:rPr>
+                <w:lang w:val="en-CH"/>
+              </w:rPr>
+              <w:t>isSunday</w:t>
+            </w:r>
+            <w:proofErr w:type="spellEnd"/>
+            <w:r>
+              <w:rPr>
+                <w:lang w:val="en-CH"/>
+              </w:rPr>
+              <w:t xml:space="preserve"> und </w:t>
+            </w:r>
+            <w:proofErr w:type="spellStart"/>
+            <w:r>
+              <w:rPr>
+                <w:lang w:val="en-CH"/>
+              </w:rPr>
+              <w:t>isSaturdy</w:t>
+            </w:r>
+            <w:proofErr w:type="spellEnd"/>
+            <w:r>
+              <w:rPr>
+                <w:lang w:val="en-CH"/>
+              </w:rPr>
+              <w:t xml:space="preserve"> </w:t>
+            </w:r>
+            <w:proofErr w:type="spellStart"/>
+            <w:r>
+              <w:rPr>
+                <w:lang w:val="en-CH"/>
+              </w:rPr>
+              <w:t>Logikfehler</w:t>
+            </w:r>
+            <w:proofErr w:type="spellEnd"/>
+            <w:r>
+              <w:rPr>
+                <w:lang w:val="en-CH"/>
+              </w:rPr>
+              <w:t xml:space="preserve"> </w:t>
+            </w:r>
+            <w:proofErr w:type="spellStart"/>
+            <w:r>
+              <w:rPr>
+                <w:lang w:val="en-CH"/>
+              </w:rPr>
+              <w:t>beheben</w:t>
+            </w:r>
+            <w:proofErr w:type="spellEnd"/>
+            <w:r>
+              <w:rPr>
+                <w:lang w:val="en-CH"/>
+              </w:rPr>
+              <w:t xml:space="preserve">. Da </w:t>
+            </w:r>
+            <w:proofErr w:type="spellStart"/>
+            <w:r>
+              <w:rPr>
+                <w:lang w:val="en-CH"/>
+              </w:rPr>
+              <w:t>DateTime</w:t>
+            </w:r>
+            <w:proofErr w:type="spellEnd"/>
+            <w:r>
+              <w:rPr>
+                <w:lang w:val="en-CH"/>
+              </w:rPr>
+              <w:t xml:space="preserve"> </w:t>
+            </w:r>
+            <w:proofErr w:type="spellStart"/>
+            <w:r>
+              <w:rPr>
+                <w:lang w:val="en-CH"/>
+              </w:rPr>
+              <w:t>nicht</w:t>
+            </w:r>
+            <w:proofErr w:type="spellEnd"/>
+            <w:r>
+              <w:rPr>
+                <w:lang w:val="en-CH"/>
+              </w:rPr>
+              <w:t xml:space="preserve"> grosser </w:t>
+            </w:r>
+            <w:proofErr w:type="spellStart"/>
+            <w:r>
+              <w:rPr>
+                <w:lang w:val="en-CH"/>
+              </w:rPr>
+              <w:t>als</w:t>
+            </w:r>
+            <w:proofErr w:type="spellEnd"/>
+            <w:r>
+              <w:rPr>
+                <w:lang w:val="en-CH"/>
+              </w:rPr>
+              <w:t xml:space="preserve"> 24 </w:t>
+            </w:r>
+            <w:proofErr w:type="spellStart"/>
+            <w:r>
+              <w:rPr>
+                <w:lang w:val="en-CH"/>
+              </w:rPr>
+              <w:t>Stunden</w:t>
+            </w:r>
+            <w:proofErr w:type="spellEnd"/>
+            <w:r>
+              <w:rPr>
+                <w:lang w:val="en-CH"/>
+              </w:rPr>
+              <w:t xml:space="preserve"> </w:t>
+            </w:r>
+            <w:proofErr w:type="spellStart"/>
+            <w:r>
+              <w:rPr>
+                <w:lang w:val="en-CH"/>
+              </w:rPr>
+              <w:t>unterstzt</w:t>
+            </w:r>
+            <w:proofErr w:type="spellEnd"/>
+            <w:r>
+              <w:rPr>
+                <w:lang w:val="en-CH"/>
+              </w:rPr>
+              <w:t xml:space="preserve"> das es </w:t>
+            </w:r>
+            <w:proofErr w:type="spellStart"/>
+            <w:r>
+              <w:rPr>
+                <w:lang w:val="en-CH"/>
+              </w:rPr>
+              <w:t>wie</w:t>
+            </w:r>
+            <w:proofErr w:type="spellEnd"/>
+            <w:r>
+              <w:rPr>
+                <w:lang w:val="en-CH"/>
+              </w:rPr>
+              <w:t xml:space="preserve"> </w:t>
+            </w:r>
+            <w:proofErr w:type="spellStart"/>
+            <w:r>
+              <w:rPr>
+                <w:lang w:val="en-CH"/>
+              </w:rPr>
+              <w:t>ein</w:t>
+            </w:r>
+            <w:proofErr w:type="spellEnd"/>
+            <w:r>
+              <w:rPr>
+                <w:lang w:val="en-CH"/>
+              </w:rPr>
+              <w:t xml:space="preserve"> </w:t>
+            </w:r>
+            <w:proofErr w:type="spellStart"/>
+            <w:r>
+              <w:rPr>
+                <w:lang w:val="en-CH"/>
+              </w:rPr>
+              <w:t>tages</w:t>
+            </w:r>
+            <w:proofErr w:type="spellEnd"/>
+            <w:r>
+              <w:rPr>
+                <w:lang w:val="en-CH"/>
+              </w:rPr>
+              <w:t xml:space="preserve"> </w:t>
+            </w:r>
+            <w:proofErr w:type="spellStart"/>
+            <w:r>
+              <w:rPr>
+                <w:lang w:val="en-CH"/>
+              </w:rPr>
+              <w:t>Objekt</w:t>
+            </w:r>
+            <w:proofErr w:type="spellEnd"/>
+            <w:r>
+              <w:rPr>
+                <w:lang w:val="en-CH"/>
+              </w:rPr>
+              <w:t xml:space="preserve"> </w:t>
+            </w:r>
+            <w:proofErr w:type="spellStart"/>
+            <w:r>
+              <w:rPr>
+                <w:lang w:val="en-CH"/>
+              </w:rPr>
+              <w:t>ausgelegt</w:t>
+            </w:r>
+            <w:proofErr w:type="spellEnd"/>
+            <w:r>
+              <w:rPr>
+                <w:lang w:val="en-CH"/>
+              </w:rPr>
+              <w:t xml:space="preserve">, </w:t>
+            </w:r>
+            <w:proofErr w:type="spellStart"/>
+            <w:r>
+              <w:rPr>
+                <w:lang w:val="en-CH"/>
+              </w:rPr>
+              <w:t>eine</w:t>
+            </w:r>
+            <w:proofErr w:type="spellEnd"/>
+            <w:r>
+              <w:rPr>
+                <w:lang w:val="en-CH"/>
+              </w:rPr>
+              <w:t xml:space="preserve"> </w:t>
+            </w:r>
+            <w:proofErr w:type="spellStart"/>
+            <w:r>
+              <w:rPr>
+                <w:lang w:val="en-CH"/>
+              </w:rPr>
+              <w:t>Methode</w:t>
+            </w:r>
+            <w:proofErr w:type="spellEnd"/>
+            <w:r>
+              <w:rPr>
+                <w:lang w:val="en-CH"/>
+              </w:rPr>
+              <w:t xml:space="preserve"> </w:t>
+            </w:r>
+            <w:proofErr w:type="spellStart"/>
+            <w:r>
+              <w:rPr>
+                <w:lang w:val="en-CH"/>
+              </w:rPr>
+              <w:t>welche</w:t>
+            </w:r>
+            <w:proofErr w:type="spellEnd"/>
+            <w:r>
+              <w:rPr>
+                <w:lang w:val="en-CH"/>
+              </w:rPr>
+              <w:t xml:space="preserve"> </w:t>
+            </w:r>
+            <w:proofErr w:type="spellStart"/>
+            <w:r>
+              <w:rPr>
+                <w:lang w:val="en-CH"/>
+              </w:rPr>
+              <w:t>zum</w:t>
+            </w:r>
+            <w:proofErr w:type="spellEnd"/>
+            <w:r>
+              <w:rPr>
+                <w:lang w:val="en-CH"/>
+              </w:rPr>
+              <w:t xml:space="preserve"> </w:t>
+            </w:r>
+            <w:proofErr w:type="spellStart"/>
+            <w:r>
+              <w:rPr>
+                <w:lang w:val="en-CH"/>
+              </w:rPr>
+              <w:t>Beispiel</w:t>
+            </w:r>
+            <w:proofErr w:type="spellEnd"/>
+            <w:r>
+              <w:rPr>
+                <w:lang w:val="en-CH"/>
+              </w:rPr>
+              <w:t xml:space="preserve"> </w:t>
+            </w:r>
+            <w:proofErr w:type="spellStart"/>
+            <w:r>
+              <w:rPr>
+                <w:lang w:val="en-CH"/>
+              </w:rPr>
+              <w:t>aus</w:t>
+            </w:r>
+            <w:proofErr w:type="spellEnd"/>
+            <w:r>
+              <w:rPr>
+                <w:lang w:val="en-CH"/>
+              </w:rPr>
+              <w:t xml:space="preserve"> dem String “64:23” </w:t>
+            </w:r>
+            <w:proofErr w:type="spellStart"/>
+            <w:r>
+              <w:rPr>
+                <w:lang w:val="en-CH"/>
+              </w:rPr>
+              <w:t>ein</w:t>
+            </w:r>
+            <w:proofErr w:type="spellEnd"/>
+            <w:r>
+              <w:rPr>
+                <w:lang w:val="en-CH"/>
+              </w:rPr>
+              <w:t xml:space="preserve"> </w:t>
+            </w:r>
+            <w:r>
+              <w:rPr>
+                <w:lang w:val="en-CH"/>
+              </w:rPr>
+              <w:t xml:space="preserve">associative </w:t>
+            </w:r>
+            <w:r>
+              <w:rPr>
+                <w:lang w:val="en-CH"/>
+              </w:rPr>
+              <w:t xml:space="preserve">Array [“hour” =&gt; 64, “minute” =&gt; 23] </w:t>
+            </w:r>
+            <w:proofErr w:type="spellStart"/>
+            <w:r>
+              <w:rPr>
+                <w:lang w:val="en-CH"/>
+              </w:rPr>
+              <w:t>zurückgibt</w:t>
+            </w:r>
+            <w:proofErr w:type="spellEnd"/>
+            <w:r>
+              <w:rPr>
+                <w:lang w:val="en-CH"/>
+              </w:rPr>
+              <w:t xml:space="preserve">. </w:t>
+            </w:r>
+            <w:r>
+              <w:rPr>
+                <w:lang w:val="en-CH"/>
+              </w:rPr>
+              <w:t xml:space="preserve">Da </w:t>
+            </w:r>
+            <w:proofErr w:type="spellStart"/>
+            <w:r>
+              <w:rPr>
+                <w:lang w:val="en-CH"/>
+              </w:rPr>
+              <w:t>meherer</w:t>
+            </w:r>
+            <w:proofErr w:type="spellEnd"/>
+            <w:r>
+              <w:rPr>
+                <w:lang w:val="en-CH"/>
+              </w:rPr>
+              <w:t xml:space="preserve"> Tage </w:t>
+            </w:r>
+            <w:proofErr w:type="spellStart"/>
+            <w:r>
+              <w:rPr>
+                <w:lang w:val="en-CH"/>
+              </w:rPr>
+              <w:t>rauskommen</w:t>
+            </w:r>
+            <w:proofErr w:type="spellEnd"/>
+            <w:r>
+              <w:rPr>
+                <w:lang w:val="en-CH"/>
+              </w:rPr>
+              <w:t xml:space="preserve"> </w:t>
+            </w:r>
+            <w:proofErr w:type="spellStart"/>
+            <w:r>
+              <w:rPr>
+                <w:lang w:val="en-CH"/>
+              </w:rPr>
+              <w:t>werden</w:t>
+            </w:r>
+            <w:proofErr w:type="spellEnd"/>
+            <w:r>
+              <w:rPr>
+                <w:lang w:val="en-CH"/>
+              </w:rPr>
+              <w:t xml:space="preserve"> </w:t>
+            </w:r>
+            <w:proofErr w:type="spellStart"/>
+            <w:r>
+              <w:rPr>
+                <w:lang w:val="en-CH"/>
+              </w:rPr>
+              <w:t>diese</w:t>
+            </w:r>
+            <w:proofErr w:type="spellEnd"/>
+            <w:r>
+              <w:rPr>
+                <w:lang w:val="en-CH"/>
+              </w:rPr>
+              <w:t xml:space="preserve"> </w:t>
+            </w:r>
+            <w:proofErr w:type="spellStart"/>
+            <w:r>
+              <w:rPr>
+                <w:lang w:val="en-CH"/>
+              </w:rPr>
+              <w:t>anzahl</w:t>
+            </w:r>
+            <w:proofErr w:type="spellEnd"/>
+            <w:r>
+              <w:rPr>
+                <w:lang w:val="en-CH"/>
+              </w:rPr>
+              <w:t xml:space="preserve"> Tage </w:t>
+            </w:r>
+            <w:proofErr w:type="spellStart"/>
+            <w:r>
+              <w:rPr>
+                <w:lang w:val="en-CH"/>
+              </w:rPr>
+              <w:t>mit</w:t>
+            </w:r>
+            <w:proofErr w:type="spellEnd"/>
+            <w:r>
+              <w:rPr>
+                <w:lang w:val="en-CH"/>
+              </w:rPr>
+              <w:t xml:space="preserve"> 24 </w:t>
+            </w:r>
+            <w:proofErr w:type="spellStart"/>
+            <w:r>
+              <w:rPr>
+                <w:lang w:val="en-CH"/>
+              </w:rPr>
+              <w:t>Stunden</w:t>
+            </w:r>
+            <w:proofErr w:type="spellEnd"/>
+            <w:r>
+              <w:rPr>
+                <w:lang w:val="en-CH"/>
+              </w:rPr>
+              <w:t xml:space="preserve"> </w:t>
+            </w:r>
+            <w:proofErr w:type="spellStart"/>
+            <w:r>
+              <w:rPr>
+                <w:lang w:val="en-CH"/>
+              </w:rPr>
+              <w:t>multiplizieren</w:t>
+            </w:r>
+            <w:proofErr w:type="spellEnd"/>
+            <w:r>
+              <w:rPr>
+                <w:lang w:val="en-CH"/>
+              </w:rPr>
+              <w:t xml:space="preserve">, das Total in MongoDB </w:t>
+            </w:r>
+            <w:proofErr w:type="spellStart"/>
+            <w:r>
+              <w:rPr>
+                <w:lang w:val="en-CH"/>
+              </w:rPr>
+              <w:t>statt</w:t>
+            </w:r>
+            <w:proofErr w:type="spellEnd"/>
+            <w:r>
+              <w:rPr>
+                <w:lang w:val="en-CH"/>
+              </w:rPr>
+              <w:t xml:space="preserve"> </w:t>
+            </w:r>
+            <w:proofErr w:type="spellStart"/>
+            <w:r>
+              <w:rPr>
+                <w:lang w:val="en-CH"/>
+              </w:rPr>
+              <w:t>DateTime</w:t>
+            </w:r>
+            <w:proofErr w:type="spellEnd"/>
+            <w:r>
+              <w:rPr>
+                <w:lang w:val="en-CH"/>
+              </w:rPr>
+              <w:t xml:space="preserve"> </w:t>
+            </w:r>
+            <w:proofErr w:type="spellStart"/>
+            <w:r>
+              <w:rPr>
+                <w:lang w:val="en-CH"/>
+              </w:rPr>
+              <w:t>speichern</w:t>
+            </w:r>
+            <w:proofErr w:type="spellEnd"/>
+            <w:r>
+              <w:rPr>
+                <w:lang w:val="en-CH"/>
+              </w:rPr>
+              <w:t xml:space="preserve">. Performance von der </w:t>
+            </w:r>
+            <w:proofErr w:type="spellStart"/>
+            <w:r>
+              <w:rPr>
+                <w:lang w:val="en-CH"/>
+              </w:rPr>
+              <w:t>Übersicht</w:t>
+            </w:r>
+            <w:proofErr w:type="spellEnd"/>
+            <w:r>
+              <w:rPr>
+                <w:lang w:val="en-CH"/>
+              </w:rPr>
+              <w:t xml:space="preserve"> </w:t>
+            </w:r>
+            <w:proofErr w:type="spellStart"/>
+            <w:r>
+              <w:rPr>
+                <w:lang w:val="en-CH"/>
+              </w:rPr>
+              <w:t>testen</w:t>
+            </w:r>
+            <w:proofErr w:type="spellEnd"/>
+            <w:r>
+              <w:rPr>
+                <w:lang w:val="en-CH"/>
+              </w:rPr>
+              <w:t xml:space="preserve">, da </w:t>
+            </w:r>
+            <w:proofErr w:type="spellStart"/>
+            <w:r>
+              <w:rPr>
+                <w:lang w:val="en-CH"/>
+              </w:rPr>
+              <w:t>diese</w:t>
+            </w:r>
+            <w:proofErr w:type="spellEnd"/>
+            <w:r>
+              <w:rPr>
+                <w:lang w:val="en-CH"/>
+              </w:rPr>
+              <w:t xml:space="preserve"> am </w:t>
+            </w:r>
+            <w:proofErr w:type="spellStart"/>
+            <w:r>
+              <w:rPr>
+                <w:lang w:val="en-CH"/>
+              </w:rPr>
+              <w:t>meisten</w:t>
+            </w:r>
+            <w:proofErr w:type="spellEnd"/>
+            <w:r>
+              <w:rPr>
+                <w:lang w:val="en-CH"/>
+              </w:rPr>
+              <w:t xml:space="preserve"> Daten </w:t>
+            </w:r>
+            <w:proofErr w:type="spellStart"/>
+            <w:r>
+              <w:rPr>
+                <w:lang w:val="en-CH"/>
+              </w:rPr>
+              <w:t>aus</w:t>
+            </w:r>
+            <w:proofErr w:type="spellEnd"/>
+            <w:r>
+              <w:rPr>
+                <w:lang w:val="en-CH"/>
+              </w:rPr>
+              <w:t xml:space="preserve"> MongoDB </w:t>
+            </w:r>
+            <w:proofErr w:type="spellStart"/>
+            <w:r>
+              <w:rPr>
+                <w:lang w:val="en-CH"/>
+              </w:rPr>
+              <w:t>bezieht</w:t>
+            </w:r>
+            <w:proofErr w:type="spellEnd"/>
+            <w:r>
+              <w:rPr>
+                <w:lang w:val="en-CH"/>
+              </w:rPr>
+              <w:t>.</w:t>
+            </w:r>
+          </w:p>
         </w:tc>
       </w:tr>
       <w:tr>
@@ -11092,33 +11714,20 @@
     </w:tbl>
     <w:p>
       <w:pPr>
-        <w:pStyle w:val="Beschriftung"/>
-      </w:pPr>
-      <w:bookmarkStart w:id="27" w:name="_Toc71722664"/>
+        <w:pStyle w:val="Caption"/>
+      </w:pPr>
+      <w:bookmarkStart w:id="26" w:name="_Toc71722664"/>
       <w:r>
         <w:t xml:space="preserve">Tabelle </w:t>
       </w:r>
-      <w:r>
-        <w:fldChar w:fldCharType="begin"/>
-      </w:r>
-      <w:r>
-        <w:instrText xml:space="preserve"> SEQ Tabelle \* ARABIC </w:instrText>
-      </w:r>
-      <w:r>
-        <w:fldChar w:fldCharType="separate"/>
-      </w:r>
-      <w:r>
-        <w:rPr>
-          <w:noProof/>
-        </w:rPr>
-        <w:t>9</w:t>
-      </w:r>
-      <w:r>
-        <w:rPr>
-          <w:noProof/>
-        </w:rPr>
-        <w:fldChar w:fldCharType="end"/>
-      </w:r>
+      <w:fldSimple w:instr=" SEQ Tabelle \* ARABIC ">
+        <w:r>
+          <w:rPr>
+            <w:noProof/>
+          </w:rPr>
+          <w:t>9</w:t>
+        </w:r>
+      </w:fldSimple>
       <w:r>
         <w:t xml:space="preserve">: </w:t>
       </w:r>
@@ -11134,7 +11743,7 @@
       <w:r>
         <w:t>2021</w:t>
       </w:r>
-      <w:bookmarkEnd w:id="27"/>
+      <w:bookmarkEnd w:id="26"/>
     </w:p>
     <w:p>
       <w:r>
@@ -11143,9 +11752,9 @@
     </w:p>
     <w:p>
       <w:pPr>
-        <w:pStyle w:val="berschrift3"/>
-      </w:pPr>
-      <w:bookmarkStart w:id="28" w:name="_Toc71722352"/>
+        <w:pStyle w:val="Heading3"/>
+      </w:pPr>
+      <w:bookmarkStart w:id="27" w:name="_Toc71722352"/>
       <w:r>
         <w:lastRenderedPageBreak/>
         <w:t xml:space="preserve">Tagesprotokoll vom </w:t>
@@ -11159,12 +11768,12 @@
       <w:r>
         <w:t>2021</w:t>
       </w:r>
-      <w:bookmarkEnd w:id="28"/>
+      <w:bookmarkEnd w:id="27"/>
     </w:p>
     <w:p/>
     <w:tbl>
       <w:tblPr>
-        <w:tblStyle w:val="Tabellenraster"/>
+        <w:tblStyle w:val="TableGrid"/>
         <w:tblW w:w="5000" w:type="pct"/>
         <w:tblBorders>
           <w:top w:val="none" w:sz="0" w:space="0" w:color="auto"/>
@@ -11792,33 +12401,20 @@
     </w:tbl>
     <w:p>
       <w:pPr>
-        <w:pStyle w:val="Beschriftung"/>
-      </w:pPr>
-      <w:bookmarkStart w:id="29" w:name="_Toc71722665"/>
+        <w:pStyle w:val="Caption"/>
+      </w:pPr>
+      <w:bookmarkStart w:id="28" w:name="_Toc71722665"/>
       <w:r>
         <w:t xml:space="preserve">Tabelle </w:t>
       </w:r>
-      <w:r>
-        <w:fldChar w:fldCharType="begin"/>
-      </w:r>
-      <w:r>
-        <w:instrText xml:space="preserve"> SEQ Tabelle \* ARABIC </w:instrText>
-      </w:r>
-      <w:r>
-        <w:fldChar w:fldCharType="separate"/>
-      </w:r>
-      <w:r>
-        <w:rPr>
-          <w:noProof/>
-        </w:rPr>
-        <w:t>11</w:t>
-      </w:r>
-      <w:r>
-        <w:rPr>
-          <w:noProof/>
-        </w:rPr>
-        <w:fldChar w:fldCharType="end"/>
-      </w:r>
+      <w:fldSimple w:instr=" SEQ Tabelle \* ARABIC ">
+        <w:r>
+          <w:rPr>
+            <w:noProof/>
+          </w:rPr>
+          <w:t>11</w:t>
+        </w:r>
+      </w:fldSimple>
       <w:r>
         <w:t xml:space="preserve">: </w:t>
       </w:r>
@@ -11834,7 +12430,7 @@
       <w:r>
         <w:t>2021</w:t>
       </w:r>
-      <w:bookmarkEnd w:id="29"/>
+      <w:bookmarkEnd w:id="28"/>
     </w:p>
     <w:p>
       <w:r>
@@ -11843,9 +12439,9 @@
     </w:p>
     <w:p>
       <w:pPr>
-        <w:pStyle w:val="berschrift3"/>
-      </w:pPr>
-      <w:bookmarkStart w:id="30" w:name="_Toc71722353"/>
+        <w:pStyle w:val="Heading3"/>
+      </w:pPr>
+      <w:bookmarkStart w:id="29" w:name="_Toc71722353"/>
       <w:r>
         <w:lastRenderedPageBreak/>
         <w:t xml:space="preserve">Tagesprotokoll vom </w:t>
@@ -11859,12 +12455,12 @@
       <w:r>
         <w:t>2021</w:t>
       </w:r>
-      <w:bookmarkEnd w:id="30"/>
+      <w:bookmarkEnd w:id="29"/>
     </w:p>
     <w:p/>
     <w:tbl>
       <w:tblPr>
-        <w:tblStyle w:val="Tabellenraster"/>
+        <w:tblStyle w:val="TableGrid"/>
         <w:tblW w:w="5000" w:type="pct"/>
         <w:tblBorders>
           <w:top w:val="none" w:sz="0" w:space="0" w:color="auto"/>
@@ -12492,33 +13088,20 @@
     </w:tbl>
     <w:p>
       <w:pPr>
-        <w:pStyle w:val="Beschriftung"/>
-      </w:pPr>
-      <w:bookmarkStart w:id="31" w:name="_Toc71722666"/>
+        <w:pStyle w:val="Caption"/>
+      </w:pPr>
+      <w:bookmarkStart w:id="30" w:name="_Toc71722666"/>
       <w:r>
         <w:t xml:space="preserve">Tabelle </w:t>
       </w:r>
-      <w:r>
-        <w:fldChar w:fldCharType="begin"/>
-      </w:r>
-      <w:r>
-        <w:instrText xml:space="preserve"> SEQ Tabelle \* ARABIC </w:instrText>
-      </w:r>
-      <w:r>
-        <w:fldChar w:fldCharType="separate"/>
-      </w:r>
-      <w:r>
-        <w:rPr>
-          <w:noProof/>
-        </w:rPr>
-        <w:t>12</w:t>
-      </w:r>
-      <w:r>
-        <w:rPr>
-          <w:noProof/>
-        </w:rPr>
-        <w:fldChar w:fldCharType="end"/>
-      </w:r>
+      <w:fldSimple w:instr=" SEQ Tabelle \* ARABIC ">
+        <w:r>
+          <w:rPr>
+            <w:noProof/>
+          </w:rPr>
+          <w:t>12</w:t>
+        </w:r>
+      </w:fldSimple>
       <w:r>
         <w:t xml:space="preserve">: </w:t>
       </w:r>
@@ -12534,7 +13117,7 @@
       <w:r>
         <w:t>2021</w:t>
       </w:r>
-      <w:bookmarkEnd w:id="31"/>
+      <w:bookmarkEnd w:id="30"/>
     </w:p>
     <w:p>
       <w:r>
@@ -12543,9 +13126,9 @@
     </w:p>
     <w:p>
       <w:pPr>
-        <w:pStyle w:val="berschrift3"/>
-      </w:pPr>
-      <w:bookmarkStart w:id="32" w:name="_Toc71722354"/>
+        <w:pStyle w:val="Heading3"/>
+      </w:pPr>
+      <w:bookmarkStart w:id="31" w:name="_Toc71722354"/>
       <w:r>
         <w:lastRenderedPageBreak/>
         <w:t>Tagesprotokoll vom 2</w:t>
@@ -12556,11 +13139,11 @@
       <w:r>
         <w:t>.5.2021</w:t>
       </w:r>
-      <w:bookmarkEnd w:id="32"/>
-    </w:p>
-    <w:p>
-      <w:pPr>
-        <w:pStyle w:val="berschrift3"/>
+      <w:bookmarkEnd w:id="31"/>
+    </w:p>
+    <w:p>
+      <w:pPr>
+        <w:pStyle w:val="Heading3"/>
         <w:numPr>
           <w:ilvl w:val="0"/>
           <w:numId w:val="0"/>
@@ -12569,7 +13152,7 @@
     </w:p>
     <w:tbl>
       <w:tblPr>
-        <w:tblStyle w:val="Tabellenraster"/>
+        <w:tblStyle w:val="TableGrid"/>
         <w:tblW w:w="5000" w:type="pct"/>
         <w:tblBorders>
           <w:top w:val="none" w:sz="0" w:space="0" w:color="auto"/>
@@ -13197,33 +13780,20 @@
     </w:tbl>
     <w:p>
       <w:pPr>
-        <w:pStyle w:val="Beschriftung"/>
-      </w:pPr>
-      <w:bookmarkStart w:id="33" w:name="_Toc71722667"/>
+        <w:pStyle w:val="Caption"/>
+      </w:pPr>
+      <w:bookmarkStart w:id="32" w:name="_Toc71722667"/>
       <w:r>
         <w:t xml:space="preserve">Tabelle </w:t>
       </w:r>
-      <w:r>
-        <w:fldChar w:fldCharType="begin"/>
-      </w:r>
-      <w:r>
-        <w:instrText xml:space="preserve"> SEQ Tabelle \* ARABIC </w:instrText>
-      </w:r>
-      <w:r>
-        <w:fldChar w:fldCharType="separate"/>
-      </w:r>
-      <w:r>
-        <w:rPr>
-          <w:noProof/>
-        </w:rPr>
-        <w:t>12</w:t>
-      </w:r>
-      <w:r>
-        <w:rPr>
-          <w:noProof/>
-        </w:rPr>
-        <w:fldChar w:fldCharType="end"/>
-      </w:r>
+      <w:fldSimple w:instr=" SEQ Tabelle \* ARABIC ">
+        <w:r>
+          <w:rPr>
+            <w:noProof/>
+          </w:rPr>
+          <w:t>12</w:t>
+        </w:r>
+      </w:fldSimple>
       <w:r>
         <w:t xml:space="preserve">: </w:t>
       </w:r>
@@ -13242,7 +13812,7 @@
       <w:r>
         <w:t>2021</w:t>
       </w:r>
-      <w:bookmarkEnd w:id="33"/>
+      <w:bookmarkEnd w:id="32"/>
     </w:p>
     <w:p>
       <w:pPr>
@@ -13259,9 +13829,9 @@
     </w:p>
     <w:p>
       <w:pPr>
-        <w:pStyle w:val="berschrift3"/>
-      </w:pPr>
-      <w:bookmarkStart w:id="34" w:name="_Toc71722355"/>
+        <w:pStyle w:val="Heading3"/>
+      </w:pPr>
+      <w:bookmarkStart w:id="33" w:name="_Toc71722355"/>
       <w:r>
         <w:lastRenderedPageBreak/>
         <w:t>Tagesprotokoll vom 2</w:t>
@@ -13272,11 +13842,11 @@
       <w:r>
         <w:t>.5.2021</w:t>
       </w:r>
-      <w:bookmarkEnd w:id="34"/>
-    </w:p>
-    <w:p>
-      <w:pPr>
-        <w:pStyle w:val="berschrift3"/>
+      <w:bookmarkEnd w:id="33"/>
+    </w:p>
+    <w:p>
+      <w:pPr>
+        <w:pStyle w:val="Heading3"/>
         <w:numPr>
           <w:ilvl w:val="0"/>
           <w:numId w:val="0"/>
@@ -13285,7 +13855,7 @@
     </w:p>
     <w:tbl>
       <w:tblPr>
-        <w:tblStyle w:val="Tabellenraster"/>
+        <w:tblStyle w:val="TableGrid"/>
         <w:tblW w:w="5000" w:type="pct"/>
         <w:tblBorders>
           <w:top w:val="none" w:sz="0" w:space="0" w:color="auto"/>
@@ -13913,33 +14483,20 @@
     </w:tbl>
     <w:p>
       <w:pPr>
-        <w:pStyle w:val="Beschriftung"/>
-      </w:pPr>
-      <w:bookmarkStart w:id="35" w:name="_Toc71722668"/>
+        <w:pStyle w:val="Caption"/>
+      </w:pPr>
+      <w:bookmarkStart w:id="34" w:name="_Toc71722668"/>
       <w:r>
         <w:t xml:space="preserve">Tabelle </w:t>
       </w:r>
-      <w:r>
-        <w:fldChar w:fldCharType="begin"/>
-      </w:r>
-      <w:r>
-        <w:instrText xml:space="preserve"> SEQ Tabelle \* ARABIC </w:instrText>
-      </w:r>
-      <w:r>
-        <w:fldChar w:fldCharType="separate"/>
-      </w:r>
-      <w:r>
-        <w:rPr>
-          <w:noProof/>
-        </w:rPr>
-        <w:t>12</w:t>
-      </w:r>
-      <w:r>
-        <w:rPr>
-          <w:noProof/>
-        </w:rPr>
-        <w:fldChar w:fldCharType="end"/>
-      </w:r>
+      <w:fldSimple w:instr=" SEQ Tabelle \* ARABIC ">
+        <w:r>
+          <w:rPr>
+            <w:noProof/>
+          </w:rPr>
+          <w:t>12</w:t>
+        </w:r>
+      </w:fldSimple>
       <w:r>
         <w:t xml:space="preserve">: </w:t>
       </w:r>
@@ -13955,7 +14512,7 @@
       <w:r>
         <w:t>2021</w:t>
       </w:r>
-      <w:bookmarkEnd w:id="35"/>
+      <w:bookmarkEnd w:id="34"/>
     </w:p>
     <w:p>
       <w:pPr>
@@ -13973,27 +14530,27 @@
     <w:p/>
     <w:p>
       <w:pPr>
-        <w:pStyle w:val="berschrift1"/>
-      </w:pPr>
-      <w:bookmarkStart w:id="36" w:name="_Toc71722356"/>
+        <w:pStyle w:val="Heading1"/>
+      </w:pPr>
+      <w:bookmarkStart w:id="35" w:name="_Toc71722356"/>
       <w:r>
         <w:t>Projekt</w:t>
       </w:r>
       <w:r>
         <w:t>-Dokumentation</w:t>
       </w:r>
+      <w:bookmarkEnd w:id="35"/>
+    </w:p>
+    <w:p/>
+    <w:p>
+      <w:pPr>
+        <w:pStyle w:val="Heading2"/>
+      </w:pPr>
+      <w:bookmarkStart w:id="36" w:name="_Toc71722357"/>
+      <w:r>
+        <w:t>Kurzfassung</w:t>
+      </w:r>
       <w:bookmarkEnd w:id="36"/>
-    </w:p>
-    <w:p/>
-    <w:p>
-      <w:pPr>
-        <w:pStyle w:val="berschrift2"/>
-      </w:pPr>
-      <w:bookmarkStart w:id="37" w:name="_Toc71722357"/>
-      <w:r>
-        <w:t>Kurzfassung</w:t>
-      </w:r>
-      <w:bookmarkEnd w:id="37"/>
     </w:p>
     <w:p>
       <w:pPr>
@@ -14217,14 +14774,14 @@
     </w:p>
     <w:p>
       <w:pPr>
-        <w:pStyle w:val="berschrift2"/>
-      </w:pPr>
-      <w:bookmarkStart w:id="38" w:name="_Toc71722358"/>
+        <w:pStyle w:val="Heading2"/>
+      </w:pPr>
+      <w:bookmarkStart w:id="37" w:name="_Toc71722358"/>
       <w:r>
         <w:lastRenderedPageBreak/>
         <w:t>Informieren</w:t>
       </w:r>
-      <w:bookmarkEnd w:id="38"/>
+      <w:bookmarkEnd w:id="37"/>
     </w:p>
     <w:p/>
     <w:p>
@@ -14248,7 +14805,7 @@
     </w:p>
     <w:p>
       <w:pPr>
-        <w:pStyle w:val="Listenabsatz"/>
+        <w:pStyle w:val="ListParagraph"/>
         <w:numPr>
           <w:ilvl w:val="0"/>
           <w:numId w:val="27"/>
@@ -14290,7 +14847,7 @@
     </w:p>
     <w:p>
       <w:pPr>
-        <w:pStyle w:val="Listenabsatz"/>
+        <w:pStyle w:val="ListParagraph"/>
         <w:numPr>
           <w:ilvl w:val="0"/>
           <w:numId w:val="27"/>
@@ -14321,7 +14878,7 @@
     </w:p>
     <w:p>
       <w:pPr>
-        <w:pStyle w:val="Listenabsatz"/>
+        <w:pStyle w:val="ListParagraph"/>
         <w:numPr>
           <w:ilvl w:val="0"/>
           <w:numId w:val="27"/>
@@ -14376,7 +14933,7 @@
     </w:p>
     <w:p>
       <w:pPr>
-        <w:pStyle w:val="Listenabsatz"/>
+        <w:pStyle w:val="ListParagraph"/>
         <w:numPr>
           <w:ilvl w:val="0"/>
           <w:numId w:val="27"/>
@@ -14416,7 +14973,7 @@
     </w:p>
     <w:p>
       <w:pPr>
-        <w:pStyle w:val="Listenabsatz"/>
+        <w:pStyle w:val="ListParagraph"/>
         <w:numPr>
           <w:ilvl w:val="0"/>
           <w:numId w:val="27"/>
@@ -14428,7 +14985,7 @@
     </w:p>
     <w:p>
       <w:pPr>
-        <w:pStyle w:val="Listenabsatz"/>
+        <w:pStyle w:val="ListParagraph"/>
         <w:numPr>
           <w:ilvl w:val="0"/>
           <w:numId w:val="27"/>
@@ -15242,15 +15799,7 @@
     </w:p>
     <w:p>
       <w:r>
-        <w:t xml:space="preserve">Und </w:t>
-      </w:r>
-      <w:proofErr w:type="gramStart"/>
-      <w:r>
-        <w:t>das</w:t>
-      </w:r>
-      <w:proofErr w:type="gramEnd"/>
-      <w:r>
-        <w:t xml:space="preserve"> die korrigierte Gesamtsaldo auf die </w:t>
+        <w:t xml:space="preserve">Und das die korrigierte Gesamtsaldo auf die </w:t>
       </w:r>
       <w:r>
         <w:t>Künftige</w:t>
@@ -15383,7 +15932,7 @@
     </w:p>
     <w:p>
       <w:pPr>
-        <w:pStyle w:val="Listenabsatz"/>
+        <w:pStyle w:val="ListParagraph"/>
         <w:numPr>
           <w:ilvl w:val="0"/>
           <w:numId w:val="27"/>
@@ -15407,7 +15956,7 @@
     </w:p>
     <w:p>
       <w:pPr>
-        <w:pStyle w:val="Listenabsatz"/>
+        <w:pStyle w:val="ListParagraph"/>
         <w:numPr>
           <w:ilvl w:val="0"/>
           <w:numId w:val="27"/>
@@ -15430,7 +15979,7 @@
     </w:p>
     <w:p>
       <w:pPr>
-        <w:pStyle w:val="Listenabsatz"/>
+        <w:pStyle w:val="ListParagraph"/>
         <w:numPr>
           <w:ilvl w:val="0"/>
           <w:numId w:val="27"/>
@@ -15459,7 +16008,7 @@
     </w:p>
     <w:p>
       <w:pPr>
-        <w:pStyle w:val="Listenabsatz"/>
+        <w:pStyle w:val="ListParagraph"/>
         <w:numPr>
           <w:ilvl w:val="0"/>
           <w:numId w:val="27"/>
@@ -15482,7 +16031,7 @@
     </w:p>
     <w:p>
       <w:pPr>
-        <w:pStyle w:val="Listenabsatz"/>
+        <w:pStyle w:val="ListParagraph"/>
         <w:numPr>
           <w:ilvl w:val="0"/>
           <w:numId w:val="27"/>
@@ -15513,7 +16062,7 @@
     </w:p>
     <w:p>
       <w:pPr>
-        <w:pStyle w:val="Listenabsatz"/>
+        <w:pStyle w:val="ListParagraph"/>
         <w:numPr>
           <w:ilvl w:val="0"/>
           <w:numId w:val="27"/>
@@ -15554,7 +16103,7 @@
     </w:p>
     <w:p>
       <w:pPr>
-        <w:pStyle w:val="Listenabsatz"/>
+        <w:pStyle w:val="ListParagraph"/>
         <w:numPr>
           <w:ilvl w:val="0"/>
           <w:numId w:val="27"/>
@@ -15569,7 +16118,7 @@
     </w:p>
     <w:p>
       <w:pPr>
-        <w:pStyle w:val="Listenabsatz"/>
+        <w:pStyle w:val="ListParagraph"/>
         <w:numPr>
           <w:ilvl w:val="0"/>
           <w:numId w:val="27"/>
@@ -15581,7 +16130,7 @@
     </w:p>
     <w:p>
       <w:pPr>
-        <w:pStyle w:val="Listenabsatz"/>
+        <w:pStyle w:val="ListParagraph"/>
         <w:numPr>
           <w:ilvl w:val="0"/>
           <w:numId w:val="27"/>
@@ -15682,7 +16231,7 @@
     </w:p>
     <w:p>
       <w:pPr>
-        <w:pStyle w:val="Listenabsatz"/>
+        <w:pStyle w:val="ListParagraph"/>
         <w:numPr>
           <w:ilvl w:val="0"/>
           <w:numId w:val="27"/>
@@ -15705,7 +16254,7 @@
     </w:p>
     <w:p>
       <w:pPr>
-        <w:pStyle w:val="Listenabsatz"/>
+        <w:pStyle w:val="ListParagraph"/>
         <w:numPr>
           <w:ilvl w:val="0"/>
           <w:numId w:val="27"/>
@@ -15717,7 +16266,7 @@
     </w:p>
     <w:p>
       <w:pPr>
-        <w:pStyle w:val="Listenabsatz"/>
+        <w:pStyle w:val="ListParagraph"/>
         <w:numPr>
           <w:ilvl w:val="0"/>
           <w:numId w:val="27"/>
@@ -15735,7 +16284,7 @@
     </w:p>
     <w:p>
       <w:pPr>
-        <w:pStyle w:val="Listenabsatz"/>
+        <w:pStyle w:val="ListParagraph"/>
         <w:numPr>
           <w:ilvl w:val="0"/>
           <w:numId w:val="27"/>
@@ -15747,7 +16296,7 @@
     </w:p>
     <w:p>
       <w:pPr>
-        <w:pStyle w:val="Listenabsatz"/>
+        <w:pStyle w:val="ListParagraph"/>
         <w:numPr>
           <w:ilvl w:val="0"/>
           <w:numId w:val="27"/>
@@ -15759,7 +16308,7 @@
     </w:p>
     <w:p>
       <w:pPr>
-        <w:pStyle w:val="Listenabsatz"/>
+        <w:pStyle w:val="ListParagraph"/>
         <w:numPr>
           <w:ilvl w:val="0"/>
           <w:numId w:val="27"/>
@@ -15771,7 +16320,7 @@
     </w:p>
     <w:p>
       <w:pPr>
-        <w:pStyle w:val="Listenabsatz"/>
+        <w:pStyle w:val="ListParagraph"/>
         <w:numPr>
           <w:ilvl w:val="0"/>
           <w:numId w:val="27"/>
@@ -15789,7 +16338,7 @@
     </w:p>
     <w:p>
       <w:pPr>
-        <w:pStyle w:val="Listenabsatz"/>
+        <w:pStyle w:val="ListParagraph"/>
         <w:numPr>
           <w:ilvl w:val="0"/>
           <w:numId w:val="27"/>
@@ -15807,7 +16356,7 @@
     </w:p>
     <w:p>
       <w:pPr>
-        <w:pStyle w:val="Listenabsatz"/>
+        <w:pStyle w:val="ListParagraph"/>
         <w:numPr>
           <w:ilvl w:val="0"/>
           <w:numId w:val="27"/>
@@ -15819,7 +16368,7 @@
     </w:p>
     <w:p>
       <w:pPr>
-        <w:pStyle w:val="Listenabsatz"/>
+        <w:pStyle w:val="ListParagraph"/>
         <w:numPr>
           <w:ilvl w:val="0"/>
           <w:numId w:val="27"/>
@@ -15831,22 +16380,17 @@
     </w:p>
     <w:p>
       <w:pPr>
-        <w:pStyle w:val="Listenabsatz"/>
+        <w:pStyle w:val="ListParagraph"/>
         <w:numPr>
           <w:ilvl w:val="0"/>
           <w:numId w:val="27"/>
         </w:numPr>
       </w:pPr>
-      <w:proofErr w:type="gramStart"/>
       <w:r>
         <w:t>Abwesend?</w:t>
       </w:r>
       <w:r>
-        <w:t>,</w:t>
-      </w:r>
-      <w:proofErr w:type="gramEnd"/>
-      <w:r>
-        <w:t xml:space="preserve"> kann die Pflichtzeit auf 0 setzen</w:t>
+        <w:t>, kann die Pflichtzeit auf 0 setzen</w:t>
       </w:r>
       <w:r>
         <w:t xml:space="preserve"> in der </w:t>
@@ -15866,7 +16410,7 @@
     </w:p>
     <w:p>
       <w:pPr>
-        <w:pStyle w:val="Listenabsatz"/>
+        <w:pStyle w:val="ListParagraph"/>
         <w:numPr>
           <w:ilvl w:val="0"/>
           <w:numId w:val="27"/>
@@ -15896,7 +16440,7 @@
     </w:p>
     <w:p>
       <w:pPr>
-        <w:pStyle w:val="Listenabsatz"/>
+        <w:pStyle w:val="ListParagraph"/>
         <w:numPr>
           <w:ilvl w:val="0"/>
           <w:numId w:val="27"/>
@@ -15927,24 +16471,19 @@
     </w:p>
     <w:p>
       <w:pPr>
-        <w:pStyle w:val="Listenabsatz"/>
+        <w:pStyle w:val="ListParagraph"/>
         <w:numPr>
           <w:ilvl w:val="0"/>
           <w:numId w:val="27"/>
         </w:numPr>
       </w:pPr>
-      <w:proofErr w:type="gramStart"/>
-      <w:r>
-        <w:t>Abwesend?,</w:t>
-      </w:r>
-      <w:proofErr w:type="gramEnd"/>
-      <w:r>
-        <w:t xml:space="preserve"> Vormittags und Nachmittags haben folgende Optionen</w:t>
-      </w:r>
-    </w:p>
-    <w:p>
-      <w:pPr>
-        <w:pStyle w:val="Listenabsatz"/>
+      <w:r>
+        <w:t>Abwesend?, Vormittags und Nachmittags haben folgende Optionen</w:t>
+      </w:r>
+    </w:p>
+    <w:p>
+      <w:pPr>
+        <w:pStyle w:val="ListParagraph"/>
         <w:numPr>
           <w:ilvl w:val="1"/>
           <w:numId w:val="27"/>
@@ -15965,7 +16504,7 @@
     </w:p>
     <w:p>
       <w:pPr>
-        <w:pStyle w:val="Listenabsatz"/>
+        <w:pStyle w:val="ListParagraph"/>
         <w:numPr>
           <w:ilvl w:val="1"/>
           <w:numId w:val="27"/>
@@ -15980,7 +16519,7 @@
     </w:p>
     <w:p>
       <w:pPr>
-        <w:pStyle w:val="Listenabsatz"/>
+        <w:pStyle w:val="ListParagraph"/>
         <w:numPr>
           <w:ilvl w:val="1"/>
           <w:numId w:val="27"/>
@@ -15992,7 +16531,7 @@
     </w:p>
     <w:p>
       <w:pPr>
-        <w:pStyle w:val="Listenabsatz"/>
+        <w:pStyle w:val="ListParagraph"/>
         <w:numPr>
           <w:ilvl w:val="1"/>
           <w:numId w:val="27"/>
@@ -16007,7 +16546,7 @@
     </w:p>
     <w:p>
       <w:pPr>
-        <w:pStyle w:val="Listenabsatz"/>
+        <w:pStyle w:val="ListParagraph"/>
         <w:numPr>
           <w:ilvl w:val="1"/>
           <w:numId w:val="27"/>
@@ -16019,7 +16558,7 @@
     </w:p>
     <w:p>
       <w:pPr>
-        <w:pStyle w:val="Listenabsatz"/>
+        <w:pStyle w:val="ListParagraph"/>
         <w:numPr>
           <w:ilvl w:val="1"/>
           <w:numId w:val="27"/>
@@ -16031,7 +16570,7 @@
     </w:p>
     <w:p>
       <w:pPr>
-        <w:pStyle w:val="Listenabsatz"/>
+        <w:pStyle w:val="ListParagraph"/>
         <w:numPr>
           <w:ilvl w:val="1"/>
           <w:numId w:val="27"/>
@@ -16046,7 +16585,7 @@
     </w:p>
     <w:p>
       <w:pPr>
-        <w:pStyle w:val="Listenabsatz"/>
+        <w:pStyle w:val="ListParagraph"/>
         <w:numPr>
           <w:ilvl w:val="1"/>
           <w:numId w:val="27"/>
@@ -16061,7 +16600,7 @@
     </w:p>
     <w:p>
       <w:pPr>
-        <w:pStyle w:val="Listenabsatz"/>
+        <w:pStyle w:val="ListParagraph"/>
         <w:numPr>
           <w:ilvl w:val="1"/>
           <w:numId w:val="27"/>
@@ -16076,7 +16615,7 @@
     </w:p>
     <w:p>
       <w:pPr>
-        <w:pStyle w:val="Listenabsatz"/>
+        <w:pStyle w:val="ListParagraph"/>
         <w:numPr>
           <w:ilvl w:val="1"/>
           <w:numId w:val="27"/>
@@ -16088,7 +16627,7 @@
     </w:p>
     <w:p>
       <w:pPr>
-        <w:pStyle w:val="Listenabsatz"/>
+        <w:pStyle w:val="ListParagraph"/>
         <w:numPr>
           <w:ilvl w:val="1"/>
           <w:numId w:val="27"/>
@@ -16103,7 +16642,7 @@
     </w:p>
     <w:p>
       <w:pPr>
-        <w:pStyle w:val="Listenabsatz"/>
+        <w:pStyle w:val="ListParagraph"/>
         <w:numPr>
           <w:ilvl w:val="1"/>
           <w:numId w:val="27"/>
@@ -16118,7 +16657,7 @@
     </w:p>
     <w:p>
       <w:pPr>
-        <w:pStyle w:val="Listenabsatz"/>
+        <w:pStyle w:val="ListParagraph"/>
         <w:numPr>
           <w:ilvl w:val="1"/>
           <w:numId w:val="27"/>
@@ -16133,7 +16672,7 @@
     </w:p>
     <w:p>
       <w:pPr>
-        <w:pStyle w:val="Listenabsatz"/>
+        <w:pStyle w:val="ListParagraph"/>
         <w:numPr>
           <w:ilvl w:val="1"/>
           <w:numId w:val="27"/>
@@ -16148,7 +16687,7 @@
     </w:p>
     <w:p>
       <w:pPr>
-        <w:pStyle w:val="Listenabsatz"/>
+        <w:pStyle w:val="ListParagraph"/>
         <w:numPr>
           <w:ilvl w:val="1"/>
           <w:numId w:val="27"/>
@@ -16160,7 +16699,7 @@
     </w:p>
     <w:p>
       <w:pPr>
-        <w:pStyle w:val="Listenabsatz"/>
+        <w:pStyle w:val="ListParagraph"/>
         <w:numPr>
           <w:ilvl w:val="1"/>
           <w:numId w:val="27"/>
@@ -16175,7 +16714,7 @@
     </w:p>
     <w:p>
       <w:pPr>
-        <w:pStyle w:val="Listenabsatz"/>
+        <w:pStyle w:val="ListParagraph"/>
         <w:numPr>
           <w:ilvl w:val="0"/>
           <w:numId w:val="27"/>
@@ -16187,7 +16726,7 @@
     </w:p>
     <w:p>
       <w:pPr>
-        <w:pStyle w:val="Listenabsatz"/>
+        <w:pStyle w:val="ListParagraph"/>
         <w:numPr>
           <w:ilvl w:val="0"/>
           <w:numId w:val="27"/>
@@ -16199,7 +16738,7 @@
     </w:p>
     <w:p>
       <w:pPr>
-        <w:pStyle w:val="Listenabsatz"/>
+        <w:pStyle w:val="ListParagraph"/>
         <w:numPr>
           <w:ilvl w:val="0"/>
           <w:numId w:val="27"/>
@@ -16211,7 +16750,7 @@
     </w:p>
     <w:p>
       <w:pPr>
-        <w:pStyle w:val="Listenabsatz"/>
+        <w:pStyle w:val="ListParagraph"/>
         <w:numPr>
           <w:ilvl w:val="0"/>
           <w:numId w:val="27"/>
@@ -16239,10 +16778,10 @@
           <w:noProof/>
         </w:rPr>
         <w:drawing>
-          <wp:inline distT="0" distB="0" distL="0" distR="0" wp14:anchorId="48F0549C" wp14:editId="6CA80DD3">
-            <wp:extent cx="5760720" cy="4431030"/>
-            <wp:effectExtent l="0" t="0" r="0" b="7620"/>
-            <wp:docPr id="4" name="Picture 4"/>
+          <wp:inline distT="0" distB="0" distL="0" distR="0" wp14:anchorId="2DAC6B9F" wp14:editId="54BFD8A9">
+            <wp:extent cx="5760720" cy="4438015"/>
+            <wp:effectExtent l="0" t="0" r="0" b="635"/>
+            <wp:docPr id="5" name="Picture 5"/>
             <wp:cNvGraphicFramePr>
               <a:graphicFrameLocks xmlns:a="http://schemas.openxmlformats.org/drawingml/2006/main" noChangeAspect="1"/>
             </wp:cNvGraphicFramePr>
@@ -16250,7 +16789,7 @@
               <a:graphicData uri="http://schemas.openxmlformats.org/drawingml/2006/picture">
                 <pic:pic xmlns:pic="http://schemas.openxmlformats.org/drawingml/2006/picture">
                   <pic:nvPicPr>
-                    <pic:cNvPr id="0" name="Picture 3"/>
+                    <pic:cNvPr id="0" name="Picture 1"/>
                     <pic:cNvPicPr>
                       <a:picLocks noChangeAspect="1" noChangeArrowheads="1"/>
                     </pic:cNvPicPr>
@@ -16271,7 +16810,7 @@
                   <pic:spPr bwMode="auto">
                     <a:xfrm>
                       <a:off x="0" y="0"/>
-                      <a:ext cx="5760720" cy="4431030"/>
+                      <a:ext cx="5760720" cy="4438015"/>
                     </a:xfrm>
                     <a:prstGeom prst="rect">
                       <a:avLst/>
@@ -16301,7 +16840,7 @@
     </w:p>
     <w:p>
       <w:pPr>
-        <w:pStyle w:val="Listenabsatz"/>
+        <w:pStyle w:val="ListParagraph"/>
         <w:numPr>
           <w:ilvl w:val="0"/>
           <w:numId w:val="27"/>
@@ -16326,82 +16865,223 @@
     </w:p>
     <w:p>
       <w:pPr>
-        <w:spacing w:after="0" w:line="240" w:lineRule="auto"/>
-      </w:pPr>
-    </w:p>
-    <w:p>
-      <w:pPr>
-        <w:pStyle w:val="berschrift2"/>
-      </w:pPr>
-      <w:bookmarkStart w:id="39" w:name="_Toc71722359"/>
-      <w:r>
-        <w:t>Planen</w:t>
-      </w:r>
-      <w:bookmarkEnd w:id="39"/>
-    </w:p>
-    <w:p/>
-    <w:p>
-      <w:r>
-        <w:t xml:space="preserve">Tätigkeiten </w:t>
-      </w:r>
-      <w:r>
-        <w:t>festlegen</w:t>
-      </w:r>
-      <w:r>
-        <w:t xml:space="preserve"> für den Zeitplan</w:t>
-      </w:r>
-    </w:p>
-    <w:p/>
-    <w:p>
-      <w:r>
-        <w:t>Use Cases</w:t>
-      </w:r>
-    </w:p>
-    <w:p>
-      <w:pPr>
-        <w:pStyle w:val="Listenabsatz"/>
+        <w:pStyle w:val="ListParagraph"/>
         <w:numPr>
           <w:ilvl w:val="0"/>
           <w:numId w:val="27"/>
         </w:numPr>
       </w:pPr>
       <w:r>
-        <w:t>Anmeldung</w:t>
-      </w:r>
-      <w:r>
-        <w:t>/</w:t>
-      </w:r>
-      <w:r>
-        <w:t>Abmeldung</w:t>
-      </w:r>
-    </w:p>
-    <w:p>
-      <w:pPr>
-        <w:pStyle w:val="Listenabsatz"/>
+        <w:rPr>
+          <w:lang w:val="en-CH"/>
+        </w:rPr>
+        <w:t xml:space="preserve">Die </w:t>
+      </w:r>
+      <w:proofErr w:type="spellStart"/>
+      <w:r>
+        <w:rPr>
+          <w:lang w:val="en-CH"/>
+        </w:rPr>
+        <w:t>Eingabefelder</w:t>
+      </w:r>
+      <w:proofErr w:type="spellEnd"/>
+      <w:r>
+        <w:rPr>
+          <w:lang w:val="en-CH"/>
+        </w:rPr>
+        <w:t xml:space="preserve"> </w:t>
+      </w:r>
+      <w:proofErr w:type="spellStart"/>
+      <w:r>
+        <w:rPr>
+          <w:lang w:val="en-CH"/>
+        </w:rPr>
+        <w:t>Mittagspause</w:t>
+      </w:r>
+      <w:proofErr w:type="spellEnd"/>
+      <w:r>
+        <w:rPr>
+          <w:lang w:val="en-CH"/>
+        </w:rPr>
+        <w:t xml:space="preserve"> und </w:t>
+      </w:r>
+      <w:proofErr w:type="spellStart"/>
+      <w:r>
+        <w:rPr>
+          <w:lang w:val="en-CH"/>
+        </w:rPr>
+        <w:t>angeordnete</w:t>
+      </w:r>
+      <w:proofErr w:type="spellEnd"/>
+      <w:r>
+        <w:rPr>
+          <w:lang w:val="en-CH"/>
+        </w:rPr>
+        <w:t xml:space="preserve"> </w:t>
+      </w:r>
+      <w:proofErr w:type="spellStart"/>
+      <w:r>
+        <w:rPr>
+          <w:lang w:val="en-CH"/>
+        </w:rPr>
+        <w:t>Überzeit</w:t>
+      </w:r>
+      <w:proofErr w:type="spellEnd"/>
+      <w:r>
+        <w:rPr>
+          <w:lang w:val="en-CH"/>
+        </w:rPr>
+        <w:t xml:space="preserve"> </w:t>
+      </w:r>
+      <w:proofErr w:type="spellStart"/>
+      <w:r>
+        <w:rPr>
+          <w:lang w:val="en-CH"/>
+        </w:rPr>
+        <w:t>wie</w:t>
+      </w:r>
+      <w:proofErr w:type="spellEnd"/>
+      <w:r>
+        <w:rPr>
+          <w:lang w:val="en-CH"/>
+        </w:rPr>
+        <w:t xml:space="preserve"> </w:t>
+      </w:r>
+      <w:proofErr w:type="spellStart"/>
+      <w:r>
+        <w:rPr>
+          <w:lang w:val="en-CH"/>
+        </w:rPr>
+        <w:t>im</w:t>
+      </w:r>
+      <w:proofErr w:type="spellEnd"/>
+      <w:r>
+        <w:rPr>
+          <w:lang w:val="en-CH"/>
+        </w:rPr>
+        <w:t xml:space="preserve"> </w:t>
+      </w:r>
+      <w:proofErr w:type="spellStart"/>
+      <w:r>
+        <w:rPr>
+          <w:lang w:val="en-CH"/>
+        </w:rPr>
+        <w:t>Sceenshot</w:t>
+      </w:r>
+      <w:proofErr w:type="spellEnd"/>
+      <w:r>
+        <w:rPr>
+          <w:lang w:val="en-CH"/>
+        </w:rPr>
+        <w:t xml:space="preserve"> </w:t>
+      </w:r>
+      <w:proofErr w:type="spellStart"/>
+      <w:r>
+        <w:rPr>
+          <w:lang w:val="en-CH"/>
+        </w:rPr>
+        <w:t>sind</w:t>
+      </w:r>
+      <w:proofErr w:type="spellEnd"/>
+      <w:r>
+        <w:rPr>
+          <w:lang w:val="en-CH"/>
+        </w:rPr>
+        <w:t xml:space="preserve"> </w:t>
+      </w:r>
+      <w:proofErr w:type="spellStart"/>
+      <w:r>
+        <w:rPr>
+          <w:lang w:val="en-CH"/>
+        </w:rPr>
+        <w:t>ausgeschlossen</w:t>
+      </w:r>
+      <w:proofErr w:type="spellEnd"/>
+      <w:r>
+        <w:rPr>
+          <w:lang w:val="en-CH"/>
+        </w:rPr>
+        <w:t>.</w:t>
+      </w:r>
+    </w:p>
+    <w:p>
+      <w:pPr>
+        <w:spacing w:after="0" w:line="240" w:lineRule="auto"/>
+      </w:pPr>
+    </w:p>
+    <w:p>
+      <w:pPr>
+        <w:pStyle w:val="Heading2"/>
+      </w:pPr>
+      <w:bookmarkStart w:id="38" w:name="_Toc71722359"/>
+      <w:r>
+        <w:t>Planen</w:t>
+      </w:r>
+      <w:bookmarkEnd w:id="38"/>
+    </w:p>
+    <w:p/>
+    <w:p>
+      <w:r>
+        <w:t xml:space="preserve">Tätigkeiten </w:t>
+      </w:r>
+      <w:r>
+        <w:t>festlegen</w:t>
+      </w:r>
+      <w:r>
+        <w:t xml:space="preserve"> für den Zeitplan</w:t>
+      </w:r>
+    </w:p>
+    <w:p/>
+    <w:p>
+      <w:r>
+        <w:t>Use Cases</w:t>
+      </w:r>
+    </w:p>
+    <w:p>
+      <w:pPr>
+        <w:pStyle w:val="ListParagraph"/>
         <w:numPr>
           <w:ilvl w:val="0"/>
           <w:numId w:val="27"/>
         </w:numPr>
       </w:pPr>
       <w:r>
-        <w:t>Zeiterfassung starten und beenden</w:t>
-      </w:r>
-    </w:p>
-    <w:p>
-      <w:pPr>
-        <w:pStyle w:val="Listenabsatz"/>
+        <w:t>Anmeldung</w:t>
+      </w:r>
+      <w:r>
+        <w:t>/</w:t>
+      </w:r>
+      <w:r>
+        <w:t>Abmeldung</w:t>
+      </w:r>
+    </w:p>
+    <w:p>
+      <w:pPr>
+        <w:pStyle w:val="ListParagraph"/>
         <w:numPr>
           <w:ilvl w:val="0"/>
           <w:numId w:val="27"/>
         </w:numPr>
       </w:pPr>
       <w:r>
+        <w:t>Zeiterfassung starten und beenden</w:t>
+      </w:r>
+    </w:p>
+    <w:p>
+      <w:pPr>
+        <w:pStyle w:val="ListParagraph"/>
+        <w:numPr>
+          <w:ilvl w:val="0"/>
+          <w:numId w:val="27"/>
+        </w:numPr>
+      </w:pPr>
+      <w:r>
         <w:t>Pflichtzeit anpassen</w:t>
       </w:r>
     </w:p>
     <w:p>
       <w:pPr>
-        <w:pStyle w:val="Listenabsatz"/>
+        <w:pStyle w:val="ListParagraph"/>
         <w:numPr>
           <w:ilvl w:val="0"/>
           <w:numId w:val="27"/>
@@ -16701,13 +17381,13 @@
     </w:p>
     <w:p>
       <w:pPr>
-        <w:pStyle w:val="berschrift3"/>
-      </w:pPr>
-      <w:bookmarkStart w:id="40" w:name="_Toc71722360"/>
+        <w:pStyle w:val="Heading3"/>
+      </w:pPr>
+      <w:bookmarkStart w:id="39" w:name="_Toc71722360"/>
       <w:r>
         <w:t>Testkonzept</w:t>
       </w:r>
-      <w:bookmarkEnd w:id="40"/>
+      <w:bookmarkEnd w:id="39"/>
     </w:p>
     <w:p>
       <w:r>
@@ -16911,13 +17591,13 @@
     <w:p/>
     <w:p>
       <w:pPr>
-        <w:pStyle w:val="berschrift2"/>
-      </w:pPr>
-      <w:bookmarkStart w:id="41" w:name="_Toc71722361"/>
+        <w:pStyle w:val="Heading2"/>
+      </w:pPr>
+      <w:bookmarkStart w:id="40" w:name="_Toc71722361"/>
       <w:r>
         <w:t>Entscheiden</w:t>
       </w:r>
-      <w:bookmarkEnd w:id="41"/>
+      <w:bookmarkEnd w:id="40"/>
     </w:p>
     <w:p/>
     <w:p>
@@ -17001,13 +17681,13 @@
     <w:p/>
     <w:p>
       <w:pPr>
-        <w:pStyle w:val="berschrift2"/>
-      </w:pPr>
-      <w:bookmarkStart w:id="42" w:name="_Toc71722362"/>
+        <w:pStyle w:val="Heading2"/>
+      </w:pPr>
+      <w:bookmarkStart w:id="41" w:name="_Toc71722362"/>
       <w:r>
         <w:t>Realisieren</w:t>
       </w:r>
-      <w:bookmarkEnd w:id="42"/>
+      <w:bookmarkEnd w:id="41"/>
     </w:p>
     <w:p>
       <w:proofErr w:type="spellStart"/>
@@ -17038,7 +17718,6 @@
           <w:lang w:val="fr-CH"/>
         </w:rPr>
       </w:pPr>
-      <w:proofErr w:type="gramStart"/>
       <w:r>
         <w:rPr>
           <w:lang w:val="fr-CH"/>
@@ -17049,73 +17728,53 @@
         <w:rPr>
           <w:lang w:val="fr-CH"/>
         </w:rPr>
-        <w:t>it</w:t>
-      </w:r>
-      <w:proofErr w:type="gramEnd"/>
-      <w:r>
+        <w:t>it clone https://gitlab.rafisa.org/l.gaechter/arbeitszeitserfassung_wohnen.git</w:t>
+      </w:r>
+    </w:p>
+    <w:p>
+      <w:r>
+        <w:t>Einrichten der Umgebungsvariablen</w:t>
+      </w:r>
+    </w:p>
+    <w:p>
+      <w:proofErr w:type="spellStart"/>
+      <w:r>
+        <w:t>cp</w:t>
+      </w:r>
+      <w:proofErr w:type="spellEnd"/>
+      <w:r>
+        <w:t xml:space="preserve"> .</w:t>
+      </w:r>
+      <w:proofErr w:type="spellStart"/>
+      <w:r>
+        <w:t>env.example</w:t>
+      </w:r>
+      <w:proofErr w:type="spellEnd"/>
+      <w:r>
+        <w:t xml:space="preserve"> .</w:t>
+      </w:r>
+      <w:proofErr w:type="spellStart"/>
+      <w:r>
+        <w:t>env</w:t>
+      </w:r>
+      <w:proofErr w:type="spellEnd"/>
+    </w:p>
+    <w:p>
+      <w:r>
+        <w:t>Installieren von Composer</w:t>
+      </w:r>
+    </w:p>
+    <w:p>
+      <w:pPr>
         <w:rPr>
           <w:lang w:val="fr-CH"/>
         </w:rPr>
-        <w:t xml:space="preserve"> clone https://gitlab.rafisa.org/l.gaechter/arbeitszeitserfassung_wohnen.git</w:t>
-      </w:r>
-    </w:p>
-    <w:p>
-      <w:r>
-        <w:t>Einrichten der Umgebungsvariablen</w:t>
-      </w:r>
-    </w:p>
-    <w:p>
-      <w:proofErr w:type="spellStart"/>
-      <w:proofErr w:type="gramStart"/>
-      <w:r>
-        <w:t>cp</w:t>
-      </w:r>
-      <w:proofErr w:type="spellEnd"/>
-      <w:r>
-        <w:t xml:space="preserve"> .</w:t>
-      </w:r>
-      <w:proofErr w:type="spellStart"/>
-      <w:r>
-        <w:t>env</w:t>
-      </w:r>
-      <w:proofErr w:type="gramEnd"/>
-      <w:r>
-        <w:t>.example</w:t>
-      </w:r>
-      <w:proofErr w:type="spellEnd"/>
-      <w:r>
-        <w:t xml:space="preserve"> .</w:t>
-      </w:r>
-      <w:proofErr w:type="spellStart"/>
-      <w:r>
-        <w:t>env</w:t>
-      </w:r>
-      <w:proofErr w:type="spellEnd"/>
-    </w:p>
-    <w:p>
-      <w:r>
-        <w:t>Installieren von Composer</w:t>
-      </w:r>
-    </w:p>
-    <w:p>
-      <w:pPr>
+      </w:pPr>
+      <w:r>
         <w:rPr>
           <w:lang w:val="fr-CH"/>
         </w:rPr>
-      </w:pPr>
-      <w:proofErr w:type="gramStart"/>
-      <w:r>
-        <w:rPr>
-          <w:lang w:val="fr-CH"/>
-        </w:rPr>
-        <w:t>chmod</w:t>
-      </w:r>
-      <w:proofErr w:type="gramEnd"/>
-      <w:r>
-        <w:rPr>
-          <w:lang w:val="fr-CH"/>
-        </w:rPr>
-        <w:t xml:space="preserve"> +x install_composer.sh</w:t>
+        <w:t>chmod +x install_composer.sh</w:t>
       </w:r>
     </w:p>
     <w:p>
@@ -17141,12 +17800,10 @@
         <w:t xml:space="preserve"> </w:t>
       </w:r>
       <w:proofErr w:type="spellStart"/>
-      <w:proofErr w:type="gramStart"/>
       <w:r>
         <w:t>composer.phar</w:t>
       </w:r>
       <w:proofErr w:type="spellEnd"/>
-      <w:proofErr w:type="gramEnd"/>
       <w:r>
         <w:t xml:space="preserve"> i</w:t>
       </w:r>
@@ -17264,12 +17921,10 @@
         <w:t xml:space="preserve"> </w:t>
       </w:r>
       <w:proofErr w:type="spellStart"/>
-      <w:proofErr w:type="gramStart"/>
       <w:r>
         <w:t>css:prod</w:t>
       </w:r>
       <w:proofErr w:type="spellEnd"/>
-      <w:proofErr w:type="gramEnd"/>
     </w:p>
     <w:p>
       <w:proofErr w:type="spellStart"/>
@@ -17289,12 +17944,10 @@
         <w:t xml:space="preserve"> </w:t>
       </w:r>
       <w:proofErr w:type="spellStart"/>
-      <w:proofErr w:type="gramStart"/>
       <w:r>
         <w:t>js:prod</w:t>
       </w:r>
       <w:proofErr w:type="spellEnd"/>
-      <w:proofErr w:type="gramEnd"/>
     </w:p>
     <w:p>
       <w:r>
@@ -17319,12 +17972,10 @@
         <w:t xml:space="preserve"> </w:t>
       </w:r>
       <w:proofErr w:type="spellStart"/>
-      <w:proofErr w:type="gramStart"/>
       <w:r>
         <w:t>css:dev</w:t>
       </w:r>
       <w:proofErr w:type="spellEnd"/>
-      <w:proofErr w:type="gramEnd"/>
     </w:p>
     <w:p>
       <w:proofErr w:type="spellStart"/>
@@ -17344,12 +17995,10 @@
         <w:t xml:space="preserve"> </w:t>
       </w:r>
       <w:proofErr w:type="spellStart"/>
-      <w:proofErr w:type="gramStart"/>
       <w:r>
         <w:t>js:dev</w:t>
       </w:r>
       <w:proofErr w:type="spellEnd"/>
-      <w:proofErr w:type="gramEnd"/>
     </w:p>
     <w:p/>
     <w:p>
@@ -17415,7 +18064,7 @@
     </w:p>
     <w:p>
       <w:pPr>
-        <w:pStyle w:val="Listenabsatz"/>
+        <w:pStyle w:val="ListParagraph"/>
         <w:numPr>
           <w:ilvl w:val="0"/>
           <w:numId w:val="27"/>
@@ -17430,7 +18079,7 @@
     </w:p>
     <w:p>
       <w:pPr>
-        <w:pStyle w:val="Listenabsatz"/>
+        <w:pStyle w:val="ListParagraph"/>
         <w:numPr>
           <w:ilvl w:val="0"/>
           <w:numId w:val="27"/>
@@ -17442,7 +18091,7 @@
     </w:p>
     <w:p>
       <w:pPr>
-        <w:pStyle w:val="Listenabsatz"/>
+        <w:pStyle w:val="ListParagraph"/>
         <w:numPr>
           <w:ilvl w:val="0"/>
           <w:numId w:val="27"/>
@@ -17549,77 +18198,77 @@
     <w:p/>
     <w:p>
       <w:pPr>
-        <w:pStyle w:val="berschrift2"/>
-      </w:pPr>
-      <w:bookmarkStart w:id="43" w:name="_Toc71722363"/>
+        <w:pStyle w:val="Heading2"/>
+      </w:pPr>
+      <w:bookmarkStart w:id="42" w:name="_Toc71722363"/>
       <w:r>
         <w:t>Kontrollieren</w:t>
       </w:r>
+      <w:bookmarkEnd w:id="42"/>
+    </w:p>
+    <w:p/>
+    <w:p>
+      <w:pPr>
+        <w:pStyle w:val="Heading3"/>
+      </w:pPr>
+      <w:bookmarkStart w:id="43" w:name="_Toc71722364"/>
+      <w:r>
+        <w:t>Testprotokol</w:t>
+      </w:r>
+      <w:r>
+        <w:t>l</w:t>
+      </w:r>
       <w:bookmarkEnd w:id="43"/>
     </w:p>
     <w:p/>
     <w:p>
       <w:pPr>
-        <w:pStyle w:val="berschrift3"/>
-      </w:pPr>
-      <w:bookmarkStart w:id="44" w:name="_Toc71722364"/>
-      <w:r>
-        <w:t>Testprotokol</w:t>
-      </w:r>
-      <w:r>
-        <w:t>l</w:t>
+        <w:pStyle w:val="Heading2"/>
+      </w:pPr>
+      <w:bookmarkStart w:id="44" w:name="_Toc71722365"/>
+      <w:r>
+        <w:t>Auswerten</w:t>
       </w:r>
       <w:bookmarkEnd w:id="44"/>
     </w:p>
     <w:p/>
     <w:p>
       <w:pPr>
-        <w:pStyle w:val="berschrift2"/>
-      </w:pPr>
-      <w:bookmarkStart w:id="45" w:name="_Toc71722365"/>
-      <w:r>
-        <w:t>Auswerten</w:t>
+        <w:pStyle w:val="Heading3"/>
+      </w:pPr>
+      <w:bookmarkStart w:id="45" w:name="_Toc71722366"/>
+      <w:r>
+        <w:t>Reflexion</w:t>
       </w:r>
       <w:bookmarkEnd w:id="45"/>
     </w:p>
     <w:p/>
     <w:p>
       <w:pPr>
-        <w:pStyle w:val="berschrift3"/>
-      </w:pPr>
-      <w:bookmarkStart w:id="46" w:name="_Toc71722366"/>
-      <w:r>
-        <w:t>Reflexion</w:t>
+        <w:pStyle w:val="Heading3"/>
+      </w:pPr>
+      <w:bookmarkStart w:id="46" w:name="_Toc71722367"/>
+      <w:r>
+        <w:t>Schlusswort</w:t>
       </w:r>
       <w:bookmarkEnd w:id="46"/>
     </w:p>
     <w:p/>
     <w:p>
-      <w:pPr>
-        <w:pStyle w:val="berschrift3"/>
-      </w:pPr>
-      <w:bookmarkStart w:id="47" w:name="_Toc71722367"/>
-      <w:r>
-        <w:t>Schlusswort</w:t>
-      </w:r>
-      <w:bookmarkEnd w:id="47"/>
-    </w:p>
-    <w:p/>
-    <w:p>
       <w:r>
         <w:br w:type="page"/>
       </w:r>
     </w:p>
     <w:p>
       <w:pPr>
-        <w:pStyle w:val="berschrift2"/>
-      </w:pPr>
-      <w:bookmarkStart w:id="48" w:name="_Toc71722368"/>
+        <w:pStyle w:val="Heading2"/>
+      </w:pPr>
+      <w:bookmarkStart w:id="47" w:name="_Toc71722368"/>
       <w:r>
         <w:lastRenderedPageBreak/>
         <w:t>Glossar</w:t>
       </w:r>
-      <w:bookmarkEnd w:id="48"/>
+      <w:bookmarkEnd w:id="47"/>
     </w:p>
     <w:p>
       <w:r>
@@ -17656,7 +18305,7 @@
     </w:p>
     <w:p>
       <w:pPr>
-        <w:pStyle w:val="Listenabsatz"/>
+        <w:pStyle w:val="ListParagraph"/>
         <w:numPr>
           <w:ilvl w:val="0"/>
           <w:numId w:val="27"/>
@@ -17699,7 +18348,6 @@
         </w:rPr>
       </w:pPr>
       <w:proofErr w:type="spellStart"/>
-      <w:proofErr w:type="gramStart"/>
       <w:r>
         <w:rPr>
           <w:lang w:val="fr-CH"/>
@@ -17713,7 +18361,6 @@
         <w:t>pm</w:t>
       </w:r>
       <w:proofErr w:type="spellEnd"/>
-      <w:proofErr w:type="gramEnd"/>
     </w:p>
     <w:p>
       <w:pPr>
@@ -17771,7 +18418,7 @@
     </w:p>
     <w:p>
       <w:pPr>
-        <w:pStyle w:val="Listenabsatz"/>
+        <w:pStyle w:val="ListParagraph"/>
         <w:numPr>
           <w:ilvl w:val="0"/>
           <w:numId w:val="27"/>
@@ -17835,13 +18482,13 @@
     </w:p>
     <w:p>
       <w:pPr>
-        <w:pStyle w:val="berschrift2"/>
-      </w:pPr>
-      <w:bookmarkStart w:id="49" w:name="_Toc71722369"/>
+        <w:pStyle w:val="Heading2"/>
+      </w:pPr>
+      <w:bookmarkStart w:id="48" w:name="_Toc71722369"/>
       <w:r>
         <w:t>Quellenverzeichnis</w:t>
       </w:r>
-      <w:bookmarkEnd w:id="49"/>
+      <w:bookmarkEnd w:id="48"/>
     </w:p>
     <w:p>
       <w:pPr>
@@ -17888,7 +18535,7 @@
           </w:tcPr>
           <w:p>
             <w:pPr>
-              <w:pStyle w:val="Literaturverzeichnis"/>
+              <w:pStyle w:val="Bibliography"/>
               <w:rPr>
                 <w:noProof/>
                 <w:sz w:val="24"/>
@@ -17910,7 +18557,7 @@
           </w:tcPr>
           <w:p>
             <w:pPr>
-              <w:pStyle w:val="Literaturverzeichnis"/>
+              <w:pStyle w:val="Bibliography"/>
               <w:rPr>
                 <w:noProof/>
                 <w:lang w:val="fr-CH"/>
@@ -17949,40 +18596,40 @@
     </w:p>
     <w:p>
       <w:pPr>
-        <w:pStyle w:val="berschrift2"/>
-      </w:pPr>
-      <w:bookmarkStart w:id="50" w:name="_Toc71722370"/>
+        <w:pStyle w:val="Heading2"/>
+      </w:pPr>
+      <w:bookmarkStart w:id="49" w:name="_Toc71722370"/>
       <w:r>
         <w:t>Literaturverzeichnis</w:t>
       </w:r>
+      <w:bookmarkEnd w:id="49"/>
+    </w:p>
+    <w:p/>
+    <w:p>
+      <w:pPr>
+        <w:pStyle w:val="Heading1"/>
+      </w:pPr>
+      <w:bookmarkStart w:id="50" w:name="_Toc71722371"/>
+      <w:r>
+        <w:t>Anhang</w:t>
+      </w:r>
       <w:bookmarkEnd w:id="50"/>
     </w:p>
     <w:p/>
     <w:p>
       <w:pPr>
-        <w:pStyle w:val="berschrift1"/>
-      </w:pPr>
-      <w:bookmarkStart w:id="51" w:name="_Toc71722371"/>
-      <w:r>
-        <w:t>Anhang</w:t>
+        <w:pStyle w:val="Heading2"/>
+      </w:pPr>
+      <w:bookmarkStart w:id="51" w:name="_Toc71722372"/>
+      <w:r>
+        <w:t>Abbildungsverzeichnis</w:t>
       </w:r>
       <w:bookmarkEnd w:id="51"/>
     </w:p>
     <w:p/>
     <w:p>
       <w:pPr>
-        <w:pStyle w:val="berschrift2"/>
-      </w:pPr>
-      <w:bookmarkStart w:id="52" w:name="_Toc71722372"/>
-      <w:r>
-        <w:t>Abbildungsverzeichnis</w:t>
-      </w:r>
-      <w:bookmarkEnd w:id="52"/>
-    </w:p>
-    <w:p/>
-    <w:p>
-      <w:pPr>
-        <w:pStyle w:val="Abbildungsverzeichnis"/>
+        <w:pStyle w:val="TableofFigures"/>
         <w:tabs>
           <w:tab w:val="right" w:leader="dot" w:pos="9062"/>
         </w:tabs>
@@ -18067,18 +18714,18 @@
     </w:p>
     <w:p>
       <w:pPr>
-        <w:pStyle w:val="berschrift2"/>
-      </w:pPr>
-      <w:bookmarkStart w:id="53" w:name="_Toc71722373"/>
+        <w:pStyle w:val="Heading2"/>
+      </w:pPr>
+      <w:bookmarkStart w:id="52" w:name="_Toc71722373"/>
       <w:r>
         <w:t>Tabellenverzeichnis</w:t>
       </w:r>
-      <w:bookmarkEnd w:id="53"/>
+      <w:bookmarkEnd w:id="52"/>
     </w:p>
     <w:p/>
     <w:p>
       <w:pPr>
-        <w:pStyle w:val="Abbildungsverzeichnis"/>
+        <w:pStyle w:val="TableofFigures"/>
         <w:tabs>
           <w:tab w:val="right" w:leader="dot" w:pos="9062"/>
         </w:tabs>
@@ -18156,7 +18803,7 @@
     </w:p>
     <w:p>
       <w:pPr>
-        <w:pStyle w:val="Abbildungsverzeichnis"/>
+        <w:pStyle w:val="TableofFigures"/>
         <w:tabs>
           <w:tab w:val="right" w:leader="dot" w:pos="9062"/>
         </w:tabs>
@@ -18225,7 +18872,7 @@
     </w:p>
     <w:p>
       <w:pPr>
-        <w:pStyle w:val="Abbildungsverzeichnis"/>
+        <w:pStyle w:val="TableofFigures"/>
         <w:tabs>
           <w:tab w:val="right" w:leader="dot" w:pos="9062"/>
         </w:tabs>
@@ -18294,7 +18941,7 @@
     </w:p>
     <w:p>
       <w:pPr>
-        <w:pStyle w:val="Abbildungsverzeichnis"/>
+        <w:pStyle w:val="TableofFigures"/>
         <w:tabs>
           <w:tab w:val="right" w:leader="dot" w:pos="9062"/>
         </w:tabs>
@@ -18363,7 +19010,7 @@
     </w:p>
     <w:p>
       <w:pPr>
-        <w:pStyle w:val="Abbildungsverzeichnis"/>
+        <w:pStyle w:val="TableofFigures"/>
         <w:tabs>
           <w:tab w:val="right" w:leader="dot" w:pos="9062"/>
         </w:tabs>
@@ -18432,7 +19079,7 @@
     </w:p>
     <w:p>
       <w:pPr>
-        <w:pStyle w:val="Abbildungsverzeichnis"/>
+        <w:pStyle w:val="TableofFigures"/>
         <w:tabs>
           <w:tab w:val="right" w:leader="dot" w:pos="9062"/>
         </w:tabs>
@@ -18501,7 +19148,7 @@
     </w:p>
     <w:p>
       <w:pPr>
-        <w:pStyle w:val="Abbildungsverzeichnis"/>
+        <w:pStyle w:val="TableofFigures"/>
         <w:tabs>
           <w:tab w:val="right" w:leader="dot" w:pos="9062"/>
         </w:tabs>
@@ -18570,7 +19217,7 @@
     </w:p>
     <w:p>
       <w:pPr>
-        <w:pStyle w:val="Abbildungsverzeichnis"/>
+        <w:pStyle w:val="TableofFigures"/>
         <w:tabs>
           <w:tab w:val="right" w:leader="dot" w:pos="9062"/>
         </w:tabs>
@@ -18639,7 +19286,7 @@
     </w:p>
     <w:p>
       <w:pPr>
-        <w:pStyle w:val="Abbildungsverzeichnis"/>
+        <w:pStyle w:val="TableofFigures"/>
         <w:tabs>
           <w:tab w:val="right" w:leader="dot" w:pos="9062"/>
         </w:tabs>
@@ -18708,7 +19355,7 @@
     </w:p>
     <w:p>
       <w:pPr>
-        <w:pStyle w:val="Abbildungsverzeichnis"/>
+        <w:pStyle w:val="TableofFigures"/>
         <w:tabs>
           <w:tab w:val="right" w:leader="dot" w:pos="9062"/>
         </w:tabs>
@@ -18777,7 +19424,7 @@
     </w:p>
     <w:p>
       <w:pPr>
-        <w:pStyle w:val="Abbildungsverzeichnis"/>
+        <w:pStyle w:val="TableofFigures"/>
         <w:tabs>
           <w:tab w:val="right" w:leader="dot" w:pos="9062"/>
         </w:tabs>
@@ -18851,13 +19498,13 @@
     </w:p>
     <w:p>
       <w:pPr>
-        <w:pStyle w:val="berschrift2"/>
-      </w:pPr>
-      <w:bookmarkStart w:id="54" w:name="_Toc71722374"/>
+        <w:pStyle w:val="Heading2"/>
+      </w:pPr>
+      <w:bookmarkStart w:id="53" w:name="_Toc71722374"/>
       <w:r>
         <w:t>Listing des Programmcodes</w:t>
       </w:r>
-      <w:bookmarkEnd w:id="54"/>
+      <w:bookmarkEnd w:id="53"/>
     </w:p>
     <w:p/>
     <w:sectPr>
@@ -18871,7 +19518,7 @@
 </file>
 
 <file path=word/endnotes.xml><?xml version="1.0" encoding="utf-8"?>
-<w:endnotes xmlns:wpc="http://schemas.microsoft.com/office/word/2010/wordprocessingCanvas" xmlns:cx="http://schemas.microsoft.com/office/drawing/2014/chartex" xmlns:cx1="http://schemas.microsoft.com/office/drawing/2015/9/8/chartex" xmlns:cx2="http://schemas.microsoft.com/office/drawing/2015/10/21/chartex" xmlns:cx3="http://schemas.microsoft.com/office/drawing/2016/5/9/chartex" xmlns:cx4="http://schemas.microsoft.com/office/drawing/2016/5/10/chartex" xmlns:cx5="http://schemas.microsoft.com/office/drawing/2016/5/11/chartex" xmlns:cx6="http://schemas.microsoft.com/office/drawing/2016/5/12/chartex" xmlns:cx7="http://schemas.microsoft.com/office/drawing/2016/5/13/chartex" xmlns:cx8="http://schemas.microsoft.com/office/drawing/2016/5/14/chartex" xmlns:mc="http://schemas.openxmlformats.org/markup-compatibility/2006" xmlns:aink="http://schemas.microsoft.com/office/drawing/2016/ink" xmlns:am3d="http://schemas.microsoft.com/office/drawing/2017/model3d" xmlns:o="urn:schemas-microsoft-com:office:office" xmlns:r="http://schemas.openxmlformats.org/officeDocument/2006/relationships" xmlns:m="http://schemas.openxmlformats.org/officeDocument/2006/math" xmlns:v="urn:schemas-microsoft-com:vml" xmlns:wp14="http://schemas.microsoft.com/office/word/2010/wordprocessingDrawing" xmlns:wp="http://schemas.openxmlformats.org/drawingml/2006/wordprocessingDrawing" xmlns:w10="urn:schemas-microsoft-com:office:word" xmlns:w="http://schemas.openxmlformats.org/wordprocessingml/2006/main" xmlns:w14="http://schemas.microsoft.com/office/word/2010/wordml" xmlns:w15="http://schemas.microsoft.com/office/word/2012/wordml" xmlns:w16cid="http://schemas.microsoft.com/office/word/2016/wordml/cid" xmlns:w16se="http://schemas.microsoft.com/office/word/2015/wordml/symex" xmlns:wpg="http://schemas.microsoft.com/office/word/2010/wordprocessingGroup" xmlns:wpi="http://schemas.microsoft.com/office/word/2010/wordprocessingInk" xmlns:wne="http://schemas.microsoft.com/office/word/2006/wordml" xmlns:wps="http://schemas.microsoft.com/office/word/2010/wordprocessingShape" mc:Ignorable="w14 w15 w16se w16cid wp14">
+<w:endnotes xmlns:wpc="http://schemas.microsoft.com/office/word/2010/wordprocessingCanvas" xmlns:cx="http://schemas.microsoft.com/office/drawing/2014/chartex" xmlns:cx1="http://schemas.microsoft.com/office/drawing/2015/9/8/chartex" xmlns:cx2="http://schemas.microsoft.com/office/drawing/2015/10/21/chartex" xmlns:cx3="http://schemas.microsoft.com/office/drawing/2016/5/9/chartex" xmlns:cx4="http://schemas.microsoft.com/office/drawing/2016/5/10/chartex" xmlns:cx5="http://schemas.microsoft.com/office/drawing/2016/5/11/chartex" xmlns:cx6="http://schemas.microsoft.com/office/drawing/2016/5/12/chartex" xmlns:cx7="http://schemas.microsoft.com/office/drawing/2016/5/13/chartex" xmlns:cx8="http://schemas.microsoft.com/office/drawing/2016/5/14/chartex" xmlns:mc="http://schemas.openxmlformats.org/markup-compatibility/2006" xmlns:aink="http://schemas.microsoft.com/office/drawing/2016/ink" xmlns:am3d="http://schemas.microsoft.com/office/drawing/2017/model3d" xmlns:o="urn:schemas-microsoft-com:office:office" xmlns:r="http://schemas.openxmlformats.org/officeDocument/2006/relationships" xmlns:m="http://schemas.openxmlformats.org/officeDocument/2006/math" xmlns:v="urn:schemas-microsoft-com:vml" xmlns:wp14="http://schemas.microsoft.com/office/word/2010/wordprocessingDrawing" xmlns:wp="http://schemas.openxmlformats.org/drawingml/2006/wordprocessingDrawing" xmlns:w10="urn:schemas-microsoft-com:office:word" xmlns:w="http://schemas.openxmlformats.org/wordprocessingml/2006/main" xmlns:w14="http://schemas.microsoft.com/office/word/2010/wordml" xmlns:w15="http://schemas.microsoft.com/office/word/2012/wordml" xmlns:w16cex="http://schemas.microsoft.com/office/word/2018/wordml/cex" xmlns:w16cid="http://schemas.microsoft.com/office/word/2016/wordml/cid" xmlns:w16="http://schemas.microsoft.com/office/word/2018/wordml" xmlns:w16sdtdh="http://schemas.microsoft.com/office/word/2020/wordml/sdtdatahash" xmlns:w16se="http://schemas.microsoft.com/office/word/2015/wordml/symex" xmlns:wpg="http://schemas.microsoft.com/office/word/2010/wordprocessingGroup" xmlns:wpi="http://schemas.microsoft.com/office/word/2010/wordprocessingInk" xmlns:wne="http://schemas.microsoft.com/office/word/2006/wordml" xmlns:wps="http://schemas.microsoft.com/office/word/2010/wordprocessingShape" mc:Ignorable="w14 w15 w16se w16cid w16 w16cex w16sdtdh wp14">
   <w:endnote w:type="separator" w:id="-1">
     <w:p>
       <w:pPr>
@@ -18896,35 +19543,22 @@
 </file>
 
 <file path=word/footer1.xml><?xml version="1.0" encoding="utf-8"?>
-<w:ftr xmlns:wpc="http://schemas.microsoft.com/office/word/2010/wordprocessingCanvas" xmlns:cx="http://schemas.microsoft.com/office/drawing/2014/chartex" xmlns:cx1="http://schemas.microsoft.com/office/drawing/2015/9/8/chartex" xmlns:cx2="http://schemas.microsoft.com/office/drawing/2015/10/21/chartex" xmlns:cx3="http://schemas.microsoft.com/office/drawing/2016/5/9/chartex" xmlns:cx4="http://schemas.microsoft.com/office/drawing/2016/5/10/chartex" xmlns:cx5="http://schemas.microsoft.com/office/drawing/2016/5/11/chartex" xmlns:cx6="http://schemas.microsoft.com/office/drawing/2016/5/12/chartex" xmlns:cx7="http://schemas.microsoft.com/office/drawing/2016/5/13/chartex" xmlns:cx8="http://schemas.microsoft.com/office/drawing/2016/5/14/chartex" xmlns:mc="http://schemas.openxmlformats.org/markup-compatibility/2006" xmlns:aink="http://schemas.microsoft.com/office/drawing/2016/ink" xmlns:am3d="http://schemas.microsoft.com/office/drawing/2017/model3d" xmlns:o="urn:schemas-microsoft-com:office:office" xmlns:r="http://schemas.openxmlformats.org/officeDocument/2006/relationships" xmlns:m="http://schemas.openxmlformats.org/officeDocument/2006/math" xmlns:v="urn:schemas-microsoft-com:vml" xmlns:wp14="http://schemas.microsoft.com/office/word/2010/wordprocessingDrawing" xmlns:wp="http://schemas.openxmlformats.org/drawingml/2006/wordprocessingDrawing" xmlns:w10="urn:schemas-microsoft-com:office:word" xmlns:w="http://schemas.openxmlformats.org/wordprocessingml/2006/main" xmlns:w14="http://schemas.microsoft.com/office/word/2010/wordml" xmlns:w15="http://schemas.microsoft.com/office/word/2012/wordml" xmlns:w16cid="http://schemas.microsoft.com/office/word/2016/wordml/cid" xmlns:w16se="http://schemas.microsoft.com/office/word/2015/wordml/symex" xmlns:wpg="http://schemas.microsoft.com/office/word/2010/wordprocessingGroup" xmlns:wpi="http://schemas.microsoft.com/office/word/2010/wordprocessingInk" xmlns:wne="http://schemas.microsoft.com/office/word/2006/wordml" xmlns:wps="http://schemas.microsoft.com/office/word/2010/wordprocessingShape" mc:Ignorable="w14 w15 w16se w16cid wp14">
+<w:ftr xmlns:wpc="http://schemas.microsoft.com/office/word/2010/wordprocessingCanvas" xmlns:cx="http://schemas.microsoft.com/office/drawing/2014/chartex" xmlns:cx1="http://schemas.microsoft.com/office/drawing/2015/9/8/chartex" xmlns:cx2="http://schemas.microsoft.com/office/drawing/2015/10/21/chartex" xmlns:cx3="http://schemas.microsoft.com/office/drawing/2016/5/9/chartex" xmlns:cx4="http://schemas.microsoft.com/office/drawing/2016/5/10/chartex" xmlns:cx5="http://schemas.microsoft.com/office/drawing/2016/5/11/chartex" xmlns:cx6="http://schemas.microsoft.com/office/drawing/2016/5/12/chartex" xmlns:cx7="http://schemas.microsoft.com/office/drawing/2016/5/13/chartex" xmlns:cx8="http://schemas.microsoft.com/office/drawing/2016/5/14/chartex" xmlns:mc="http://schemas.openxmlformats.org/markup-compatibility/2006" xmlns:aink="http://schemas.microsoft.com/office/drawing/2016/ink" xmlns:am3d="http://schemas.microsoft.com/office/drawing/2017/model3d" xmlns:o="urn:schemas-microsoft-com:office:office" xmlns:r="http://schemas.openxmlformats.org/officeDocument/2006/relationships" xmlns:m="http://schemas.openxmlformats.org/officeDocument/2006/math" xmlns:v="urn:schemas-microsoft-com:vml" xmlns:wp14="http://schemas.microsoft.com/office/word/2010/wordprocessingDrawing" xmlns:wp="http://schemas.openxmlformats.org/drawingml/2006/wordprocessingDrawing" xmlns:w10="urn:schemas-microsoft-com:office:word" xmlns:w="http://schemas.openxmlformats.org/wordprocessingml/2006/main" xmlns:w14="http://schemas.microsoft.com/office/word/2010/wordml" xmlns:w15="http://schemas.microsoft.com/office/word/2012/wordml" xmlns:w16cex="http://schemas.microsoft.com/office/word/2018/wordml/cex" xmlns:w16cid="http://schemas.microsoft.com/office/word/2016/wordml/cid" xmlns:w16="http://schemas.microsoft.com/office/word/2018/wordml" xmlns:w16sdtdh="http://schemas.microsoft.com/office/word/2020/wordml/sdtdatahash" xmlns:w16se="http://schemas.microsoft.com/office/word/2015/wordml/symex" xmlns:wpg="http://schemas.microsoft.com/office/word/2010/wordprocessingGroup" xmlns:wpi="http://schemas.microsoft.com/office/word/2010/wordprocessingInk" xmlns:wne="http://schemas.microsoft.com/office/word/2006/wordml" xmlns:wps="http://schemas.microsoft.com/office/word/2010/wordprocessingShape" mc:Ignorable="w14 w15 w16se w16cid w16 w16cex w16sdtdh wp14">
   <w:p>
     <w:pPr>
-      <w:pStyle w:val="Fuzeile"/>
+      <w:pStyle w:val="Footer"/>
     </w:pPr>
     <w:r>
       <w:t xml:space="preserve">Druckdatum: </w:t>
     </w:r>
-    <w:r>
-      <w:fldChar w:fldCharType="begin"/>
-    </w:r>
-    <w:r>
-      <w:instrText xml:space="preserve"> DATE   \* MERGEFORMAT </w:instrText>
-    </w:r>
-    <w:r>
-      <w:fldChar w:fldCharType="separate"/>
-    </w:r>
-    <w:r>
-      <w:rPr>
-        <w:noProof/>
-      </w:rPr>
-      <w:t>20.05.2021</w:t>
-    </w:r>
-    <w:r>
-      <w:rPr>
-        <w:noProof/>
-      </w:rPr>
-      <w:fldChar w:fldCharType="end"/>
-    </w:r>
+    <w:fldSimple w:instr=" DATE   \* MERGEFORMAT ">
+      <w:r>
+        <w:rPr>
+          <w:noProof/>
+        </w:rPr>
+        <w:t>22.05.2021</w:t>
+      </w:r>
+    </w:fldSimple>
     <w:r>
       <w:tab/>
     </w:r>
@@ -18953,33 +19587,20 @@
     <w:r>
       <w:t xml:space="preserve"> von </w:t>
     </w:r>
-    <w:r>
-      <w:fldChar w:fldCharType="begin"/>
-    </w:r>
-    <w:r>
-      <w:instrText xml:space="preserve"> NUMPAGES  \* Arabic  \* MERGEFORMAT </w:instrText>
-    </w:r>
-    <w:r>
-      <w:fldChar w:fldCharType="separate"/>
-    </w:r>
-    <w:r>
-      <w:rPr>
-        <w:noProof/>
-      </w:rPr>
-      <w:t>18</w:t>
-    </w:r>
-    <w:r>
-      <w:rPr>
-        <w:noProof/>
-      </w:rPr>
-      <w:fldChar w:fldCharType="end"/>
-    </w:r>
+    <w:fldSimple w:instr=" NUMPAGES  \* Arabic  \* MERGEFORMAT ">
+      <w:r>
+        <w:rPr>
+          <w:noProof/>
+        </w:rPr>
+        <w:t>18</w:t>
+      </w:r>
+    </w:fldSimple>
   </w:p>
 </w:ftr>
 </file>
 
 <file path=word/footnotes.xml><?xml version="1.0" encoding="utf-8"?>
-<w:footnotes xmlns:wpc="http://schemas.microsoft.com/office/word/2010/wordprocessingCanvas" xmlns:cx="http://schemas.microsoft.com/office/drawing/2014/chartex" xmlns:cx1="http://schemas.microsoft.com/office/drawing/2015/9/8/chartex" xmlns:cx2="http://schemas.microsoft.com/office/drawing/2015/10/21/chartex" xmlns:cx3="http://schemas.microsoft.com/office/drawing/2016/5/9/chartex" xmlns:cx4="http://schemas.microsoft.com/office/drawing/2016/5/10/chartex" xmlns:cx5="http://schemas.microsoft.com/office/drawing/2016/5/11/chartex" xmlns:cx6="http://schemas.microsoft.com/office/drawing/2016/5/12/chartex" xmlns:cx7="http://schemas.microsoft.com/office/drawing/2016/5/13/chartex" xmlns:cx8="http://schemas.microsoft.com/office/drawing/2016/5/14/chartex" xmlns:mc="http://schemas.openxmlformats.org/markup-compatibility/2006" xmlns:aink="http://schemas.microsoft.com/office/drawing/2016/ink" xmlns:am3d="http://schemas.microsoft.com/office/drawing/2017/model3d" xmlns:o="urn:schemas-microsoft-com:office:office" xmlns:r="http://schemas.openxmlformats.org/officeDocument/2006/relationships" xmlns:m="http://schemas.openxmlformats.org/officeDocument/2006/math" xmlns:v="urn:schemas-microsoft-com:vml" xmlns:wp14="http://schemas.microsoft.com/office/word/2010/wordprocessingDrawing" xmlns:wp="http://schemas.openxmlformats.org/drawingml/2006/wordprocessingDrawing" xmlns:w10="urn:schemas-microsoft-com:office:word" xmlns:w="http://schemas.openxmlformats.org/wordprocessingml/2006/main" xmlns:w14="http://schemas.microsoft.com/office/word/2010/wordml" xmlns:w15="http://schemas.microsoft.com/office/word/2012/wordml" xmlns:w16cid="http://schemas.microsoft.com/office/word/2016/wordml/cid" xmlns:w16se="http://schemas.microsoft.com/office/word/2015/wordml/symex" xmlns:wpg="http://schemas.microsoft.com/office/word/2010/wordprocessingGroup" xmlns:wpi="http://schemas.microsoft.com/office/word/2010/wordprocessingInk" xmlns:wne="http://schemas.microsoft.com/office/word/2006/wordml" xmlns:wps="http://schemas.microsoft.com/office/word/2010/wordprocessingShape" mc:Ignorable="w14 w15 w16se w16cid wp14">
+<w:footnotes xmlns:wpc="http://schemas.microsoft.com/office/word/2010/wordprocessingCanvas" xmlns:cx="http://schemas.microsoft.com/office/drawing/2014/chartex" xmlns:cx1="http://schemas.microsoft.com/office/drawing/2015/9/8/chartex" xmlns:cx2="http://schemas.microsoft.com/office/drawing/2015/10/21/chartex" xmlns:cx3="http://schemas.microsoft.com/office/drawing/2016/5/9/chartex" xmlns:cx4="http://schemas.microsoft.com/office/drawing/2016/5/10/chartex" xmlns:cx5="http://schemas.microsoft.com/office/drawing/2016/5/11/chartex" xmlns:cx6="http://schemas.microsoft.com/office/drawing/2016/5/12/chartex" xmlns:cx7="http://schemas.microsoft.com/office/drawing/2016/5/13/chartex" xmlns:cx8="http://schemas.microsoft.com/office/drawing/2016/5/14/chartex" xmlns:mc="http://schemas.openxmlformats.org/markup-compatibility/2006" xmlns:aink="http://schemas.microsoft.com/office/drawing/2016/ink" xmlns:am3d="http://schemas.microsoft.com/office/drawing/2017/model3d" xmlns:o="urn:schemas-microsoft-com:office:office" xmlns:r="http://schemas.openxmlformats.org/officeDocument/2006/relationships" xmlns:m="http://schemas.openxmlformats.org/officeDocument/2006/math" xmlns:v="urn:schemas-microsoft-com:vml" xmlns:wp14="http://schemas.microsoft.com/office/word/2010/wordprocessingDrawing" xmlns:wp="http://schemas.openxmlformats.org/drawingml/2006/wordprocessingDrawing" xmlns:w10="urn:schemas-microsoft-com:office:word" xmlns:w="http://schemas.openxmlformats.org/wordprocessingml/2006/main" xmlns:w14="http://schemas.microsoft.com/office/word/2010/wordml" xmlns:w15="http://schemas.microsoft.com/office/word/2012/wordml" xmlns:w16cex="http://schemas.microsoft.com/office/word/2018/wordml/cex" xmlns:w16cid="http://schemas.microsoft.com/office/word/2016/wordml/cid" xmlns:w16="http://schemas.microsoft.com/office/word/2018/wordml" xmlns:w16sdtdh="http://schemas.microsoft.com/office/word/2020/wordml/sdtdatahash" xmlns:w16se="http://schemas.microsoft.com/office/word/2015/wordml/symex" xmlns:wpg="http://schemas.microsoft.com/office/word/2010/wordprocessingGroup" xmlns:wpi="http://schemas.microsoft.com/office/word/2010/wordprocessingInk" xmlns:wne="http://schemas.microsoft.com/office/word/2006/wordml" xmlns:wps="http://schemas.microsoft.com/office/word/2010/wordprocessingShape" mc:Ignorable="w14 w15 w16se w16cid w16 w16cex w16sdtdh wp14">
   <w:footnote w:type="separator" w:id="-1">
     <w:p>
       <w:pPr>
@@ -19004,10 +19625,10 @@
 </file>
 
 <file path=word/header1.xml><?xml version="1.0" encoding="utf-8"?>
-<w:hdr xmlns:wpc="http://schemas.microsoft.com/office/word/2010/wordprocessingCanvas" xmlns:cx="http://schemas.microsoft.com/office/drawing/2014/chartex" xmlns:cx1="http://schemas.microsoft.com/office/drawing/2015/9/8/chartex" xmlns:cx2="http://schemas.microsoft.com/office/drawing/2015/10/21/chartex" xmlns:cx3="http://schemas.microsoft.com/office/drawing/2016/5/9/chartex" xmlns:cx4="http://schemas.microsoft.com/office/drawing/2016/5/10/chartex" xmlns:cx5="http://schemas.microsoft.com/office/drawing/2016/5/11/chartex" xmlns:cx6="http://schemas.microsoft.com/office/drawing/2016/5/12/chartex" xmlns:cx7="http://schemas.microsoft.com/office/drawing/2016/5/13/chartex" xmlns:cx8="http://schemas.microsoft.com/office/drawing/2016/5/14/chartex" xmlns:mc="http://schemas.openxmlformats.org/markup-compatibility/2006" xmlns:aink="http://schemas.microsoft.com/office/drawing/2016/ink" xmlns:am3d="http://schemas.microsoft.com/office/drawing/2017/model3d" xmlns:o="urn:schemas-microsoft-com:office:office" xmlns:r="http://schemas.openxmlformats.org/officeDocument/2006/relationships" xmlns:m="http://schemas.openxmlformats.org/officeDocument/2006/math" xmlns:v="urn:schemas-microsoft-com:vml" xmlns:wp14="http://schemas.microsoft.com/office/word/2010/wordprocessingDrawing" xmlns:wp="http://schemas.openxmlformats.org/drawingml/2006/wordprocessingDrawing" xmlns:w10="urn:schemas-microsoft-com:office:word" xmlns:w="http://schemas.openxmlformats.org/wordprocessingml/2006/main" xmlns:w14="http://schemas.microsoft.com/office/word/2010/wordml" xmlns:w15="http://schemas.microsoft.com/office/word/2012/wordml" xmlns:w16cid="http://schemas.microsoft.com/office/word/2016/wordml/cid" xmlns:w16se="http://schemas.microsoft.com/office/word/2015/wordml/symex" xmlns:wpg="http://schemas.microsoft.com/office/word/2010/wordprocessingGroup" xmlns:wpi="http://schemas.microsoft.com/office/word/2010/wordprocessingInk" xmlns:wne="http://schemas.microsoft.com/office/word/2006/wordml" xmlns:wps="http://schemas.microsoft.com/office/word/2010/wordprocessingShape" mc:Ignorable="w14 w15 w16se w16cid wp14">
+<w:hdr xmlns:wpc="http://schemas.microsoft.com/office/word/2010/wordprocessingCanvas" xmlns:cx="http://schemas.microsoft.com/office/drawing/2014/chartex" xmlns:cx1="http://schemas.microsoft.com/office/drawing/2015/9/8/chartex" xmlns:cx2="http://schemas.microsoft.com/office/drawing/2015/10/21/chartex" xmlns:cx3="http://schemas.microsoft.com/office/drawing/2016/5/9/chartex" xmlns:cx4="http://schemas.microsoft.com/office/drawing/2016/5/10/chartex" xmlns:cx5="http://schemas.microsoft.com/office/drawing/2016/5/11/chartex" xmlns:cx6="http://schemas.microsoft.com/office/drawing/2016/5/12/chartex" xmlns:cx7="http://schemas.microsoft.com/office/drawing/2016/5/13/chartex" xmlns:cx8="http://schemas.microsoft.com/office/drawing/2016/5/14/chartex" xmlns:mc="http://schemas.openxmlformats.org/markup-compatibility/2006" xmlns:aink="http://schemas.microsoft.com/office/drawing/2016/ink" xmlns:am3d="http://schemas.microsoft.com/office/drawing/2017/model3d" xmlns:o="urn:schemas-microsoft-com:office:office" xmlns:r="http://schemas.openxmlformats.org/officeDocument/2006/relationships" xmlns:m="http://schemas.openxmlformats.org/officeDocument/2006/math" xmlns:v="urn:schemas-microsoft-com:vml" xmlns:wp14="http://schemas.microsoft.com/office/word/2010/wordprocessingDrawing" xmlns:wp="http://schemas.openxmlformats.org/drawingml/2006/wordprocessingDrawing" xmlns:w10="urn:schemas-microsoft-com:office:word" xmlns:w="http://schemas.openxmlformats.org/wordprocessingml/2006/main" xmlns:w14="http://schemas.microsoft.com/office/word/2010/wordml" xmlns:w15="http://schemas.microsoft.com/office/word/2012/wordml" xmlns:w16cex="http://schemas.microsoft.com/office/word/2018/wordml/cex" xmlns:w16cid="http://schemas.microsoft.com/office/word/2016/wordml/cid" xmlns:w16="http://schemas.microsoft.com/office/word/2018/wordml" xmlns:w16sdtdh="http://schemas.microsoft.com/office/word/2020/wordml/sdtdatahash" xmlns:w16se="http://schemas.microsoft.com/office/word/2015/wordml/symex" xmlns:wpg="http://schemas.microsoft.com/office/word/2010/wordprocessingGroup" xmlns:wpi="http://schemas.microsoft.com/office/word/2010/wordprocessingInk" xmlns:wne="http://schemas.microsoft.com/office/word/2006/wordml" xmlns:wps="http://schemas.microsoft.com/office/word/2010/wordprocessingShape" mc:Ignorable="w14 w15 w16se w16cid w16 w16cex w16sdtdh wp14">
   <w:p>
     <w:pPr>
-      <w:pStyle w:val="Kopfzeile"/>
+      <w:pStyle w:val="Header"/>
     </w:pPr>
     <w:sdt>
       <w:sdtPr>
@@ -19103,7 +19724,7 @@
 </file>
 
 <file path=word/numbering.xml><?xml version="1.0" encoding="utf-8"?>
-<w:numbering xmlns:wpc="http://schemas.microsoft.com/office/word/2010/wordprocessingCanvas" xmlns:cx="http://schemas.microsoft.com/office/drawing/2014/chartex" xmlns:cx1="http://schemas.microsoft.com/office/drawing/2015/9/8/chartex" xmlns:cx2="http://schemas.microsoft.com/office/drawing/2015/10/21/chartex" xmlns:cx3="http://schemas.microsoft.com/office/drawing/2016/5/9/chartex" xmlns:cx4="http://schemas.microsoft.com/office/drawing/2016/5/10/chartex" xmlns:cx5="http://schemas.microsoft.com/office/drawing/2016/5/11/chartex" xmlns:cx6="http://schemas.microsoft.com/office/drawing/2016/5/12/chartex" xmlns:cx7="http://schemas.microsoft.com/office/drawing/2016/5/13/chartex" xmlns:cx8="http://schemas.microsoft.com/office/drawing/2016/5/14/chartex" xmlns:mc="http://schemas.openxmlformats.org/markup-compatibility/2006" xmlns:aink="http://schemas.microsoft.com/office/drawing/2016/ink" xmlns:am3d="http://schemas.microsoft.com/office/drawing/2017/model3d" xmlns:o="urn:schemas-microsoft-com:office:office" xmlns:r="http://schemas.openxmlformats.org/officeDocument/2006/relationships" xmlns:m="http://schemas.openxmlformats.org/officeDocument/2006/math" xmlns:v="urn:schemas-microsoft-com:vml" xmlns:wp14="http://schemas.microsoft.com/office/word/2010/wordprocessingDrawing" xmlns:wp="http://schemas.openxmlformats.org/drawingml/2006/wordprocessingDrawing" xmlns:w10="urn:schemas-microsoft-com:office:word" xmlns:w="http://schemas.openxmlformats.org/wordprocessingml/2006/main" xmlns:w14="http://schemas.microsoft.com/office/word/2010/wordml" xmlns:w15="http://schemas.microsoft.com/office/word/2012/wordml" xmlns:w16cid="http://schemas.microsoft.com/office/word/2016/wordml/cid" xmlns:w16se="http://schemas.microsoft.com/office/word/2015/wordml/symex" xmlns:wpg="http://schemas.microsoft.com/office/word/2010/wordprocessingGroup" xmlns:wpi="http://schemas.microsoft.com/office/word/2010/wordprocessingInk" xmlns:wne="http://schemas.microsoft.com/office/word/2006/wordml" xmlns:wps="http://schemas.microsoft.com/office/word/2010/wordprocessingShape" mc:Ignorable="w14 w15 w16se w16cid wp14">
+<w:numbering xmlns:wpc="http://schemas.microsoft.com/office/word/2010/wordprocessingCanvas" xmlns:cx="http://schemas.microsoft.com/office/drawing/2014/chartex" xmlns:cx1="http://schemas.microsoft.com/office/drawing/2015/9/8/chartex" xmlns:cx2="http://schemas.microsoft.com/office/drawing/2015/10/21/chartex" xmlns:cx3="http://schemas.microsoft.com/office/drawing/2016/5/9/chartex" xmlns:cx4="http://schemas.microsoft.com/office/drawing/2016/5/10/chartex" xmlns:cx5="http://schemas.microsoft.com/office/drawing/2016/5/11/chartex" xmlns:cx6="http://schemas.microsoft.com/office/drawing/2016/5/12/chartex" xmlns:cx7="http://schemas.microsoft.com/office/drawing/2016/5/13/chartex" xmlns:cx8="http://schemas.microsoft.com/office/drawing/2016/5/14/chartex" xmlns:mc="http://schemas.openxmlformats.org/markup-compatibility/2006" xmlns:aink="http://schemas.microsoft.com/office/drawing/2016/ink" xmlns:am3d="http://schemas.microsoft.com/office/drawing/2017/model3d" xmlns:o="urn:schemas-microsoft-com:office:office" xmlns:r="http://schemas.openxmlformats.org/officeDocument/2006/relationships" xmlns:m="http://schemas.openxmlformats.org/officeDocument/2006/math" xmlns:v="urn:schemas-microsoft-com:vml" xmlns:wp14="http://schemas.microsoft.com/office/word/2010/wordprocessingDrawing" xmlns:wp="http://schemas.openxmlformats.org/drawingml/2006/wordprocessingDrawing" xmlns:w10="urn:schemas-microsoft-com:office:word" xmlns:w="http://schemas.openxmlformats.org/wordprocessingml/2006/main" xmlns:w14="http://schemas.microsoft.com/office/word/2010/wordml" xmlns:w15="http://schemas.microsoft.com/office/word/2012/wordml" xmlns:w16cex="http://schemas.microsoft.com/office/word/2018/wordml/cex" xmlns:w16cid="http://schemas.microsoft.com/office/word/2016/wordml/cid" xmlns:w16="http://schemas.microsoft.com/office/word/2018/wordml" xmlns:w16sdtdh="http://schemas.microsoft.com/office/word/2020/wordml/sdtdatahash" xmlns:w16se="http://schemas.microsoft.com/office/word/2015/wordml/symex" xmlns:wpg="http://schemas.microsoft.com/office/word/2010/wordprocessingGroup" xmlns:wpi="http://schemas.microsoft.com/office/word/2010/wordprocessingInk" xmlns:wne="http://schemas.microsoft.com/office/word/2006/wordml" xmlns:wps="http://schemas.microsoft.com/office/word/2010/wordprocessingShape" mc:Ignorable="w14 w15 w16se w16cid w16 w16cex w16sdtdh wp14">
   <w:abstractNum w:abstractNumId="0" w15:restartNumberingAfterBreak="0">
     <w:nsid w:val="0057383A"/>
     <w:multiLevelType w:val="hybridMultilevel"/>
@@ -19895,7 +20516,7 @@
     <w:lvl w:ilvl="0">
       <w:start w:val="1"/>
       <w:numFmt w:val="decimal"/>
-      <w:pStyle w:val="berschrift1"/>
+      <w:pStyle w:val="Heading1"/>
       <w:lvlText w:val="Teil %1"/>
       <w:lvlJc w:val="right"/>
       <w:pPr>
@@ -19908,7 +20529,7 @@
     <w:lvl w:ilvl="1">
       <w:start w:val="1"/>
       <w:numFmt w:val="decimal"/>
-      <w:pStyle w:val="berschrift2"/>
+      <w:pStyle w:val="Heading2"/>
       <w:lvlText w:val="%1.%2."/>
       <w:lvlJc w:val="left"/>
       <w:pPr>
@@ -19918,7 +20539,7 @@
     <w:lvl w:ilvl="2">
       <w:start w:val="1"/>
       <w:numFmt w:val="decimal"/>
-      <w:pStyle w:val="berschrift3"/>
+      <w:pStyle w:val="Heading3"/>
       <w:lvlText w:val="%1.%2.%3."/>
       <w:lvlJc w:val="left"/>
       <w:pPr>
@@ -21360,7 +21981,7 @@
 </file>
 
 <file path=word/styles.xml><?xml version="1.0" encoding="utf-8"?>
-<w:styles xmlns:mc="http://schemas.openxmlformats.org/markup-compatibility/2006" xmlns:r="http://schemas.openxmlformats.org/officeDocument/2006/relationships" xmlns:w="http://schemas.openxmlformats.org/wordprocessingml/2006/main" xmlns:w14="http://schemas.microsoft.com/office/word/2010/wordml" xmlns:w15="http://schemas.microsoft.com/office/word/2012/wordml" xmlns:w16cid="http://schemas.microsoft.com/office/word/2016/wordml/cid" xmlns:w16se="http://schemas.microsoft.com/office/word/2015/wordml/symex" mc:Ignorable="w14 w15 w16se w16cid">
+<w:styles xmlns:mc="http://schemas.openxmlformats.org/markup-compatibility/2006" xmlns:r="http://schemas.openxmlformats.org/officeDocument/2006/relationships" xmlns:w="http://schemas.openxmlformats.org/wordprocessingml/2006/main" xmlns:w14="http://schemas.microsoft.com/office/word/2010/wordml" xmlns:w15="http://schemas.microsoft.com/office/word/2012/wordml" xmlns:w16cex="http://schemas.microsoft.com/office/word/2018/wordml/cex" xmlns:w16cid="http://schemas.microsoft.com/office/word/2016/wordml/cid" xmlns:w16="http://schemas.microsoft.com/office/word/2018/wordml" xmlns:w16sdtdh="http://schemas.microsoft.com/office/word/2020/wordml/sdtdatahash" xmlns:w16se="http://schemas.microsoft.com/office/word/2015/wordml/symex" mc:Ignorable="w14 w15 w16se w16cid w16 w16cex w16sdtdh">
   <w:docDefaults>
     <w:rPrDefault>
       <w:rPr>
@@ -21376,7 +21997,7 @@
       </w:pPr>
     </w:pPrDefault>
   </w:docDefaults>
-  <w:latentStyles w:defLockedState="0" w:defUIPriority="99" w:defSemiHidden="0" w:defUnhideWhenUsed="0" w:defQFormat="0" w:count="375">
+  <w:latentStyles w:defLockedState="0" w:defUIPriority="99" w:defSemiHidden="0" w:defUnhideWhenUsed="0" w:defQFormat="0" w:count="376">
     <w:lsdException w:name="Normal" w:uiPriority="0" w:qFormat="1"/>
     <w:lsdException w:name="heading 1" w:uiPriority="9" w:qFormat="1"/>
     <w:lsdException w:name="heading 2" w:semiHidden="1" w:uiPriority="9" w:unhideWhenUsed="1" w:qFormat="1"/>
@@ -21482,7 +22103,6 @@
     <w:lsdException w:name="HTML Sample" w:semiHidden="1" w:unhideWhenUsed="1"/>
     <w:lsdException w:name="HTML Typewriter" w:semiHidden="1" w:unhideWhenUsed="1"/>
     <w:lsdException w:name="HTML Variable" w:semiHidden="1" w:unhideWhenUsed="1"/>
-    <w:lsdException w:name="Normal Table" w:semiHidden="1" w:unhideWhenUsed="1"/>
     <w:lsdException w:name="annotation subject" w:semiHidden="1" w:unhideWhenUsed="1"/>
     <w:lsdException w:name="No List" w:semiHidden="1" w:unhideWhenUsed="1"/>
     <w:lsdException w:name="Outline List 1" w:semiHidden="1" w:unhideWhenUsed="1"/>
@@ -21529,10 +22149,8 @@
     <w:lsdException w:name="Table Subtle 2" w:semiHidden="1" w:unhideWhenUsed="1"/>
     <w:lsdException w:name="Table Web 1" w:semiHidden="1" w:unhideWhenUsed="1"/>
     <w:lsdException w:name="Table Web 2" w:semiHidden="1" w:unhideWhenUsed="1"/>
-    <w:lsdException w:name="Table Web 3" w:semiHidden="1" w:unhideWhenUsed="1"/>
     <w:lsdException w:name="Balloon Text" w:semiHidden="1" w:unhideWhenUsed="1"/>
     <w:lsdException w:name="Table Grid" w:uiPriority="39"/>
-    <w:lsdException w:name="Table Theme" w:semiHidden="1" w:unhideWhenUsed="1"/>
     <w:lsdException w:name="Placeholder Text" w:semiHidden="1"/>
     <w:lsdException w:name="No Spacing" w:uiPriority="1" w:qFormat="1"/>
     <w:lsdException w:name="Light Shading" w:uiPriority="60"/>
@@ -21752,8 +22370,9 @@
     <w:lsdException w:name="Smart Hyperlink" w:semiHidden="1" w:unhideWhenUsed="1"/>
     <w:lsdException w:name="Hashtag" w:semiHidden="1" w:unhideWhenUsed="1"/>
     <w:lsdException w:name="Unresolved Mention" w:semiHidden="1" w:unhideWhenUsed="1"/>
+    <w:lsdException w:name="Smart Link" w:semiHidden="1" w:unhideWhenUsed="1"/>
   </w:latentStyles>
-  <w:style w:type="paragraph" w:default="1" w:styleId="Standard">
+  <w:style w:type="paragraph" w:default="1" w:styleId="Normal">
     <w:name w:val="Normal"/>
     <w:qFormat/>
     <w:rsid w:val="00A675B6"/>
@@ -21761,11 +22380,11 @@
       <w:rFonts w:ascii="Arial" w:hAnsi="Arial"/>
     </w:rPr>
   </w:style>
-  <w:style w:type="paragraph" w:styleId="berschrift1">
+  <w:style w:type="paragraph" w:styleId="Heading1">
     <w:name w:val="heading 1"/>
-    <w:basedOn w:val="Standard"/>
-    <w:next w:val="Standard"/>
-    <w:link w:val="berschrift1Zchn"/>
+    <w:basedOn w:val="Normal"/>
+    <w:next w:val="Normal"/>
+    <w:link w:val="Heading1Char"/>
     <w:uiPriority w:val="9"/>
     <w:qFormat/>
     <w:rsid w:val="0071731B"/>
@@ -21786,11 +22405,11 @@
       <w:szCs w:val="32"/>
     </w:rPr>
   </w:style>
-  <w:style w:type="paragraph" w:styleId="berschrift2">
+  <w:style w:type="paragraph" w:styleId="Heading2">
     <w:name w:val="heading 2"/>
-    <w:basedOn w:val="Standard"/>
-    <w:next w:val="Standard"/>
-    <w:link w:val="berschrift2Zchn"/>
+    <w:basedOn w:val="Normal"/>
+    <w:next w:val="Normal"/>
+    <w:link w:val="Heading2Char"/>
     <w:uiPriority w:val="9"/>
     <w:unhideWhenUsed/>
     <w:qFormat/>
@@ -21813,11 +22432,11 @@
       <w:szCs w:val="26"/>
     </w:rPr>
   </w:style>
-  <w:style w:type="paragraph" w:styleId="berschrift3">
+  <w:style w:type="paragraph" w:styleId="Heading3">
     <w:name w:val="heading 3"/>
-    <w:basedOn w:val="Standard"/>
-    <w:next w:val="Standard"/>
-    <w:link w:val="berschrift3Zchn"/>
+    <w:basedOn w:val="Normal"/>
+    <w:next w:val="Normal"/>
+    <w:link w:val="Heading3Char"/>
     <w:uiPriority w:val="9"/>
     <w:unhideWhenUsed/>
     <w:qFormat/>
@@ -21840,11 +22459,11 @@
       <w:szCs w:val="24"/>
     </w:rPr>
   </w:style>
-  <w:style w:type="paragraph" w:styleId="berschrift4">
+  <w:style w:type="paragraph" w:styleId="Heading4">
     <w:name w:val="heading 4"/>
-    <w:basedOn w:val="Standard"/>
-    <w:next w:val="Standard"/>
-    <w:link w:val="berschrift4Zchn"/>
+    <w:basedOn w:val="Normal"/>
+    <w:next w:val="Normal"/>
+    <w:link w:val="Heading4Char"/>
     <w:uiPriority w:val="9"/>
     <w:semiHidden/>
     <w:unhideWhenUsed/>
@@ -21863,12 +22482,13 @@
       <w:color w:val="2E74B5" w:themeColor="accent1" w:themeShade="BF"/>
     </w:rPr>
   </w:style>
-  <w:style w:type="character" w:default="1" w:styleId="Absatz-Standardschriftart">
+  <w:style w:type="character" w:default="1" w:styleId="DefaultParagraphFont">
     <w:name w:val="Default Paragraph Font"/>
     <w:uiPriority w:val="1"/>
+    <w:semiHidden/>
     <w:unhideWhenUsed/>
   </w:style>
-  <w:style w:type="table" w:default="1" w:styleId="NormaleTabelle">
+  <w:style w:type="table" w:default="1" w:styleId="TableNormal">
     <w:name w:val="Normal Table"/>
     <w:uiPriority w:val="99"/>
     <w:semiHidden/>
@@ -21883,15 +22503,15 @@
       </w:tblCellMar>
     </w:tblPr>
   </w:style>
-  <w:style w:type="numbering" w:default="1" w:styleId="KeineListe">
+  <w:style w:type="numbering" w:default="1" w:styleId="NoList">
     <w:name w:val="No List"/>
     <w:uiPriority w:val="99"/>
     <w:semiHidden/>
     <w:unhideWhenUsed/>
   </w:style>
-  <w:style w:type="character" w:styleId="Platzhaltertext">
+  <w:style w:type="character" w:styleId="PlaceholderText">
     <w:name w:val="Placeholder Text"/>
-    <w:basedOn w:val="Absatz-Standardschriftart"/>
+    <w:basedOn w:val="DefaultParagraphFont"/>
     <w:uiPriority w:val="99"/>
     <w:semiHidden/>
     <w:rsid w:val="00A675B6"/>
@@ -21899,11 +22519,11 @@
       <w:color w:val="808080"/>
     </w:rPr>
   </w:style>
-  <w:style w:type="paragraph" w:styleId="Titel">
+  <w:style w:type="paragraph" w:styleId="Title">
     <w:name w:val="Title"/>
-    <w:basedOn w:val="Standard"/>
-    <w:next w:val="Standard"/>
-    <w:link w:val="TitelZchn"/>
+    <w:basedOn w:val="Normal"/>
+    <w:next w:val="Normal"/>
+    <w:link w:val="TitleChar"/>
     <w:uiPriority w:val="10"/>
     <w:qFormat/>
     <w:rsid w:val="00D21C2E"/>
@@ -21920,10 +22540,10 @@
       <w:szCs w:val="56"/>
     </w:rPr>
   </w:style>
-  <w:style w:type="character" w:customStyle="1" w:styleId="TitelZchn">
-    <w:name w:val="Titel Zchn"/>
-    <w:basedOn w:val="Absatz-Standardschriftart"/>
-    <w:link w:val="Titel"/>
+  <w:style w:type="character" w:customStyle="1" w:styleId="TitleChar">
+    <w:name w:val="Title Char"/>
+    <w:basedOn w:val="DefaultParagraphFont"/>
+    <w:link w:val="Title"/>
     <w:uiPriority w:val="10"/>
     <w:rsid w:val="00D21C2E"/>
     <w:rPr>
@@ -21935,11 +22555,11 @@
       <w:szCs w:val="56"/>
     </w:rPr>
   </w:style>
-  <w:style w:type="paragraph" w:styleId="Untertitel">
+  <w:style w:type="paragraph" w:styleId="Subtitle">
     <w:name w:val="Subtitle"/>
-    <w:basedOn w:val="Standard"/>
-    <w:next w:val="Standard"/>
-    <w:link w:val="UntertitelZchn"/>
+    <w:basedOn w:val="Normal"/>
+    <w:next w:val="Normal"/>
+    <w:link w:val="SubtitleChar"/>
     <w:uiPriority w:val="11"/>
     <w:qFormat/>
     <w:rsid w:val="00D21C2E"/>
@@ -21955,10 +22575,10 @@
       <w:spacing w:val="15"/>
     </w:rPr>
   </w:style>
-  <w:style w:type="character" w:customStyle="1" w:styleId="UntertitelZchn">
-    <w:name w:val="Untertitel Zchn"/>
-    <w:basedOn w:val="Absatz-Standardschriftart"/>
-    <w:link w:val="Untertitel"/>
+  <w:style w:type="character" w:customStyle="1" w:styleId="SubtitleChar">
+    <w:name w:val="Subtitle Char"/>
+    <w:basedOn w:val="DefaultParagraphFont"/>
+    <w:link w:val="Subtitle"/>
     <w:uiPriority w:val="11"/>
     <w:rsid w:val="00D21C2E"/>
     <w:rPr>
@@ -21968,10 +22588,10 @@
       <w:spacing w:val="15"/>
     </w:rPr>
   </w:style>
-  <w:style w:type="paragraph" w:styleId="Kopfzeile">
+  <w:style w:type="paragraph" w:styleId="Header">
     <w:name w:val="header"/>
-    <w:basedOn w:val="Standard"/>
-    <w:link w:val="KopfzeileZchn"/>
+    <w:basedOn w:val="Normal"/>
+    <w:link w:val="HeaderChar"/>
     <w:uiPriority w:val="99"/>
     <w:unhideWhenUsed/>
     <w:rsid w:val="00A675B6"/>
@@ -21983,20 +22603,20 @@
       <w:spacing w:after="0" w:line="240" w:lineRule="auto"/>
     </w:pPr>
   </w:style>
-  <w:style w:type="character" w:customStyle="1" w:styleId="KopfzeileZchn">
-    <w:name w:val="Kopfzeile Zchn"/>
-    <w:basedOn w:val="Absatz-Standardschriftart"/>
-    <w:link w:val="Kopfzeile"/>
+  <w:style w:type="character" w:customStyle="1" w:styleId="HeaderChar">
+    <w:name w:val="Header Char"/>
+    <w:basedOn w:val="DefaultParagraphFont"/>
+    <w:link w:val="Header"/>
     <w:uiPriority w:val="99"/>
     <w:rsid w:val="00A675B6"/>
     <w:rPr>
       <w:rFonts w:ascii="Arial" w:hAnsi="Arial"/>
     </w:rPr>
   </w:style>
-  <w:style w:type="paragraph" w:styleId="Fuzeile">
+  <w:style w:type="paragraph" w:styleId="Footer">
     <w:name w:val="footer"/>
-    <w:basedOn w:val="Standard"/>
-    <w:link w:val="FuzeileZchn"/>
+    <w:basedOn w:val="Normal"/>
+    <w:link w:val="FooterChar"/>
     <w:uiPriority w:val="99"/>
     <w:unhideWhenUsed/>
     <w:rsid w:val="00A675B6"/>
@@ -22008,20 +22628,20 @@
       <w:spacing w:after="0" w:line="240" w:lineRule="auto"/>
     </w:pPr>
   </w:style>
-  <w:style w:type="character" w:customStyle="1" w:styleId="FuzeileZchn">
-    <w:name w:val="Fußzeile Zchn"/>
-    <w:basedOn w:val="Absatz-Standardschriftart"/>
-    <w:link w:val="Fuzeile"/>
+  <w:style w:type="character" w:customStyle="1" w:styleId="FooterChar">
+    <w:name w:val="Footer Char"/>
+    <w:basedOn w:val="DefaultParagraphFont"/>
+    <w:link w:val="Footer"/>
     <w:uiPriority w:val="99"/>
     <w:rsid w:val="00A675B6"/>
     <w:rPr>
       <w:rFonts w:ascii="Arial" w:hAnsi="Arial"/>
     </w:rPr>
   </w:style>
-  <w:style w:type="paragraph" w:styleId="Listenabsatz">
+  <w:style w:type="paragraph" w:styleId="ListParagraph">
     <w:name w:val="List Paragraph"/>
-    <w:basedOn w:val="Standard"/>
-    <w:link w:val="ListenabsatzZchn"/>
+    <w:basedOn w:val="Normal"/>
+    <w:link w:val="ListParagraphChar"/>
     <w:uiPriority w:val="34"/>
     <w:qFormat/>
     <w:rsid w:val="004455F7"/>
@@ -22030,10 +22650,10 @@
       <w:contextualSpacing/>
     </w:pPr>
   </w:style>
-  <w:style w:type="character" w:customStyle="1" w:styleId="berschrift1Zchn">
-    <w:name w:val="Überschrift 1 Zchn"/>
-    <w:basedOn w:val="Absatz-Standardschriftart"/>
-    <w:link w:val="berschrift1"/>
+  <w:style w:type="character" w:customStyle="1" w:styleId="Heading1Char">
+    <w:name w:val="Heading 1 Char"/>
+    <w:basedOn w:val="DefaultParagraphFont"/>
+    <w:link w:val="Heading1"/>
     <w:uiPriority w:val="9"/>
     <w:rsid w:val="0071731B"/>
     <w:rPr>
@@ -22043,10 +22663,10 @@
       <w:szCs w:val="32"/>
     </w:rPr>
   </w:style>
-  <w:style w:type="character" w:customStyle="1" w:styleId="berschrift2Zchn">
-    <w:name w:val="Überschrift 2 Zchn"/>
-    <w:basedOn w:val="Absatz-Standardschriftart"/>
-    <w:link w:val="berschrift2"/>
+  <w:style w:type="character" w:customStyle="1" w:styleId="Heading2Char">
+    <w:name w:val="Heading 2 Char"/>
+    <w:basedOn w:val="DefaultParagraphFont"/>
+    <w:link w:val="Heading2"/>
     <w:uiPriority w:val="9"/>
     <w:rsid w:val="007C3A10"/>
     <w:rPr>
@@ -22056,10 +22676,10 @@
       <w:szCs w:val="26"/>
     </w:rPr>
   </w:style>
-  <w:style w:type="character" w:customStyle="1" w:styleId="berschrift3Zchn">
-    <w:name w:val="Überschrift 3 Zchn"/>
-    <w:basedOn w:val="Absatz-Standardschriftart"/>
-    <w:link w:val="berschrift3"/>
+  <w:style w:type="character" w:customStyle="1" w:styleId="Heading3Char">
+    <w:name w:val="Heading 3 Char"/>
+    <w:basedOn w:val="DefaultParagraphFont"/>
+    <w:link w:val="Heading3"/>
     <w:uiPriority w:val="9"/>
     <w:rsid w:val="007C3A10"/>
     <w:rPr>
@@ -22069,10 +22689,10 @@
       <w:szCs w:val="24"/>
     </w:rPr>
   </w:style>
-  <w:style w:type="paragraph" w:styleId="Inhaltsverzeichnisberschrift">
+  <w:style w:type="paragraph" w:styleId="TOCHeading">
     <w:name w:val="TOC Heading"/>
-    <w:basedOn w:val="berschrift1"/>
-    <w:next w:val="Standard"/>
+    <w:basedOn w:val="Heading1"/>
+    <w:next w:val="Normal"/>
     <w:uiPriority w:val="39"/>
     <w:unhideWhenUsed/>
     <w:qFormat/>
@@ -22088,10 +22708,10 @@
       <w:lang w:val="de-DE" w:eastAsia="de-CH"/>
     </w:rPr>
   </w:style>
-  <w:style w:type="paragraph" w:styleId="Verzeichnis1">
+  <w:style w:type="paragraph" w:styleId="TOC1">
     <w:name w:val="toc 1"/>
-    <w:basedOn w:val="Standard"/>
-    <w:next w:val="Standard"/>
+    <w:basedOn w:val="Normal"/>
+    <w:next w:val="Normal"/>
     <w:autoRedefine/>
     <w:uiPriority w:val="39"/>
     <w:unhideWhenUsed/>
@@ -22100,10 +22720,10 @@
       <w:spacing w:after="100"/>
     </w:pPr>
   </w:style>
-  <w:style w:type="paragraph" w:styleId="Verzeichnis2">
+  <w:style w:type="paragraph" w:styleId="TOC2">
     <w:name w:val="toc 2"/>
-    <w:basedOn w:val="Standard"/>
-    <w:next w:val="Standard"/>
+    <w:basedOn w:val="Normal"/>
+    <w:next w:val="Normal"/>
     <w:autoRedefine/>
     <w:uiPriority w:val="39"/>
     <w:unhideWhenUsed/>
@@ -22113,10 +22733,10 @@
       <w:ind w:left="220"/>
     </w:pPr>
   </w:style>
-  <w:style w:type="paragraph" w:styleId="Verzeichnis3">
+  <w:style w:type="paragraph" w:styleId="TOC3">
     <w:name w:val="toc 3"/>
-    <w:basedOn w:val="Standard"/>
-    <w:next w:val="Standard"/>
+    <w:basedOn w:val="Normal"/>
+    <w:next w:val="Normal"/>
     <w:autoRedefine/>
     <w:uiPriority w:val="39"/>
     <w:unhideWhenUsed/>
@@ -22128,7 +22748,7 @@
   </w:style>
   <w:style w:type="character" w:styleId="Hyperlink">
     <w:name w:val="Hyperlink"/>
-    <w:basedOn w:val="Absatz-Standardschriftart"/>
+    <w:basedOn w:val="DefaultParagraphFont"/>
     <w:uiPriority w:val="99"/>
     <w:unhideWhenUsed/>
     <w:rsid w:val="000E5B51"/>
@@ -22137,9 +22757,9 @@
       <w:u w:val="single"/>
     </w:rPr>
   </w:style>
-  <w:style w:type="table" w:styleId="Tabellenraster">
+  <w:style w:type="table" w:styleId="TableGrid">
     <w:name w:val="Table Grid"/>
-    <w:basedOn w:val="NormaleTabelle"/>
+    <w:basedOn w:val="TableNormal"/>
     <w:uiPriority w:val="39"/>
     <w:rsid w:val="003C58D8"/>
     <w:pPr>
@@ -22156,10 +22776,10 @@
       </w:tblBorders>
     </w:tblPr>
   </w:style>
-  <w:style w:type="paragraph" w:styleId="Beschriftung">
+  <w:style w:type="paragraph" w:styleId="Caption">
     <w:name w:val="caption"/>
-    <w:basedOn w:val="Standard"/>
-    <w:next w:val="Standard"/>
+    <w:basedOn w:val="Normal"/>
+    <w:next w:val="Normal"/>
     <w:uiPriority w:val="35"/>
     <w:unhideWhenUsed/>
     <w:qFormat/>
@@ -22175,10 +22795,10 @@
       <w:szCs w:val="18"/>
     </w:rPr>
   </w:style>
-  <w:style w:type="paragraph" w:styleId="Abbildungsverzeichnis">
+  <w:style w:type="paragraph" w:styleId="TableofFigures">
     <w:name w:val="table of figures"/>
-    <w:basedOn w:val="Standard"/>
-    <w:next w:val="Standard"/>
+    <w:basedOn w:val="Normal"/>
+    <w:next w:val="Normal"/>
     <w:uiPriority w:val="99"/>
     <w:unhideWhenUsed/>
     <w:rsid w:val="00050A8E"/>
@@ -22188,7 +22808,7 @@
   </w:style>
   <w:style w:type="paragraph" w:customStyle="1" w:styleId="Standardklein">
     <w:name w:val="Standard klein"/>
-    <w:basedOn w:val="Standard"/>
+    <w:basedOn w:val="Normal"/>
     <w:link w:val="StandardkleinZchn"/>
     <w:qFormat/>
     <w:rsid w:val="00ED7E5F"/>
@@ -22210,7 +22830,7 @@
   </w:style>
   <w:style w:type="character" w:customStyle="1" w:styleId="StandardkleinZchn">
     <w:name w:val="Standard klein Zchn"/>
-    <w:basedOn w:val="Absatz-Standardschriftart"/>
+    <w:basedOn w:val="DefaultParagraphFont"/>
     <w:link w:val="Standardklein"/>
     <w:rsid w:val="00ED7E5F"/>
     <w:rPr>
@@ -22221,7 +22841,7 @@
   </w:style>
   <w:style w:type="paragraph" w:customStyle="1" w:styleId="kleineListe">
     <w:name w:val="kleine Liste"/>
-    <w:basedOn w:val="Listenabsatz"/>
+    <w:basedOn w:val="ListParagraph"/>
     <w:link w:val="kleineListeZchn"/>
     <w:qFormat/>
     <w:rsid w:val="00A11D3D"/>
@@ -22248,10 +22868,10 @@
       <w:szCs w:val="20"/>
     </w:rPr>
   </w:style>
-  <w:style w:type="character" w:customStyle="1" w:styleId="ListenabsatzZchn">
-    <w:name w:val="Listenabsatz Zchn"/>
-    <w:basedOn w:val="Absatz-Standardschriftart"/>
-    <w:link w:val="Listenabsatz"/>
+  <w:style w:type="character" w:customStyle="1" w:styleId="ListParagraphChar">
+    <w:name w:val="List Paragraph Char"/>
+    <w:basedOn w:val="DefaultParagraphFont"/>
+    <w:link w:val="ListParagraph"/>
     <w:uiPriority w:val="34"/>
     <w:rsid w:val="00A11D3D"/>
     <w:rPr>
@@ -22260,7 +22880,7 @@
   </w:style>
   <w:style w:type="character" w:customStyle="1" w:styleId="kleineListeZchn">
     <w:name w:val="kleine Liste Zchn"/>
-    <w:basedOn w:val="ListenabsatzZchn"/>
+    <w:basedOn w:val="ListParagraphChar"/>
     <w:link w:val="kleineListe"/>
     <w:rsid w:val="00A11D3D"/>
     <w:rPr>
@@ -22269,10 +22889,10 @@
       <w:szCs w:val="20"/>
     </w:rPr>
   </w:style>
-  <w:style w:type="character" w:customStyle="1" w:styleId="berschrift4Zchn">
-    <w:name w:val="Überschrift 4 Zchn"/>
-    <w:basedOn w:val="Absatz-Standardschriftart"/>
-    <w:link w:val="berschrift4"/>
+  <w:style w:type="character" w:customStyle="1" w:styleId="Heading4Char">
+    <w:name w:val="Heading 4 Char"/>
+    <w:basedOn w:val="DefaultParagraphFont"/>
+    <w:link w:val="Heading4"/>
     <w:uiPriority w:val="9"/>
     <w:semiHidden/>
     <w:rsid w:val="00F22831"/>
@@ -22283,9 +22903,9 @@
       <w:color w:val="2E74B5" w:themeColor="accent1" w:themeShade="BF"/>
     </w:rPr>
   </w:style>
-  <w:style w:type="character" w:styleId="NichtaufgelsteErwhnung">
+  <w:style w:type="character" w:styleId="UnresolvedMention">
     <w:name w:val="Unresolved Mention"/>
-    <w:basedOn w:val="Absatz-Standardschriftart"/>
+    <w:basedOn w:val="DefaultParagraphFont"/>
     <w:uiPriority w:val="99"/>
     <w:semiHidden/>
     <w:unhideWhenUsed/>
@@ -22295,10 +22915,10 @@
       <w:shd w:val="clear" w:color="auto" w:fill="E1DFDD"/>
     </w:rPr>
   </w:style>
-  <w:style w:type="paragraph" w:styleId="Literaturverzeichnis">
+  <w:style w:type="paragraph" w:styleId="Bibliography">
     <w:name w:val="Bibliography"/>
-    <w:basedOn w:val="Standard"/>
-    <w:next w:val="Standard"/>
+    <w:basedOn w:val="Normal"/>
+    <w:next w:val="Normal"/>
     <w:uiPriority w:val="37"/>
     <w:unhideWhenUsed/>
     <w:rsid w:val="00D26C75"/>
@@ -22307,7 +22927,7 @@
 </file>
 
 <file path=word/glossary/document.xml><?xml version="1.0" encoding="utf-8"?>
-<w:glossaryDocument xmlns:wpc="http://schemas.microsoft.com/office/word/2010/wordprocessingCanvas" xmlns:cx="http://schemas.microsoft.com/office/drawing/2014/chartex" xmlns:cx1="http://schemas.microsoft.com/office/drawing/2015/9/8/chartex" xmlns:cx2="http://schemas.microsoft.com/office/drawing/2015/10/21/chartex" xmlns:cx3="http://schemas.microsoft.com/office/drawing/2016/5/9/chartex" xmlns:cx4="http://schemas.microsoft.com/office/drawing/2016/5/10/chartex" xmlns:cx5="http://schemas.microsoft.com/office/drawing/2016/5/11/chartex" xmlns:cx6="http://schemas.microsoft.com/office/drawing/2016/5/12/chartex" xmlns:cx7="http://schemas.microsoft.com/office/drawing/2016/5/13/chartex" xmlns:cx8="http://schemas.microsoft.com/office/drawing/2016/5/14/chartex" xmlns:mc="http://schemas.openxmlformats.org/markup-compatibility/2006" xmlns:aink="http://schemas.microsoft.com/office/drawing/2016/ink" xmlns:am3d="http://schemas.microsoft.com/office/drawing/2017/model3d" xmlns:o="urn:schemas-microsoft-com:office:office" xmlns:r="http://schemas.openxmlformats.org/officeDocument/2006/relationships" xmlns:m="http://schemas.openxmlformats.org/officeDocument/2006/math" xmlns:v="urn:schemas-microsoft-com:vml" xmlns:wp14="http://schemas.microsoft.com/office/word/2010/wordprocessingDrawing" xmlns:wp="http://schemas.openxmlformats.org/drawingml/2006/wordprocessingDrawing" xmlns:w10="urn:schemas-microsoft-com:office:word" xmlns:w="http://schemas.openxmlformats.org/wordprocessingml/2006/main" xmlns:w14="http://schemas.microsoft.com/office/word/2010/wordml" xmlns:w15="http://schemas.microsoft.com/office/word/2012/wordml" xmlns:w16cid="http://schemas.microsoft.com/office/word/2016/wordml/cid" xmlns:w16se="http://schemas.microsoft.com/office/word/2015/wordml/symex" xmlns:wpg="http://schemas.microsoft.com/office/word/2010/wordprocessingGroup" xmlns:wpi="http://schemas.microsoft.com/office/word/2010/wordprocessingInk" xmlns:wne="http://schemas.microsoft.com/office/word/2006/wordml" xmlns:wps="http://schemas.microsoft.com/office/word/2010/wordprocessingShape" mc:Ignorable="w14 w15 w16se w16cid wp14">
+<w:glossaryDocument xmlns:wpc="http://schemas.microsoft.com/office/word/2010/wordprocessingCanvas" xmlns:cx="http://schemas.microsoft.com/office/drawing/2014/chartex" xmlns:cx1="http://schemas.microsoft.com/office/drawing/2015/9/8/chartex" xmlns:cx2="http://schemas.microsoft.com/office/drawing/2015/10/21/chartex" xmlns:cx3="http://schemas.microsoft.com/office/drawing/2016/5/9/chartex" xmlns:cx4="http://schemas.microsoft.com/office/drawing/2016/5/10/chartex" xmlns:cx5="http://schemas.microsoft.com/office/drawing/2016/5/11/chartex" xmlns:cx6="http://schemas.microsoft.com/office/drawing/2016/5/12/chartex" xmlns:cx7="http://schemas.microsoft.com/office/drawing/2016/5/13/chartex" xmlns:cx8="http://schemas.microsoft.com/office/drawing/2016/5/14/chartex" xmlns:mc="http://schemas.openxmlformats.org/markup-compatibility/2006" xmlns:aink="http://schemas.microsoft.com/office/drawing/2016/ink" xmlns:am3d="http://schemas.microsoft.com/office/drawing/2017/model3d" xmlns:o="urn:schemas-microsoft-com:office:office" xmlns:r="http://schemas.openxmlformats.org/officeDocument/2006/relationships" xmlns:m="http://schemas.openxmlformats.org/officeDocument/2006/math" xmlns:v="urn:schemas-microsoft-com:vml" xmlns:wp14="http://schemas.microsoft.com/office/word/2010/wordprocessingDrawing" xmlns:wp="http://schemas.openxmlformats.org/drawingml/2006/wordprocessingDrawing" xmlns:w10="urn:schemas-microsoft-com:office:word" xmlns:w="http://schemas.openxmlformats.org/wordprocessingml/2006/main" xmlns:w14="http://schemas.microsoft.com/office/word/2010/wordml" xmlns:w15="http://schemas.microsoft.com/office/word/2012/wordml" xmlns:w16cex="http://schemas.microsoft.com/office/word/2018/wordml/cex" xmlns:w16cid="http://schemas.microsoft.com/office/word/2016/wordml/cid" xmlns:w16="http://schemas.microsoft.com/office/word/2018/wordml" xmlns:w16sdtdh="http://schemas.microsoft.com/office/word/2020/wordml/sdtdatahash" xmlns:w16se="http://schemas.microsoft.com/office/word/2015/wordml/symex" xmlns:wpg="http://schemas.microsoft.com/office/word/2010/wordprocessingGroup" xmlns:wpi="http://schemas.microsoft.com/office/word/2010/wordprocessingInk" xmlns:wne="http://schemas.microsoft.com/office/word/2006/wordml" xmlns:wps="http://schemas.microsoft.com/office/word/2010/wordprocessingShape" mc:Ignorable="w14 w15 w16se w16cid w16 w16cex w16sdtdh wp14">
   <w:docParts>
     <w:docPart>
       <w:docPartPr>
@@ -22328,7 +22948,7 @@
         <w:p>
           <w:r>
             <w:rPr>
-              <w:rStyle w:val="Platzhaltertext"/>
+              <w:rStyle w:val="PlaceholderText"/>
             </w:rPr>
             <w:t>[Autor]</w:t>
           </w:r>
@@ -22354,7 +22974,7 @@
         <w:p>
           <w:r>
             <w:rPr>
-              <w:rStyle w:val="Platzhaltertext"/>
+              <w:rStyle w:val="PlaceholderText"/>
             </w:rPr>
             <w:t>[Autor]</w:t>
           </w:r>
@@ -22380,7 +23000,7 @@
         <w:p>
           <w:r>
             <w:rPr>
-              <w:rStyle w:val="Platzhaltertext"/>
+              <w:rStyle w:val="PlaceholderText"/>
             </w:rPr>
             <w:t>[Titel]</w:t>
           </w:r>
@@ -22406,7 +23026,7 @@
         <w:p>
           <w:r>
             <w:rPr>
-              <w:rStyle w:val="Platzhaltertext"/>
+              <w:rStyle w:val="PlaceholderText"/>
             </w:rPr>
             <w:t>[Titel]</w:t>
           </w:r>
@@ -22432,7 +23052,7 @@
         <w:p>
           <w:r>
             <w:rPr>
-              <w:rStyle w:val="Platzhaltertext"/>
+              <w:rStyle w:val="PlaceholderText"/>
             </w:rPr>
             <w:t>[Thema]</w:t>
           </w:r>
@@ -22458,7 +23078,7 @@
         <w:p>
           <w:r>
             <w:rPr>
-              <w:rStyle w:val="Platzhaltertext"/>
+              <w:rStyle w:val="PlaceholderText"/>
             </w:rPr>
             <w:t>[Thema]</w:t>
           </w:r>
@@ -22484,7 +23104,7 @@
         <w:p>
           <w:r>
             <w:rPr>
-              <w:rStyle w:val="Platzhaltertext"/>
+              <w:rStyle w:val="PlaceholderText"/>
             </w:rPr>
             <w:t>[Firma]</w:t>
           </w:r>
@@ -22496,7 +23116,7 @@
 </file>
 
 <file path=word/glossary/fontTable.xml><?xml version="1.0" encoding="utf-8"?>
-<w:fonts xmlns:mc="http://schemas.openxmlformats.org/markup-compatibility/2006" xmlns:r="http://schemas.openxmlformats.org/officeDocument/2006/relationships" xmlns:w="http://schemas.openxmlformats.org/wordprocessingml/2006/main" xmlns:w14="http://schemas.microsoft.com/office/word/2010/wordml" xmlns:w15="http://schemas.microsoft.com/office/word/2012/wordml" xmlns:w16cid="http://schemas.microsoft.com/office/word/2016/wordml/cid" xmlns:w16se="http://schemas.microsoft.com/office/word/2015/wordml/symex" mc:Ignorable="w14 w15 w16se w16cid">
+<w:fonts xmlns:mc="http://schemas.openxmlformats.org/markup-compatibility/2006" xmlns:r="http://schemas.openxmlformats.org/officeDocument/2006/relationships" xmlns:w="http://schemas.openxmlformats.org/wordprocessingml/2006/main" xmlns:w14="http://schemas.microsoft.com/office/word/2010/wordml" xmlns:w15="http://schemas.microsoft.com/office/word/2012/wordml" xmlns:w16cex="http://schemas.microsoft.com/office/word/2018/wordml/cex" xmlns:w16cid="http://schemas.microsoft.com/office/word/2016/wordml/cid" xmlns:w16="http://schemas.microsoft.com/office/word/2018/wordml" xmlns:w16sdtdh="http://schemas.microsoft.com/office/word/2020/wordml/sdtdatahash" xmlns:w16se="http://schemas.microsoft.com/office/word/2015/wordml/symex" mc:Ignorable="w14 w15 w16se w16cid w16 w16cex w16sdtdh">
   <w:font w:name="Arial">
     <w:panose1 w:val="020B0604020202020204"/>
     <w:charset w:val="00"/>
@@ -22550,7 +23170,7 @@
 </file>
 
 <file path=word/glossary/settings.xml><?xml version="1.0" encoding="utf-8"?>
-<w:settings xmlns:mc="http://schemas.openxmlformats.org/markup-compatibility/2006" xmlns:o="urn:schemas-microsoft-com:office:office" xmlns:r="http://schemas.openxmlformats.org/officeDocument/2006/relationships" xmlns:m="http://schemas.openxmlformats.org/officeDocument/2006/math" xmlns:v="urn:schemas-microsoft-com:vml" xmlns:w10="urn:schemas-microsoft-com:office:word" xmlns:w="http://schemas.openxmlformats.org/wordprocessingml/2006/main" xmlns:w14="http://schemas.microsoft.com/office/word/2010/wordml" xmlns:w15="http://schemas.microsoft.com/office/word/2012/wordml" xmlns:w16cid="http://schemas.microsoft.com/office/word/2016/wordml/cid" xmlns:w16se="http://schemas.microsoft.com/office/word/2015/wordml/symex" xmlns:sl="http://schemas.openxmlformats.org/schemaLibrary/2006/main" mc:Ignorable="w14 w15 w16se w16cid">
+<w:settings xmlns:mc="http://schemas.openxmlformats.org/markup-compatibility/2006" xmlns:o="urn:schemas-microsoft-com:office:office" xmlns:r="http://schemas.openxmlformats.org/officeDocument/2006/relationships" xmlns:m="http://schemas.openxmlformats.org/officeDocument/2006/math" xmlns:v="urn:schemas-microsoft-com:vml" xmlns:w10="urn:schemas-microsoft-com:office:word" xmlns:w="http://schemas.openxmlformats.org/wordprocessingml/2006/main" xmlns:w14="http://schemas.microsoft.com/office/word/2010/wordml" xmlns:w15="http://schemas.microsoft.com/office/word/2012/wordml" xmlns:w16cex="http://schemas.microsoft.com/office/word/2018/wordml/cex" xmlns:w16cid="http://schemas.microsoft.com/office/word/2016/wordml/cid" xmlns:w16="http://schemas.microsoft.com/office/word/2018/wordml" xmlns:w16sdtdh="http://schemas.microsoft.com/office/word/2020/wordml/sdtdatahash" xmlns:w16se="http://schemas.microsoft.com/office/word/2015/wordml/symex" xmlns:sl="http://schemas.openxmlformats.org/schemaLibrary/2006/main" mc:Ignorable="w14 w15 w16se w16cid w16 w16cex w16sdtdh">
   <w:view w:val="normal"/>
   <w:defaultTabStop w:val="708"/>
   <w:hyphenationZone w:val="425"/>
@@ -22574,9 +23194,11 @@
     <w:rsid w:val="00231AC0"/>
     <w:rsid w:val="0029570E"/>
     <w:rsid w:val="002B4667"/>
+    <w:rsid w:val="00374265"/>
     <w:rsid w:val="00404AED"/>
     <w:rsid w:val="004B65C9"/>
     <w:rsid w:val="004E6051"/>
+    <w:rsid w:val="00526FC6"/>
     <w:rsid w:val="00561917"/>
     <w:rsid w:val="005C348A"/>
     <w:rsid w:val="00614F8D"/>
@@ -22620,13 +23242,13 @@
   <w:themeFontLang w:val="de-CH"/>
   <w:clrSchemeMapping w:bg1="light1" w:t1="dark1" w:bg2="light2" w:t2="dark2" w:accent1="accent1" w:accent2="accent2" w:accent3="accent3" w:accent4="accent4" w:accent5="accent5" w:accent6="accent6" w:hyperlink="hyperlink" w:followedHyperlink="followedHyperlink"/>
   <w:decimalSymbol w:val="."/>
-  <w:listSeparator w:val=";"/>
+  <w:listSeparator w:val=","/>
   <w15:chartTrackingRefBased/>
 </w:settings>
 </file>
 
 <file path=word/glossary/styles.xml><?xml version="1.0" encoding="utf-8"?>
-<w:styles xmlns:mc="http://schemas.openxmlformats.org/markup-compatibility/2006" xmlns:r="http://schemas.openxmlformats.org/officeDocument/2006/relationships" xmlns:w="http://schemas.openxmlformats.org/wordprocessingml/2006/main" xmlns:w14="http://schemas.microsoft.com/office/word/2010/wordml" xmlns:w15="http://schemas.microsoft.com/office/word/2012/wordml" xmlns:w16cid="http://schemas.microsoft.com/office/word/2016/wordml/cid" xmlns:w16se="http://schemas.microsoft.com/office/word/2015/wordml/symex" mc:Ignorable="w14 w15 w16se w16cid">
+<w:styles xmlns:mc="http://schemas.openxmlformats.org/markup-compatibility/2006" xmlns:r="http://schemas.openxmlformats.org/officeDocument/2006/relationships" xmlns:w="http://schemas.openxmlformats.org/wordprocessingml/2006/main" xmlns:w14="http://schemas.microsoft.com/office/word/2010/wordml" xmlns:w15="http://schemas.microsoft.com/office/word/2012/wordml" xmlns:w16cex="http://schemas.microsoft.com/office/word/2018/wordml/cex" xmlns:w16cid="http://schemas.microsoft.com/office/word/2016/wordml/cid" xmlns:w16="http://schemas.microsoft.com/office/word/2018/wordml" xmlns:w16sdtdh="http://schemas.microsoft.com/office/word/2020/wordml/sdtdatahash" xmlns:w16se="http://schemas.microsoft.com/office/word/2015/wordml/symex" mc:Ignorable="w14 w15 w16se w16cid w16 w16cex w16sdtdh">
   <w:docDefaults>
     <w:rPrDefault>
       <w:rPr>
@@ -22642,7 +23264,7 @@
       </w:pPr>
     </w:pPrDefault>
   </w:docDefaults>
-  <w:latentStyles w:defLockedState="0" w:defUIPriority="99" w:defSemiHidden="0" w:defUnhideWhenUsed="0" w:defQFormat="0" w:count="375">
+  <w:latentStyles w:defLockedState="0" w:defUIPriority="99" w:defSemiHidden="0" w:defUnhideWhenUsed="0" w:defQFormat="0" w:count="376">
     <w:lsdException w:name="Normal" w:uiPriority="0" w:qFormat="1"/>
     <w:lsdException w:name="heading 1" w:uiPriority="9" w:qFormat="1"/>
     <w:lsdException w:name="heading 2" w:semiHidden="1" w:uiPriority="9" w:unhideWhenUsed="1" w:qFormat="1"/>
@@ -22748,7 +23370,6 @@
     <w:lsdException w:name="HTML Sample" w:semiHidden="1" w:unhideWhenUsed="1"/>
     <w:lsdException w:name="HTML Typewriter" w:semiHidden="1" w:unhideWhenUsed="1"/>
     <w:lsdException w:name="HTML Variable" w:semiHidden="1" w:unhideWhenUsed="1"/>
-    <w:lsdException w:name="Normal Table" w:semiHidden="1" w:unhideWhenUsed="1"/>
     <w:lsdException w:name="annotation subject" w:semiHidden="1" w:unhideWhenUsed="1"/>
     <w:lsdException w:name="No List" w:semiHidden="1" w:unhideWhenUsed="1"/>
     <w:lsdException w:name="Outline List 1" w:semiHidden="1" w:unhideWhenUsed="1"/>
@@ -22795,10 +23416,8 @@
     <w:lsdException w:name="Table Subtle 2" w:semiHidden="1" w:unhideWhenUsed="1"/>
     <w:lsdException w:name="Table Web 1" w:semiHidden="1" w:unhideWhenUsed="1"/>
     <w:lsdException w:name="Table Web 2" w:semiHidden="1" w:unhideWhenUsed="1"/>
-    <w:lsdException w:name="Table Web 3" w:semiHidden="1" w:unhideWhenUsed="1"/>
     <w:lsdException w:name="Balloon Text" w:semiHidden="1" w:unhideWhenUsed="1"/>
     <w:lsdException w:name="Table Grid" w:uiPriority="39"/>
-    <w:lsdException w:name="Table Theme" w:semiHidden="1" w:unhideWhenUsed="1"/>
     <w:lsdException w:name="Placeholder Text" w:semiHidden="1"/>
     <w:lsdException w:name="No Spacing" w:uiPriority="1" w:qFormat="1"/>
     <w:lsdException w:name="Light Shading" w:uiPriority="60"/>
@@ -23018,18 +23637,19 @@
     <w:lsdException w:name="Smart Hyperlink" w:semiHidden="1" w:unhideWhenUsed="1"/>
     <w:lsdException w:name="Hashtag" w:semiHidden="1" w:unhideWhenUsed="1"/>
     <w:lsdException w:name="Unresolved Mention" w:semiHidden="1" w:unhideWhenUsed="1"/>
+    <w:lsdException w:name="Smart Link" w:semiHidden="1" w:unhideWhenUsed="1"/>
   </w:latentStyles>
-  <w:style w:type="paragraph" w:default="1" w:styleId="Standard">
+  <w:style w:type="paragraph" w:default="1" w:styleId="Normal">
     <w:name w:val="Normal"/>
     <w:qFormat/>
   </w:style>
-  <w:style w:type="character" w:default="1" w:styleId="Absatz-Standardschriftart">
+  <w:style w:type="character" w:default="1" w:styleId="DefaultParagraphFont">
     <w:name w:val="Default Paragraph Font"/>
     <w:uiPriority w:val="1"/>
     <w:semiHidden/>
     <w:unhideWhenUsed/>
   </w:style>
-  <w:style w:type="table" w:default="1" w:styleId="NormaleTabelle">
+  <w:style w:type="table" w:default="1" w:styleId="TableNormal">
     <w:name w:val="Normal Table"/>
     <w:uiPriority w:val="99"/>
     <w:semiHidden/>
@@ -23044,15 +23664,15 @@
       </w:tblCellMar>
     </w:tblPr>
   </w:style>
-  <w:style w:type="numbering" w:default="1" w:styleId="KeineListe">
+  <w:style w:type="numbering" w:default="1" w:styleId="NoList">
     <w:name w:val="No List"/>
     <w:uiPriority w:val="99"/>
     <w:semiHidden/>
     <w:unhideWhenUsed/>
   </w:style>
-  <w:style w:type="character" w:styleId="Platzhaltertext">
+  <w:style w:type="character" w:styleId="PlaceholderText">
     <w:name w:val="Placeholder Text"/>
-    <w:basedOn w:val="Absatz-Standardschriftart"/>
+    <w:basedOn w:val="DefaultParagraphFont"/>
     <w:uiPriority w:val="99"/>
     <w:semiHidden/>
     <w:rsid w:val="00B932F8"/>
@@ -23064,7 +23684,7 @@
 </file>
 
 <file path=word/glossary/webSettings.xml><?xml version="1.0" encoding="utf-8"?>
-<w:webSettings xmlns:mc="http://schemas.openxmlformats.org/markup-compatibility/2006" xmlns:r="http://schemas.openxmlformats.org/officeDocument/2006/relationships" xmlns:w="http://schemas.openxmlformats.org/wordprocessingml/2006/main" xmlns:w14="http://schemas.microsoft.com/office/word/2010/wordml" xmlns:w15="http://schemas.microsoft.com/office/word/2012/wordml" xmlns:w16cid="http://schemas.microsoft.com/office/word/2016/wordml/cid" xmlns:w16se="http://schemas.microsoft.com/office/word/2015/wordml/symex" mc:Ignorable="w14 w15 w16se w16cid">
+<w:webSettings xmlns:mc="http://schemas.openxmlformats.org/markup-compatibility/2006" xmlns:r="http://schemas.openxmlformats.org/officeDocument/2006/relationships" xmlns:w="http://schemas.openxmlformats.org/wordprocessingml/2006/main" xmlns:w14="http://schemas.microsoft.com/office/word/2010/wordml" xmlns:w15="http://schemas.microsoft.com/office/word/2012/wordml" xmlns:w16cex="http://schemas.microsoft.com/office/word/2018/wordml/cex" xmlns:w16cid="http://schemas.microsoft.com/office/word/2016/wordml/cid" xmlns:w16="http://schemas.microsoft.com/office/word/2018/wordml" xmlns:w16sdtdh="http://schemas.microsoft.com/office/word/2020/wordml/sdtdatahash" xmlns:w16se="http://schemas.microsoft.com/office/word/2015/wordml/symex" mc:Ignorable="w14 w15 w16se w16cid w16 w16cex w16sdtdh">
   <w:optimizeForBrowser/>
   <w:allowPNG/>
 </w:webSettings>
@@ -23332,12 +23952,6 @@
 </file>
 
 <file path=customXml/item1.xml><?xml version="1.0" encoding="utf-8"?>
-<p:properties xmlns:p="http://schemas.microsoft.com/office/2006/metadata/properties" xmlns:xsi="http://www.w3.org/2001/XMLSchema-instance" xmlns:pc="http://schemas.microsoft.com/office/infopath/2007/PartnerControls">
-  <documentManagement/>
-</p:properties>
-</file>
-
-<file path=customXml/item2.xml><?xml version="1.0" encoding="utf-8"?>
 <?mso-contentType ?>
 <FormTemplates xmlns="http://schemas.microsoft.com/sharepoint/v3/contenttype/forms">
   <Display>DocumentLibraryForm</Display>
@@ -23346,7 +23960,29 @@
 </FormTemplates>
 </file>
 
+<file path=customXml/item2.xml><?xml version="1.0" encoding="utf-8"?>
+<p:properties xmlns:p="http://schemas.microsoft.com/office/2006/metadata/properties" xmlns:xsi="http://www.w3.org/2001/XMLSchema-instance" xmlns:pc="http://schemas.microsoft.com/office/infopath/2007/PartnerControls">
+  <documentManagement/>
+</p:properties>
+</file>
+
 <file path=customXml/item3.xml><?xml version="1.0" encoding="utf-8"?>
+<b:Sources xmlns:b="http://schemas.openxmlformats.org/officeDocument/2006/bibliography" xmlns="http://schemas.openxmlformats.org/officeDocument/2006/bibliography" SelectedStyle="\IEEE2006OfficeOnline.xsl" StyleName="IEEE" Version="2006">
+  <b:Source>
+    <b:Tag>Com21</b:Tag>
+    <b:SourceType>InternetSite</b:SourceType>
+    <b:Guid>{C752954D-E005-4D54-8FD4-3354195D690D}</b:Guid>
+    <b:Title>Composer</b:Title>
+    <b:Year>2021</b:Year>
+    <b:Month>05</b:Month>
+    <b:Day>17</b:Day>
+    <b:URL>https://getcomposer.org/download/</b:URL>
+    <b:RefOrder>1</b:RefOrder>
+  </b:Source>
+</b:Sources>
+</file>
+
+<file path=customXml/item4.xml><?xml version="1.0" encoding="utf-8"?>
 <ct:contentTypeSchema xmlns:ct="http://schemas.microsoft.com/office/2006/metadata/contentType" xmlns:ma="http://schemas.microsoft.com/office/2006/metadata/properties/metaAttributes" ct:_="" ma:_="" ma:contentTypeName="Dokument" ma:contentTypeID="0x010100381EB90B9AD1294EBA09C99EDFCE724C" ma:contentTypeVersion="13" ma:contentTypeDescription="Ein neues Dokument erstellen." ma:contentTypeScope="" ma:versionID="a3109aba49a375cd2bd7c446fac55e95">
   <xsd:schema xmlns:xsd="http://www.w3.org/2001/XMLSchema" xmlns:xs="http://www.w3.org/2001/XMLSchema" xmlns:p="http://schemas.microsoft.com/office/2006/metadata/properties" xmlns:ns3="1b75bab5-6945-451e-a167-b461f533ceca" xmlns:ns4="81b4efd0-909e-42a8-a7a2-c0aa819c5d36" targetNamespace="http://schemas.microsoft.com/office/2006/metadata/properties" ma:root="true" ma:fieldsID="d577dc5be76488b70b592af101871daa" ns3:_="" ns4:_="">
     <xsd:import namespace="1b75bab5-6945-451e-a167-b461f533ceca"/>
@@ -23569,23 +24205,15 @@
 </ct:contentTypeSchema>
 </file>
 
-<file path=customXml/item4.xml><?xml version="1.0" encoding="utf-8"?>
-<b:Sources xmlns:b="http://schemas.openxmlformats.org/officeDocument/2006/bibliography" xmlns="http://schemas.openxmlformats.org/officeDocument/2006/bibliography" SelectedStyle="\IEEE2006OfficeOnline.xsl" StyleName="IEEE" Version="2006">
-  <b:Source>
-    <b:Tag>Com21</b:Tag>
-    <b:SourceType>InternetSite</b:SourceType>
-    <b:Guid>{C752954D-E005-4D54-8FD4-3354195D690D}</b:Guid>
-    <b:Title>Composer</b:Title>
-    <b:Year>2021</b:Year>
-    <b:Month>05</b:Month>
-    <b:Day>17</b:Day>
-    <b:URL>https://getcomposer.org/download/</b:URL>
-    <b:RefOrder>1</b:RefOrder>
-  </b:Source>
-</b:Sources>
+<file path=customXml/itemProps1.xml><?xml version="1.0" encoding="utf-8"?>
+<ds:datastoreItem xmlns:ds="http://schemas.openxmlformats.org/officeDocument/2006/customXml" ds:itemID="{ABCEFE64-9524-4809-9199-4B1B44B4292A}">
+  <ds:schemaRefs>
+    <ds:schemaRef ds:uri="http://schemas.microsoft.com/sharepoint/v3/contenttype/forms"/>
+  </ds:schemaRefs>
+</ds:datastoreItem>
 </file>
 
-<file path=customXml/itemProps1.xml><?xml version="1.0" encoding="utf-8"?>
+<file path=customXml/itemProps2.xml><?xml version="1.0" encoding="utf-8"?>
 <ds:datastoreItem xmlns:ds="http://schemas.openxmlformats.org/officeDocument/2006/customXml" ds:itemID="{8FFF3FA5-EE24-4A4A-B323-2130732B7E93}">
   <ds:schemaRefs>
     <ds:schemaRef ds:uri="http://schemas.microsoft.com/office/2006/metadata/properties"/>
@@ -23594,15 +24222,15 @@
 </ds:datastoreItem>
 </file>
 
-<file path=customXml/itemProps2.xml><?xml version="1.0" encoding="utf-8"?>
-<ds:datastoreItem xmlns:ds="http://schemas.openxmlformats.org/officeDocument/2006/customXml" ds:itemID="{ABCEFE64-9524-4809-9199-4B1B44B4292A}">
+<file path=customXml/itemProps3.xml><?xml version="1.0" encoding="utf-8"?>
+<ds:datastoreItem xmlns:ds="http://schemas.openxmlformats.org/officeDocument/2006/customXml" ds:itemID="{749A454C-EC2F-4C7E-9CFE-74A781AFA20B}">
   <ds:schemaRefs>
-    <ds:schemaRef ds:uri="http://schemas.microsoft.com/sharepoint/v3/contenttype/forms"/>
+    <ds:schemaRef ds:uri="http://schemas.openxmlformats.org/officeDocument/2006/bibliography"/>
   </ds:schemaRefs>
 </ds:datastoreItem>
 </file>
 
-<file path=customXml/itemProps3.xml><?xml version="1.0" encoding="utf-8"?>
+<file path=customXml/itemProps4.xml><?xml version="1.0" encoding="utf-8"?>
 <ds:datastoreItem xmlns:ds="http://schemas.openxmlformats.org/officeDocument/2006/customXml" ds:itemID="{5A9AE8EC-8A77-4D6B-BECC-7079400A0CFA}">
   <ds:schemaRefs>
     <ds:schemaRef ds:uri="http://schemas.microsoft.com/office/2006/metadata/contentType"/>
@@ -23619,12 +24247,4 @@
     <ds:schemaRef ds:uri="http://schemas.microsoft.com/internal/obd"/>
   </ds:schemaRefs>
 </ds:datastoreItem>
-</file>
-
-<file path=customXml/itemProps4.xml><?xml version="1.0" encoding="utf-8"?>
-<ds:datastoreItem xmlns:ds="http://schemas.openxmlformats.org/officeDocument/2006/customXml" ds:itemID="{749A454C-EC2F-4C7E-9CFE-74A781AFA20B}">
-  <ds:schemaRefs>
-    <ds:schemaRef ds:uri="http://schemas.openxmlformats.org/officeDocument/2006/bibliography"/>
-  </ds:schemaRefs>
-</ds:datastoreItem>
 </file>
</xml_diff>